<commit_message>
update TPA | Design Digital
</commit_message>
<xml_diff>
--- a/1 etim ds 2022/EAMT/Trabalho Acadêmico/Relatório (a importância dos ecopontos)/A importância da separação dos recicláveis.docx
+++ b/1 etim ds 2022/EAMT/Trabalho Acadêmico/Relatório (a importância dos ecopontos)/A importância da separação dos recicláveis.docx
@@ -1,13 +1,13 @@
 
 <file path=word/document.xml><?xml version="1.0" encoding="utf-8"?>
-<w:document xmlns:wpc="http://schemas.microsoft.com/office/word/2010/wordprocessingCanvas" xmlns:cx="http://schemas.microsoft.com/office/drawing/2014/chartex" xmlns:cx1="http://schemas.microsoft.com/office/drawing/2015/9/8/chartex" xmlns:cx2="http://schemas.microsoft.com/office/drawing/2015/10/21/chartex" xmlns:cx3="http://schemas.microsoft.com/office/drawing/2016/5/9/chartex" xmlns:cx4="http://schemas.microsoft.com/office/drawing/2016/5/10/chartex" xmlns:cx5="http://schemas.microsoft.com/office/drawing/2016/5/11/chartex" xmlns:cx6="http://schemas.microsoft.com/office/drawing/2016/5/12/chartex" xmlns:cx7="http://schemas.microsoft.com/office/drawing/2016/5/13/chartex" xmlns:cx8="http://schemas.microsoft.com/office/drawing/2016/5/14/chartex" xmlns:mc="http://schemas.openxmlformats.org/markup-compatibility/2006" xmlns:aink="http://schemas.microsoft.com/office/drawing/2016/ink" xmlns:am3d="http://schemas.microsoft.com/office/drawing/2017/model3d" xmlns:o="urn:schemas-microsoft-com:office:office" xmlns:r="http://schemas.openxmlformats.org/officeDocument/2006/relationships" xmlns:m="http://schemas.openxmlformats.org/officeDocument/2006/math" xmlns:v="urn:schemas-microsoft-com:vml" xmlns:wp14="http://schemas.microsoft.com/office/word/2010/wordprocessingDrawing" xmlns:wp="http://schemas.openxmlformats.org/drawingml/2006/wordprocessingDrawing" xmlns:w10="urn:schemas-microsoft-com:office:word" xmlns:w="http://schemas.openxmlformats.org/wordprocessingml/2006/main" xmlns:w14="http://schemas.microsoft.com/office/word/2010/wordml" xmlns:w15="http://schemas.microsoft.com/office/word/2012/wordml" xmlns:w16cid="http://schemas.microsoft.com/office/word/2016/wordml/cid" xmlns:w16se="http://schemas.microsoft.com/office/word/2015/wordml/symex" xmlns:wpg="http://schemas.microsoft.com/office/word/2010/wordprocessingGroup" xmlns:wpi="http://schemas.microsoft.com/office/word/2010/wordprocessingInk" xmlns:wne="http://schemas.microsoft.com/office/word/2006/wordml" xmlns:wps="http://schemas.microsoft.com/office/word/2010/wordprocessingShape" xmlns:a="http://schemas.openxmlformats.org/drawingml/2006/main" xmlns:pic="http://schemas.openxmlformats.org/drawingml/2006/picture" xmlns:a14="http://schemas.microsoft.com/office/drawing/2010/main" mc:Ignorable="w14 w15 w16se w16cid wp14">
+<w:document xmlns:wpc="http://schemas.microsoft.com/office/word/2010/wordprocessingCanvas" xmlns:cx="http://schemas.microsoft.com/office/drawing/2014/chartex" xmlns:cx1="http://schemas.microsoft.com/office/drawing/2015/9/8/chartex" xmlns:cx2="http://schemas.microsoft.com/office/drawing/2015/10/21/chartex" xmlns:cx3="http://schemas.microsoft.com/office/drawing/2016/5/9/chartex" xmlns:cx4="http://schemas.microsoft.com/office/drawing/2016/5/10/chartex" xmlns:cx5="http://schemas.microsoft.com/office/drawing/2016/5/11/chartex" xmlns:cx6="http://schemas.microsoft.com/office/drawing/2016/5/12/chartex" xmlns:cx7="http://schemas.microsoft.com/office/drawing/2016/5/13/chartex" xmlns:cx8="http://schemas.microsoft.com/office/drawing/2016/5/14/chartex" xmlns:mc="http://schemas.openxmlformats.org/markup-compatibility/2006" xmlns:aink="http://schemas.microsoft.com/office/drawing/2016/ink" xmlns:am3d="http://schemas.microsoft.com/office/drawing/2017/model3d" xmlns:o="urn:schemas-microsoft-com:office:office" xmlns:r="http://schemas.openxmlformats.org/officeDocument/2006/relationships" xmlns:m="http://schemas.openxmlformats.org/officeDocument/2006/math" xmlns:v="urn:schemas-microsoft-com:vml" xmlns:wp14="http://schemas.microsoft.com/office/word/2010/wordprocessingDrawing" xmlns:wp="http://schemas.openxmlformats.org/drawingml/2006/wordprocessingDrawing" xmlns:w10="urn:schemas-microsoft-com:office:word" xmlns:w="http://schemas.openxmlformats.org/wordprocessingml/2006/main" xmlns:w14="http://schemas.microsoft.com/office/word/2010/wordml" xmlns:w15="http://schemas.microsoft.com/office/word/2012/wordml" xmlns:w16cid="http://schemas.microsoft.com/office/word/2016/wordml/cid" xmlns:w16se="http://schemas.microsoft.com/office/word/2015/wordml/symex" xmlns:wpg="http://schemas.microsoft.com/office/word/2010/wordprocessingGroup" xmlns:wpi="http://schemas.microsoft.com/office/word/2010/wordprocessingInk" xmlns:wne="http://schemas.microsoft.com/office/word/2006/wordml" xmlns:wps="http://schemas.microsoft.com/office/word/2010/wordprocessingShape" mc:Ignorable="w14 w15 w16se w16cid wp14">
   <w:body>
     <w:p>
       <w:pPr>
         <w:spacing w:line="360" w:lineRule="auto"/>
         <w:jc w:val="center"/>
         <w:rPr>
-          <w:rFonts w:ascii="Arial" w:hAnsi="Arial" w:eastAsia="Arial" w:cs="Arial"/>
+          <w:rFonts w:ascii="Arial" w:eastAsia="Arial" w:hAnsi="Arial" w:cs="Arial"/>
           <w:color w:val="000000" w:themeColor="text1"/>
           <w:sz w:val="24"/>
           <w:szCs w:val="24"/>
@@ -15,7 +15,7 @@
       </w:pPr>
       <w:r>
         <w:rPr>
-          <w:rFonts w:ascii="Arial" w:hAnsi="Arial" w:eastAsia="Arial" w:cs="Arial"/>
+          <w:rFonts w:ascii="Arial" w:eastAsia="Arial" w:hAnsi="Arial" w:cs="Arial"/>
           <w:color w:val="000000" w:themeColor="text1"/>
           <w:sz w:val="24"/>
           <w:szCs w:val="24"/>
@@ -28,7 +28,7 @@
         <w:spacing w:line="360" w:lineRule="auto"/>
         <w:jc w:val="center"/>
         <w:rPr>
-          <w:rFonts w:ascii="Arial" w:hAnsi="Arial" w:eastAsia="Arial" w:cs="Arial"/>
+          <w:rFonts w:ascii="Arial" w:eastAsia="Arial" w:hAnsi="Arial" w:cs="Arial"/>
           <w:color w:val="000000" w:themeColor="text1"/>
           <w:sz w:val="24"/>
           <w:szCs w:val="24"/>
@@ -36,7 +36,7 @@
       </w:pPr>
       <w:r>
         <w:rPr>
-          <w:rFonts w:ascii="Arial" w:hAnsi="Arial" w:eastAsia="Arial" w:cs="Arial"/>
+          <w:rFonts w:ascii="Arial" w:eastAsia="Arial" w:hAnsi="Arial" w:cs="Arial"/>
           <w:color w:val="000000" w:themeColor="text1"/>
           <w:sz w:val="24"/>
           <w:szCs w:val="24"/>
@@ -49,7 +49,7 @@
         <w:spacing w:line="360" w:lineRule="auto"/>
         <w:jc w:val="center"/>
         <w:rPr>
-          <w:rFonts w:ascii="Arial" w:hAnsi="Arial" w:eastAsia="Arial" w:cs="Arial"/>
+          <w:rFonts w:ascii="Arial" w:eastAsia="Arial" w:hAnsi="Arial" w:cs="Arial"/>
           <w:color w:val="000000" w:themeColor="text1"/>
           <w:sz w:val="24"/>
           <w:szCs w:val="24"/>
@@ -57,7 +57,7 @@
       </w:pPr>
       <w:r>
         <w:rPr>
-          <w:rFonts w:ascii="Arial" w:hAnsi="Arial" w:eastAsia="Arial" w:cs="Arial"/>
+          <w:rFonts w:ascii="Arial" w:eastAsia="Arial" w:hAnsi="Arial" w:cs="Arial"/>
           <w:color w:val="000000" w:themeColor="text1"/>
           <w:sz w:val="24"/>
           <w:szCs w:val="24"/>
@@ -70,7 +70,31 @@
         <w:spacing w:line="360" w:lineRule="auto"/>
         <w:jc w:val="center"/>
         <w:rPr>
-          <w:rFonts w:ascii="Arial" w:hAnsi="Arial" w:eastAsia="Arial" w:cs="Arial"/>
+          <w:rFonts w:ascii="Arial" w:eastAsia="Arial" w:hAnsi="Arial" w:cs="Arial"/>
+          <w:color w:val="000000" w:themeColor="text1"/>
+          <w:sz w:val="24"/>
+          <w:szCs w:val="24"/>
+        </w:rPr>
+      </w:pPr>
+    </w:p>
+    <w:p>
+      <w:pPr>
+        <w:spacing w:line="360" w:lineRule="auto"/>
+        <w:jc w:val="center"/>
+        <w:rPr>
+          <w:rFonts w:ascii="Arial" w:eastAsia="Arial" w:hAnsi="Arial" w:cs="Arial"/>
+          <w:color w:val="000000" w:themeColor="text1"/>
+          <w:sz w:val="24"/>
+          <w:szCs w:val="24"/>
+        </w:rPr>
+      </w:pPr>
+    </w:p>
+    <w:p>
+      <w:pPr>
+        <w:spacing w:line="360" w:lineRule="auto"/>
+        <w:jc w:val="center"/>
+        <w:rPr>
+          <w:rFonts w:ascii="Arial" w:eastAsia="Arial" w:hAnsi="Arial" w:cs="Arial"/>
           <w:color w:val="000000" w:themeColor="text1"/>
           <w:sz w:val="24"/>
           <w:szCs w:val="24"/>
@@ -78,52 +102,7 @@
       </w:pPr>
       <w:r>
         <w:rPr>
-          <w:rFonts w:ascii="Arial" w:hAnsi="Arial" w:eastAsia="Arial" w:cs="Arial"/>
-          <w:color w:val="000000" w:themeColor="text1"/>
-          <w:sz w:val="24"/>
-          <w:szCs w:val="24"/>
-        </w:rPr>
-        <w:t>ESTUDOS AVANÇADOS EM MATEMÁTICA E SUAS TECNOLOGIAS</w:t>
-      </w:r>
-    </w:p>
-    <w:p>
-      <w:pPr>
-        <w:spacing w:line="360" w:lineRule="auto"/>
-        <w:jc w:val="center"/>
-        <w:rPr>
-          <w:rFonts w:ascii="Arial" w:hAnsi="Arial" w:eastAsia="Arial" w:cs="Arial"/>
-          <w:color w:val="000000" w:themeColor="text1"/>
-          <w:sz w:val="24"/>
-          <w:szCs w:val="24"/>
-        </w:rPr>
-      </w:pPr>
-    </w:p>
-    <w:p>
-      <w:pPr>
-        <w:spacing w:line="360" w:lineRule="auto"/>
-        <w:jc w:val="center"/>
-        <w:rPr>
-          <w:rFonts w:ascii="Arial" w:hAnsi="Arial" w:eastAsia="Arial" w:cs="Arial"/>
-          <w:color w:val="000000" w:themeColor="text1"/>
-          <w:sz w:val="24"/>
-          <w:szCs w:val="24"/>
-        </w:rPr>
-      </w:pPr>
-    </w:p>
-    <w:p>
-      <w:pPr>
-        <w:spacing w:line="360" w:lineRule="auto"/>
-        <w:jc w:val="center"/>
-        <w:rPr>
-          <w:rFonts w:ascii="Arial" w:hAnsi="Arial" w:eastAsia="Arial" w:cs="Arial"/>
-          <w:color w:val="000000" w:themeColor="text1"/>
-          <w:sz w:val="24"/>
-          <w:szCs w:val="24"/>
-        </w:rPr>
-      </w:pPr>
-      <w:r>
-        <w:rPr>
-          <w:rFonts w:ascii="Arial" w:hAnsi="Arial" w:eastAsia="Arial" w:cs="Arial"/>
+          <w:rFonts w:ascii="Arial" w:eastAsia="Arial" w:hAnsi="Arial" w:cs="Arial"/>
           <w:color w:val="000000" w:themeColor="text1"/>
           <w:sz w:val="24"/>
           <w:szCs w:val="24"/>
@@ -136,7 +115,7 @@
         <w:spacing w:line="360" w:lineRule="auto"/>
         <w:jc w:val="center"/>
         <w:rPr>
-          <w:rFonts w:ascii="Arial" w:hAnsi="Arial" w:eastAsia="Arial" w:cs="Arial"/>
+          <w:rFonts w:ascii="Arial" w:eastAsia="Arial" w:hAnsi="Arial" w:cs="Arial"/>
           <w:color w:val="000000" w:themeColor="text1"/>
           <w:sz w:val="24"/>
           <w:szCs w:val="24"/>
@@ -144,7 +123,7 @@
       </w:pPr>
       <w:r>
         <w:rPr>
-          <w:rFonts w:ascii="Arial" w:hAnsi="Arial" w:eastAsia="Arial" w:cs="Arial"/>
+          <w:rFonts w:ascii="Arial" w:eastAsia="Arial" w:hAnsi="Arial" w:cs="Arial"/>
           <w:color w:val="000000" w:themeColor="text1"/>
           <w:sz w:val="24"/>
           <w:szCs w:val="24"/>
@@ -157,7 +136,7 @@
         <w:spacing w:line="360" w:lineRule="auto"/>
         <w:jc w:val="center"/>
         <w:rPr>
-          <w:rFonts w:ascii="Arial" w:hAnsi="Arial" w:eastAsia="Arial" w:cs="Arial"/>
+          <w:rFonts w:ascii="Arial" w:eastAsia="Arial" w:hAnsi="Arial" w:cs="Arial"/>
           <w:color w:val="000000" w:themeColor="text1"/>
           <w:sz w:val="24"/>
           <w:szCs w:val="24"/>
@@ -165,7 +144,7 @@
       </w:pPr>
       <w:r>
         <w:rPr>
-          <w:rFonts w:ascii="Arial" w:hAnsi="Arial" w:eastAsia="Arial" w:cs="Arial"/>
+          <w:rFonts w:ascii="Arial" w:eastAsia="Arial" w:hAnsi="Arial" w:cs="Arial"/>
           <w:color w:val="000000" w:themeColor="text1"/>
           <w:sz w:val="24"/>
           <w:szCs w:val="24"/>
@@ -178,7 +157,7 @@
         <w:spacing w:line="360" w:lineRule="auto"/>
         <w:jc w:val="center"/>
         <w:rPr>
-          <w:rFonts w:ascii="Arial" w:hAnsi="Arial" w:eastAsia="Arial" w:cs="Arial"/>
+          <w:rFonts w:ascii="Arial" w:eastAsia="Arial" w:hAnsi="Arial" w:cs="Arial"/>
           <w:color w:val="000000" w:themeColor="text1"/>
           <w:sz w:val="24"/>
           <w:szCs w:val="24"/>
@@ -186,7 +165,7 @@
       </w:pPr>
       <w:r>
         <w:rPr>
-          <w:rFonts w:ascii="Arial" w:hAnsi="Arial" w:eastAsia="Arial" w:cs="Arial"/>
+          <w:rFonts w:ascii="Arial" w:eastAsia="Arial" w:hAnsi="Arial" w:cs="Arial"/>
           <w:color w:val="000000" w:themeColor="text1"/>
           <w:sz w:val="24"/>
           <w:szCs w:val="24"/>
@@ -199,7 +178,7 @@
         <w:spacing w:line="360" w:lineRule="auto"/>
         <w:jc w:val="center"/>
         <w:rPr>
-          <w:rFonts w:ascii="Arial" w:hAnsi="Arial" w:eastAsia="Arial" w:cs="Arial"/>
+          <w:rFonts w:ascii="Arial" w:eastAsia="Arial" w:hAnsi="Arial" w:cs="Arial"/>
           <w:color w:val="000000" w:themeColor="text1"/>
           <w:sz w:val="24"/>
           <w:szCs w:val="24"/>
@@ -207,7 +186,7 @@
       </w:pPr>
       <w:r>
         <w:rPr>
-          <w:rFonts w:ascii="Arial" w:hAnsi="Arial" w:eastAsia="Arial" w:cs="Arial"/>
+          <w:rFonts w:ascii="Arial" w:eastAsia="Arial" w:hAnsi="Arial" w:cs="Arial"/>
           <w:color w:val="000000" w:themeColor="text1"/>
           <w:sz w:val="24"/>
           <w:szCs w:val="24"/>
@@ -220,7 +199,7 @@
         <w:spacing w:line="360" w:lineRule="auto"/>
         <w:jc w:val="center"/>
         <w:rPr>
-          <w:rFonts w:ascii="Arial" w:hAnsi="Arial" w:eastAsia="Arial" w:cs="Arial"/>
+          <w:rFonts w:ascii="Arial" w:eastAsia="Arial" w:hAnsi="Arial" w:cs="Arial"/>
           <w:color w:val="000000" w:themeColor="text1"/>
           <w:sz w:val="24"/>
           <w:szCs w:val="24"/>
@@ -232,7 +211,7 @@
         <w:spacing w:line="360" w:lineRule="auto"/>
         <w:jc w:val="center"/>
         <w:rPr>
-          <w:rFonts w:ascii="Arial" w:hAnsi="Arial" w:eastAsia="Arial" w:cs="Arial"/>
+          <w:rFonts w:ascii="Arial" w:eastAsia="Arial" w:hAnsi="Arial" w:cs="Arial"/>
           <w:color w:val="000000" w:themeColor="text1"/>
           <w:sz w:val="24"/>
           <w:szCs w:val="24"/>
@@ -244,7 +223,7 @@
         <w:spacing w:line="360" w:lineRule="auto"/>
         <w:jc w:val="center"/>
         <w:rPr>
-          <w:rFonts w:ascii="Arial" w:hAnsi="Arial" w:eastAsia="Arial" w:cs="Arial"/>
+          <w:rFonts w:ascii="Arial" w:eastAsia="Arial" w:hAnsi="Arial" w:cs="Arial"/>
           <w:color w:val="000000" w:themeColor="text1"/>
           <w:sz w:val="24"/>
           <w:szCs w:val="24"/>
@@ -258,7 +237,7 @@
       </w:pPr>
       <w:r>
         <w:rPr>
-          <w:rFonts w:ascii="Arial" w:hAnsi="Arial" w:eastAsia="Arial" w:cs="Arial"/>
+          <w:rFonts w:ascii="Arial" w:eastAsia="Arial" w:hAnsi="Arial" w:cs="Arial"/>
           <w:color w:val="000000" w:themeColor="text1"/>
           <w:sz w:val="24"/>
           <w:szCs w:val="24"/>
@@ -268,7 +247,7 @@
       <w:proofErr w:type="spellStart"/>
       <w:r>
         <w:rPr>
-          <w:rFonts w:ascii="Arial" w:hAnsi="Arial" w:eastAsia="Arial" w:cs="Arial"/>
+          <w:rFonts w:ascii="Arial" w:eastAsia="Arial" w:hAnsi="Arial" w:cs="Arial"/>
           <w:color w:val="000000" w:themeColor="text1"/>
           <w:sz w:val="24"/>
           <w:szCs w:val="24"/>
@@ -282,7 +261,7 @@
         <w:spacing w:line="360" w:lineRule="auto"/>
         <w:jc w:val="center"/>
         <w:rPr>
-          <w:rFonts w:ascii="Arial" w:hAnsi="Arial" w:eastAsia="Arial" w:cs="Arial"/>
+          <w:rFonts w:ascii="Arial" w:eastAsia="Arial" w:hAnsi="Arial" w:cs="Arial"/>
           <w:color w:val="000000" w:themeColor="text1"/>
           <w:sz w:val="24"/>
           <w:szCs w:val="24"/>
@@ -294,7 +273,7 @@
         <w:spacing w:line="360" w:lineRule="auto"/>
         <w:jc w:val="center"/>
         <w:rPr>
-          <w:rFonts w:ascii="Arial" w:hAnsi="Arial" w:eastAsia="Arial" w:cs="Arial"/>
+          <w:rFonts w:ascii="Arial" w:eastAsia="Arial" w:hAnsi="Arial" w:cs="Arial"/>
           <w:color w:val="000000" w:themeColor="text1"/>
           <w:sz w:val="24"/>
           <w:szCs w:val="24"/>
@@ -306,7 +285,7 @@
         <w:spacing w:line="360" w:lineRule="auto"/>
         <w:jc w:val="center"/>
         <w:rPr>
-          <w:rFonts w:ascii="Arial" w:hAnsi="Arial" w:eastAsia="Arial" w:cs="Arial"/>
+          <w:rFonts w:ascii="Arial" w:eastAsia="Arial" w:hAnsi="Arial" w:cs="Arial"/>
           <w:color w:val="000000" w:themeColor="text1"/>
           <w:sz w:val="24"/>
           <w:szCs w:val="24"/>
@@ -318,19 +297,39 @@
         <w:spacing w:line="360" w:lineRule="auto"/>
         <w:jc w:val="center"/>
         <w:rPr>
-          <w:rFonts w:ascii="Arial" w:hAnsi="Arial" w:eastAsia="Arial" w:cs="Arial"/>
-          <w:color w:val="000000" w:themeColor="text1"/>
-          <w:sz w:val="24"/>
-          <w:szCs w:val="24"/>
-        </w:rPr>
-      </w:pPr>
+          <w:rFonts w:ascii="Arial" w:eastAsia="Arial" w:hAnsi="Arial" w:cs="Arial"/>
+          <w:color w:val="000000" w:themeColor="text1"/>
+          <w:sz w:val="24"/>
+          <w:szCs w:val="24"/>
+        </w:rPr>
+      </w:pPr>
+      <w:r>
+        <w:rPr>
+          <w:rFonts w:ascii="Arial" w:eastAsia="Arial" w:hAnsi="Arial" w:cs="Arial"/>
+          <w:color w:val="000000" w:themeColor="text1"/>
+          <w:sz w:val="24"/>
+          <w:szCs w:val="24"/>
+        </w:rPr>
+        <w:t>Trabalho de Estudos Avançados em Matemática e suas Tecnologias</w:t>
+      </w:r>
     </w:p>
     <w:p>
       <w:pPr>
         <w:spacing w:line="360" w:lineRule="auto"/>
         <w:jc w:val="center"/>
         <w:rPr>
-          <w:rFonts w:ascii="Arial" w:hAnsi="Arial" w:eastAsia="Arial" w:cs="Arial"/>
+          <w:rFonts w:ascii="Arial" w:eastAsia="Arial" w:hAnsi="Arial" w:cs="Arial"/>
+          <w:color w:val="000000" w:themeColor="text1"/>
+          <w:sz w:val="24"/>
+          <w:szCs w:val="24"/>
+        </w:rPr>
+      </w:pPr>
+    </w:p>
+    <w:p>
+      <w:pPr>
+        <w:spacing w:line="360" w:lineRule="auto"/>
+        <w:rPr>
+          <w:rFonts w:ascii="Arial" w:eastAsia="Arial" w:hAnsi="Arial" w:cs="Arial"/>
           <w:color w:val="000000" w:themeColor="text1"/>
           <w:sz w:val="24"/>
           <w:szCs w:val="24"/>
@@ -342,7 +341,7 @@
         <w:spacing w:line="360" w:lineRule="auto"/>
         <w:jc w:val="center"/>
         <w:rPr>
-          <w:rFonts w:ascii="Arial" w:hAnsi="Arial" w:eastAsia="Arial" w:cs="Arial"/>
+          <w:rFonts w:ascii="Arial" w:eastAsia="Arial" w:hAnsi="Arial" w:cs="Arial"/>
           <w:color w:val="000000" w:themeColor="text1"/>
           <w:sz w:val="24"/>
           <w:szCs w:val="24"/>
@@ -354,7 +353,19 @@
         <w:spacing w:line="360" w:lineRule="auto"/>
         <w:jc w:val="center"/>
         <w:rPr>
-          <w:rFonts w:ascii="Arial" w:hAnsi="Arial" w:eastAsia="Arial" w:cs="Arial"/>
+          <w:rFonts w:ascii="Arial" w:eastAsia="Arial" w:hAnsi="Arial" w:cs="Arial"/>
+          <w:color w:val="000000" w:themeColor="text1"/>
+          <w:sz w:val="24"/>
+          <w:szCs w:val="24"/>
+        </w:rPr>
+      </w:pPr>
+    </w:p>
+    <w:p>
+      <w:pPr>
+        <w:spacing w:line="360" w:lineRule="auto"/>
+        <w:jc w:val="center"/>
+        <w:rPr>
+          <w:rFonts w:ascii="Arial" w:eastAsia="Arial" w:hAnsi="Arial" w:cs="Arial"/>
           <w:color w:val="000000" w:themeColor="text1"/>
           <w:sz w:val="24"/>
           <w:szCs w:val="24"/>
@@ -362,7 +373,7 @@
       </w:pPr>
       <w:r>
         <w:rPr>
-          <w:rFonts w:ascii="Arial" w:hAnsi="Arial" w:eastAsia="Arial" w:cs="Arial"/>
+          <w:rFonts w:ascii="Arial" w:eastAsia="Arial" w:hAnsi="Arial" w:cs="Arial"/>
           <w:color w:val="000000" w:themeColor="text1"/>
           <w:sz w:val="24"/>
           <w:szCs w:val="24"/>
@@ -375,7 +386,7 @@
         <w:spacing w:line="360" w:lineRule="auto"/>
         <w:jc w:val="center"/>
         <w:rPr>
-          <w:rFonts w:ascii="Arial" w:hAnsi="Arial" w:eastAsia="Arial" w:cs="Arial"/>
+          <w:rFonts w:ascii="Arial" w:eastAsia="Arial" w:hAnsi="Arial" w:cs="Arial"/>
           <w:color w:val="000000" w:themeColor="text1"/>
           <w:sz w:val="24"/>
           <w:szCs w:val="24"/>
@@ -383,7 +394,7 @@
       </w:pPr>
       <w:r>
         <w:rPr>
-          <w:rFonts w:ascii="Arial" w:hAnsi="Arial" w:eastAsia="Arial" w:cs="Arial"/>
+          <w:rFonts w:ascii="Arial" w:eastAsia="Arial" w:hAnsi="Arial" w:cs="Arial"/>
           <w:color w:val="000000" w:themeColor="text1"/>
           <w:sz w:val="24"/>
           <w:szCs w:val="24"/>
@@ -396,19 +407,265 @@
         <w:spacing w:line="360" w:lineRule="auto"/>
         <w:jc w:val="center"/>
         <w:rPr>
-          <w:rFonts w:ascii="Arial" w:hAnsi="Arial" w:eastAsia="Arial" w:cs="Arial"/>
-          <w:color w:val="000000" w:themeColor="text1"/>
-          <w:sz w:val="24"/>
-          <w:szCs w:val="24"/>
-        </w:rPr>
-      </w:pPr>
-    </w:p>
-    <w:p>
-      <w:pPr>
-        <w:spacing w:line="360" w:lineRule="auto"/>
-        <w:jc w:val="center"/>
-        <w:rPr>
-          <w:rFonts w:ascii="Arial" w:hAnsi="Arial" w:eastAsia="Arial" w:cs="Arial"/>
+          <w:rFonts w:ascii="Arial" w:eastAsia="Arial" w:hAnsi="Arial" w:cs="Arial"/>
+          <w:color w:val="000000" w:themeColor="text1"/>
+          <w:sz w:val="24"/>
+          <w:szCs w:val="24"/>
+        </w:rPr>
+      </w:pPr>
+    </w:p>
+    <w:p>
+      <w:pPr>
+        <w:pStyle w:val="PargrafodaLista"/>
+        <w:numPr>
+          <w:ilvl w:val="0"/>
+          <w:numId w:val="5"/>
+        </w:numPr>
+        <w:spacing w:line="360" w:lineRule="auto"/>
+        <w:jc w:val="both"/>
+        <w:rPr>
+          <w:rFonts w:ascii="Arial" w:eastAsia="Arial" w:hAnsi="Arial" w:cs="Arial"/>
+          <w:b/>
+          <w:bCs/>
+          <w:color w:val="000000" w:themeColor="text1"/>
+          <w:sz w:val="24"/>
+          <w:szCs w:val="24"/>
+        </w:rPr>
+      </w:pPr>
+      <w:r>
+        <w:rPr>
+          <w:rFonts w:ascii="Arial" w:eastAsia="Arial" w:hAnsi="Arial" w:cs="Arial"/>
+          <w:b/>
+          <w:bCs/>
+          <w:color w:val="000000" w:themeColor="text1"/>
+          <w:sz w:val="24"/>
+          <w:szCs w:val="24"/>
+        </w:rPr>
+        <w:t>INTRODUÇÃO</w:t>
+      </w:r>
+    </w:p>
+    <w:p>
+      <w:pPr>
+        <w:spacing w:line="360" w:lineRule="auto"/>
+        <w:jc w:val="both"/>
+        <w:rPr>
+          <w:rFonts w:ascii="Arial" w:eastAsia="Arial" w:hAnsi="Arial" w:cs="Arial"/>
+          <w:b/>
+          <w:bCs/>
+          <w:color w:val="000000" w:themeColor="text1"/>
+          <w:sz w:val="24"/>
+          <w:szCs w:val="24"/>
+        </w:rPr>
+      </w:pPr>
+    </w:p>
+    <w:p>
+      <w:pPr>
+        <w:spacing w:after="200" w:line="360" w:lineRule="auto"/>
+        <w:ind w:firstLine="708"/>
+        <w:jc w:val="both"/>
+        <w:rPr>
+          <w:rFonts w:ascii="Arial" w:eastAsia="Arial" w:hAnsi="Arial" w:cs="Arial"/>
+          <w:color w:val="000000" w:themeColor="text1"/>
+          <w:sz w:val="24"/>
+          <w:szCs w:val="24"/>
+        </w:rPr>
+      </w:pPr>
+      <w:r>
+        <w:rPr>
+          <w:rFonts w:ascii="Arial" w:eastAsia="Arial" w:hAnsi="Arial" w:cs="Arial"/>
+          <w:color w:val="000000" w:themeColor="text1"/>
+          <w:sz w:val="24"/>
+          <w:szCs w:val="24"/>
+        </w:rPr>
+        <w:t>O Brasil é um dos países que mais gera resíduos sólidos urbanos (RSU), também conhecido como lixo. Estes resíduos, que variam desde materiais domiciliares, plásticos, eletrônicos, metálicos, radioativos, industriais, entre outros, são um dos, senão o maior causador dos problemas ambientais e sanitários que o Brasil e o mundo vivenciam há décadas. O despejo mal feito destes materiais contaminam solos, cursos d’água, além de serem grandes provedores de doenças.</w:t>
+      </w:r>
+    </w:p>
+    <w:p>
+      <w:pPr>
+        <w:spacing w:after="200" w:line="360" w:lineRule="auto"/>
+        <w:ind w:firstLine="708"/>
+        <w:jc w:val="both"/>
+        <w:rPr>
+          <w:rFonts w:ascii="Arial" w:eastAsia="Arial" w:hAnsi="Arial" w:cs="Arial"/>
+          <w:color w:val="000000" w:themeColor="text1"/>
+          <w:sz w:val="24"/>
+          <w:szCs w:val="24"/>
+        </w:rPr>
+      </w:pPr>
+      <w:r>
+        <w:rPr>
+          <w:rFonts w:ascii="Arial" w:eastAsia="Arial" w:hAnsi="Arial" w:cs="Arial"/>
+          <w:color w:val="000000" w:themeColor="text1"/>
+          <w:sz w:val="24"/>
+          <w:szCs w:val="24"/>
+        </w:rPr>
+        <w:t>Estes materiais, geralmente de cunho reciclável, são, em sua maioria, despejados em aterros sanitários, nos chamados ‘lixões’ (montanhas de lixos à céu aberto) ou então em espaços inadequados, como nos rios e córregos. Sem destinação adequada, os resíduos sólidos tomam conta dos espaços urbanos, prejudicando fortemente o meio ambiente e proliferando doenças, o que se reflete nos indivíduos, que também são diretamente afetados neste ciclo.</w:t>
+      </w:r>
+    </w:p>
+    <w:p>
+      <w:pPr>
+        <w:spacing w:after="200" w:line="360" w:lineRule="auto"/>
+        <w:ind w:firstLine="708"/>
+        <w:jc w:val="both"/>
+        <w:rPr>
+          <w:rFonts w:ascii="Arial" w:eastAsia="Arial" w:hAnsi="Arial" w:cs="Arial"/>
+          <w:color w:val="000000" w:themeColor="text1"/>
+          <w:sz w:val="24"/>
+          <w:szCs w:val="24"/>
+        </w:rPr>
+      </w:pPr>
+      <w:r>
+        <w:rPr>
+          <w:rFonts w:ascii="Arial" w:eastAsia="Arial" w:hAnsi="Arial" w:cs="Arial"/>
+          <w:color w:val="000000" w:themeColor="text1"/>
+          <w:sz w:val="24"/>
+          <w:szCs w:val="24"/>
+        </w:rPr>
+        <w:t>Em contrapartida, uma destinação adequada e a reciclagem destes materiais seriam a solução perfeita para este problema ambiental. Visto que boa parte dos resíduos sólidos urbanos são materiais que podem ser reutilizados, reciclá-los não só ajudaria na produção de mercadorias em um ponto de vista industrial, mas também seria uma excelente resposta aos problemas ambientais descritos nos primeiros parágrafos da introdução, o que, não só ajudaria os indivíduos na questão sanitária, mas também ajudaria a própria movimentação da economia.</w:t>
+      </w:r>
+    </w:p>
+    <w:p>
+      <w:pPr>
+        <w:spacing w:after="200" w:line="360" w:lineRule="auto"/>
+        <w:ind w:firstLine="708"/>
+        <w:jc w:val="both"/>
+        <w:rPr>
+          <w:rFonts w:ascii="Arial" w:eastAsia="Arial" w:hAnsi="Arial" w:cs="Arial"/>
+          <w:color w:val="000000" w:themeColor="text1"/>
+          <w:sz w:val="24"/>
+          <w:szCs w:val="24"/>
+        </w:rPr>
+      </w:pPr>
+      <w:r>
+        <w:rPr>
+          <w:rFonts w:ascii="Arial" w:eastAsia="Arial" w:hAnsi="Arial" w:cs="Arial"/>
+          <w:color w:val="000000" w:themeColor="text1"/>
+          <w:sz w:val="24"/>
+          <w:szCs w:val="24"/>
+        </w:rPr>
+        <w:t xml:space="preserve">Os </w:t>
+      </w:r>
+      <w:proofErr w:type="spellStart"/>
+      <w:r>
+        <w:rPr>
+          <w:rFonts w:ascii="Arial" w:eastAsia="Arial" w:hAnsi="Arial" w:cs="Arial"/>
+          <w:color w:val="000000" w:themeColor="text1"/>
+          <w:sz w:val="24"/>
+          <w:szCs w:val="24"/>
+        </w:rPr>
+        <w:t>ecopontos</w:t>
+      </w:r>
+      <w:proofErr w:type="spellEnd"/>
+      <w:r>
+        <w:rPr>
+          <w:rFonts w:ascii="Arial" w:eastAsia="Arial" w:hAnsi="Arial" w:cs="Arial"/>
+          <w:color w:val="000000" w:themeColor="text1"/>
+          <w:sz w:val="24"/>
+          <w:szCs w:val="24"/>
+        </w:rPr>
+        <w:t xml:space="preserve"> são uma das soluções apresentadas para o problema ambiental envolvendo os resíduos sólidos urbanos. Podendo abrigar diversos tipos de resíduos sólidos e conseguindo gerar até mesmo renda vendendo-os, estes estabelecimentos demonstram ser uma alternativa sólida para contornar e resolver os problemas relacionados ao despejo mal destinado dos materiais potencialmente recicláveis.</w:t>
+      </w:r>
+    </w:p>
+    <w:p>
+      <w:pPr>
+        <w:spacing w:after="200" w:line="360" w:lineRule="auto"/>
+        <w:jc w:val="both"/>
+        <w:rPr>
+          <w:rFonts w:ascii="Arial" w:eastAsia="Arial" w:hAnsi="Arial" w:cs="Arial"/>
+          <w:color w:val="000000" w:themeColor="text1"/>
+          <w:sz w:val="24"/>
+          <w:szCs w:val="24"/>
+        </w:rPr>
+      </w:pPr>
+    </w:p>
+    <w:p>
+      <w:pPr>
+        <w:pStyle w:val="PargrafodaLista"/>
+        <w:numPr>
+          <w:ilvl w:val="1"/>
+          <w:numId w:val="3"/>
+        </w:numPr>
+        <w:spacing w:line="360" w:lineRule="auto"/>
+        <w:jc w:val="both"/>
+        <w:rPr>
+          <w:rFonts w:ascii="Arial" w:eastAsia="Arial" w:hAnsi="Arial" w:cs="Arial"/>
+          <w:color w:val="000000" w:themeColor="text1"/>
+          <w:sz w:val="24"/>
+          <w:szCs w:val="24"/>
+        </w:rPr>
+      </w:pPr>
+      <w:r>
+        <w:rPr>
+          <w:rFonts w:ascii="Arial" w:eastAsia="Arial" w:hAnsi="Arial" w:cs="Arial"/>
+          <w:color w:val="000000" w:themeColor="text1"/>
+          <w:sz w:val="24"/>
+          <w:szCs w:val="24"/>
+        </w:rPr>
+        <w:t>OBJETIVO</w:t>
+      </w:r>
+    </w:p>
+    <w:p>
+      <w:pPr>
+        <w:spacing w:line="360" w:lineRule="auto"/>
+        <w:ind w:left="720" w:firstLine="708"/>
+        <w:jc w:val="both"/>
+        <w:rPr>
+          <w:rFonts w:ascii="Arial" w:eastAsia="Arial" w:hAnsi="Arial" w:cs="Arial"/>
+          <w:color w:val="000000" w:themeColor="text1"/>
+          <w:sz w:val="24"/>
+          <w:szCs w:val="24"/>
+        </w:rPr>
+      </w:pPr>
+      <w:r>
+        <w:rPr>
+          <w:rFonts w:ascii="Arial" w:eastAsia="Arial" w:hAnsi="Arial" w:cs="Arial"/>
+          <w:color w:val="000000" w:themeColor="text1"/>
+          <w:sz w:val="24"/>
+          <w:szCs w:val="24"/>
+        </w:rPr>
+        <w:lastRenderedPageBreak/>
+        <w:t xml:space="preserve">O objetivo deste trabalho será de analisar e fundamentar a importância da reciclagem de materiais, principalmente os de origem urbana, e demonstrar o uso dos </w:t>
+      </w:r>
+      <w:proofErr w:type="spellStart"/>
+      <w:r>
+        <w:rPr>
+          <w:rFonts w:ascii="Arial" w:eastAsia="Arial" w:hAnsi="Arial" w:cs="Arial"/>
+          <w:color w:val="000000" w:themeColor="text1"/>
+          <w:sz w:val="24"/>
+          <w:szCs w:val="24"/>
+        </w:rPr>
+        <w:t>ecopontos</w:t>
+      </w:r>
+      <w:proofErr w:type="spellEnd"/>
+      <w:r>
+        <w:rPr>
+          <w:rFonts w:ascii="Arial" w:eastAsia="Arial" w:hAnsi="Arial" w:cs="Arial"/>
+          <w:color w:val="000000" w:themeColor="text1"/>
+          <w:sz w:val="24"/>
+          <w:szCs w:val="24"/>
+        </w:rPr>
+        <w:t xml:space="preserve"> como estabelecimentos propícios e eficazes para a destinação de materiais recicláveis, assim não podendo só contribuir com o meio ambiente, mas também movimentando renda usando os resíduos sólidos.</w:t>
+      </w:r>
+    </w:p>
+    <w:p>
+      <w:pPr>
+        <w:spacing w:line="360" w:lineRule="auto"/>
+        <w:ind w:firstLine="708"/>
+        <w:jc w:val="both"/>
+        <w:rPr>
+          <w:rFonts w:ascii="Arial" w:eastAsia="Arial" w:hAnsi="Arial" w:cs="Arial"/>
+          <w:color w:val="000000" w:themeColor="text1"/>
+          <w:sz w:val="24"/>
+          <w:szCs w:val="24"/>
+        </w:rPr>
+      </w:pPr>
+    </w:p>
+    <w:p>
+      <w:pPr>
+        <w:spacing w:line="360" w:lineRule="auto"/>
+        <w:jc w:val="both"/>
+        <w:rPr>
+          <w:rFonts w:ascii="Arial" w:eastAsia="Arial" w:hAnsi="Arial" w:cs="Arial"/>
           <w:color w:val="000000" w:themeColor="text1"/>
           <w:sz w:val="24"/>
           <w:szCs w:val="24"/>
@@ -425,9 +682,9 @@
         <w:spacing w:line="360" w:lineRule="auto"/>
         <w:jc w:val="both"/>
         <w:rPr>
-          <w:rFonts w:ascii="Arial" w:hAnsi="Arial" w:eastAsia="Arial" w:cs="Arial"/>
-          <w:b w:val="1"/>
-          <w:bCs w:val="1"/>
+          <w:rFonts w:ascii="Arial" w:eastAsia="Arial" w:hAnsi="Arial" w:cs="Arial"/>
+          <w:b/>
+          <w:bCs/>
           <w:color w:val="000000" w:themeColor="text1"/>
           <w:sz w:val="24"/>
           <w:szCs w:val="24"/>
@@ -435,147 +692,25 @@
       </w:pPr>
       <w:r>
         <w:rPr>
-          <w:rFonts w:ascii="Arial" w:hAnsi="Arial" w:eastAsia="Arial" w:cs="Arial"/>
-          <w:b w:val="1"/>
-          <w:bCs w:val="1"/>
-          <w:color w:val="000000" w:themeColor="text1" w:themeTint="FF" w:themeShade="FF"/>
-          <w:sz w:val="24"/>
-          <w:szCs w:val="24"/>
-        </w:rPr>
-        <w:t>INTRODUÇÃO</w:t>
+          <w:rFonts w:ascii="Arial" w:eastAsia="Arial" w:hAnsi="Arial" w:cs="Arial"/>
+          <w:b/>
+          <w:bCs/>
+          <w:color w:val="000000" w:themeColor="text1"/>
+          <w:sz w:val="24"/>
+          <w:szCs w:val="24"/>
+        </w:rPr>
+        <w:t>FUNDAMENTAÇÃO TEÓRICA</w:t>
       </w:r>
     </w:p>
     <w:p>
       <w:pPr>
-        <w:pStyle w:val="Normal"/>
-        <w:spacing w:line="360" w:lineRule="auto"/>
-        <w:ind w:left="0"/>
+        <w:spacing w:line="360" w:lineRule="auto"/>
         <w:jc w:val="both"/>
         <w:rPr>
-          <w:rFonts w:ascii="Arial" w:hAnsi="Arial" w:eastAsia="Arial" w:cs="Arial"/>
-          <w:b w:val="1"/>
-          <w:bCs w:val="1"/>
-          <w:color w:val="000000" w:themeColor="text1" w:themeTint="FF" w:themeShade="FF"/>
-          <w:sz w:val="24"/>
-          <w:szCs w:val="24"/>
-        </w:rPr>
-      </w:pPr>
-    </w:p>
-    <w:p>
-      <w:pPr>
-        <w:spacing w:after="200" w:line="360" w:lineRule="auto"/>
-        <w:ind w:firstLine="708"/>
-        <w:jc w:val="both"/>
-        <w:rPr>
-          <w:rFonts w:ascii="Arial" w:hAnsi="Arial" w:eastAsia="Arial" w:cs="Arial"/>
-          <w:color w:val="000000" w:themeColor="text1"/>
-          <w:sz w:val="24"/>
-          <w:szCs w:val="24"/>
-        </w:rPr>
-      </w:pPr>
-      <w:r>
-        <w:rPr>
-          <w:rFonts w:ascii="Arial" w:hAnsi="Arial" w:eastAsia="Arial" w:cs="Arial"/>
-          <w:color w:val="000000" w:themeColor="text1"/>
-          <w:sz w:val="24"/>
-          <w:szCs w:val="24"/>
-        </w:rPr>
-        <w:t>O Brasil é um dos países que mais gera resíduos sólidos urbanos (RSU), também conhecido como lixo. Estes resíduos, que variam desde materiais domiciliares, plásticos, eletrônicos, metálicos, radioativos, industriais, entre outros, são um dos, senão o maior causador dos problemas ambientais e sanitários que o Brasil e o mundo vivenciam há décadas. O despejo mal feito destes materiais contaminam solos, cursos d’água, além de serem grandes provedores de doenças.</w:t>
-      </w:r>
-    </w:p>
-    <w:p>
-      <w:pPr>
-        <w:spacing w:after="200" w:line="360" w:lineRule="auto"/>
-        <w:ind w:firstLine="708"/>
-        <w:jc w:val="both"/>
-        <w:rPr>
-          <w:rFonts w:ascii="Arial" w:hAnsi="Arial" w:eastAsia="Arial" w:cs="Arial"/>
-          <w:color w:val="000000" w:themeColor="text1"/>
-          <w:sz w:val="24"/>
-          <w:szCs w:val="24"/>
-        </w:rPr>
-      </w:pPr>
-      <w:r>
-        <w:rPr>
-          <w:rFonts w:ascii="Arial" w:hAnsi="Arial" w:eastAsia="Arial" w:cs="Arial"/>
-          <w:color w:val="000000" w:themeColor="text1"/>
-          <w:sz w:val="24"/>
-          <w:szCs w:val="24"/>
-        </w:rPr>
-        <w:t>Estes materiais, geralmente de cunho reciclável, são, em sua maioria, despejados em aterros sanitários, nos chamados ‘lixões’ (montanhas de lixos à céu aberto) ou então em espaços inadequados, como nos rios e córregos. Sem destinação adequada, os resíduos sólidos tomam conta dos espaços urbanos, prejudicando fortemente o meio ambiente e proliferando doenças, o que se reflete nos indivíduos, que também são diretamente afetados neste ciclo.</w:t>
-      </w:r>
-    </w:p>
-    <w:p>
-      <w:pPr>
-        <w:spacing w:after="200" w:line="360" w:lineRule="auto"/>
-        <w:ind w:firstLine="708"/>
-        <w:jc w:val="both"/>
-        <w:rPr>
-          <w:rFonts w:ascii="Arial" w:hAnsi="Arial" w:eastAsia="Arial" w:cs="Arial"/>
-          <w:color w:val="000000" w:themeColor="text1"/>
-          <w:sz w:val="24"/>
-          <w:szCs w:val="24"/>
-        </w:rPr>
-      </w:pPr>
-      <w:r>
-        <w:rPr>
-          <w:rFonts w:ascii="Arial" w:hAnsi="Arial" w:eastAsia="Arial" w:cs="Arial"/>
-          <w:color w:val="000000" w:themeColor="text1"/>
-          <w:sz w:val="24"/>
-          <w:szCs w:val="24"/>
-        </w:rPr>
-        <w:t>Em contrapartida, uma destinação adequada e a reciclagem destes materiais seriam a solução perfeita para este problema ambiental. Visto que boa parte dos resíduos sólidos urbanos são materiais que podem ser reutilizados, reciclá-los não só ajudaria na produção de mercadorias em um ponto de vista industrial, mas também seria uma excelente resposta aos problemas ambientais descritos nos primeiros parágrafos da introdução, o que, não só ajudaria os indivíduos na questão sanitária, mas também ajudaria a própria movimentação da economia.</w:t>
-      </w:r>
-    </w:p>
-    <w:p>
-      <w:pPr>
-        <w:spacing w:after="200" w:line="360" w:lineRule="auto"/>
-        <w:ind w:firstLine="708"/>
-        <w:jc w:val="both"/>
-        <w:rPr>
-          <w:rFonts w:ascii="Arial" w:hAnsi="Arial" w:eastAsia="Arial" w:cs="Arial"/>
-          <w:color w:val="000000" w:themeColor="text1"/>
-          <w:sz w:val="24"/>
-          <w:szCs w:val="24"/>
-        </w:rPr>
-      </w:pPr>
-      <w:r>
-        <w:rPr>
-          <w:rFonts w:ascii="Arial" w:hAnsi="Arial" w:eastAsia="Arial" w:cs="Arial"/>
-          <w:color w:val="000000" w:themeColor="text1" w:themeTint="FF" w:themeShade="FF"/>
-          <w:sz w:val="24"/>
-          <w:szCs w:val="24"/>
-        </w:rPr>
-        <w:t xml:space="preserve">Os </w:t>
-      </w:r>
-      <w:r>
-        <w:rPr>
-          <w:rFonts w:ascii="Arial" w:hAnsi="Arial" w:eastAsia="Arial" w:cs="Arial"/>
-          <w:color w:val="000000" w:themeColor="text1" w:themeTint="FF" w:themeShade="FF"/>
-          <w:sz w:val="24"/>
-          <w:szCs w:val="24"/>
-        </w:rPr>
-        <w:t>ecopontos</w:t>
-      </w:r>
-      <w:r>
-        <w:rPr>
-          <w:rFonts w:ascii="Arial" w:hAnsi="Arial" w:eastAsia="Arial" w:cs="Arial"/>
-          <w:color w:val="000000" w:themeColor="text1" w:themeTint="FF" w:themeShade="FF"/>
-          <w:sz w:val="24"/>
-          <w:szCs w:val="24"/>
-        </w:rPr>
-        <w:t xml:space="preserve"> são uma das soluções apresentadas para o problema ambiental envolvendo os resíduos sólidos urbanos. Podendo abrigar diversos tipos de resíduos sólidos e conseguindo gerar até mesmo renda vendendo-os, estes estabelecimentos demonstram ser uma alternativa sólida para contornar e resolver os problemas relacionados ao despejo mal destinado dos materiais potencialmente recicláveis.</w:t>
-      </w:r>
-    </w:p>
-    <w:p>
-      <w:pPr>
-        <w:pStyle w:val="Normal"/>
-        <w:spacing w:after="200" w:line="360" w:lineRule="auto"/>
-        <w:ind w:firstLine="0"/>
-        <w:jc w:val="both"/>
-        <w:rPr>
-          <w:rFonts w:ascii="Arial" w:hAnsi="Arial" w:eastAsia="Arial" w:cs="Arial"/>
-          <w:color w:val="000000" w:themeColor="text1" w:themeTint="FF" w:themeShade="FF"/>
+          <w:rFonts w:ascii="Arial" w:eastAsia="Arial" w:hAnsi="Arial" w:cs="Arial"/>
+          <w:b/>
+          <w:bCs/>
+          <w:color w:val="000000" w:themeColor="text1"/>
           <w:sz w:val="24"/>
           <w:szCs w:val="24"/>
         </w:rPr>
@@ -586,12 +721,12 @@
         <w:pStyle w:val="PargrafodaLista"/>
         <w:numPr>
           <w:ilvl w:val="1"/>
-          <w:numId w:val="1"/>
+          <w:numId w:val="3"/>
         </w:numPr>
         <w:spacing w:line="360" w:lineRule="auto"/>
         <w:jc w:val="both"/>
         <w:rPr>
-          <w:rFonts w:ascii="Arial" w:hAnsi="Arial" w:eastAsia="Arial" w:cs="Arial"/>
+          <w:rFonts w:ascii="Arial" w:eastAsia="Arial" w:hAnsi="Arial" w:cs="Arial"/>
           <w:color w:val="000000" w:themeColor="text1"/>
           <w:sz w:val="24"/>
           <w:szCs w:val="24"/>
@@ -599,13 +734,26 @@
       </w:pPr>
       <w:r>
         <w:rPr>
-          <w:rFonts w:ascii="Arial" w:hAnsi="Arial" w:eastAsia="Arial" w:cs="Arial"/>
-          <w:color w:val="000000" w:themeColor="text1"/>
-          <w:sz w:val="24"/>
-          <w:szCs w:val="24"/>
-        </w:rPr>
-        <w:t>OBJETIVO</w:t>
+          <w:rFonts w:ascii="Arial" w:eastAsia="Arial" w:hAnsi="Arial" w:cs="Arial"/>
+          <w:color w:val="000000" w:themeColor="text1"/>
+          <w:sz w:val="24"/>
+          <w:szCs w:val="24"/>
+        </w:rPr>
+        <w:t>GERAÇÃO DE RSU E PANDEMIA</w:t>
       </w:r>
+    </w:p>
+    <w:p>
+      <w:pPr>
+        <w:spacing w:line="360" w:lineRule="auto"/>
+        <w:ind w:left="720"/>
+        <w:jc w:val="both"/>
+        <w:rPr>
+          <w:rFonts w:ascii="Arial" w:eastAsia="Arial" w:hAnsi="Arial" w:cs="Arial"/>
+          <w:color w:val="000000" w:themeColor="text1"/>
+          <w:sz w:val="24"/>
+          <w:szCs w:val="24"/>
+        </w:rPr>
+      </w:pPr>
     </w:p>
     <w:p>
       <w:pPr>
@@ -613,7 +761,7 @@
         <w:ind w:left="720" w:firstLine="708"/>
         <w:jc w:val="both"/>
         <w:rPr>
-          <w:rFonts w:ascii="Arial" w:hAnsi="Arial" w:eastAsia="Arial" w:cs="Arial"/>
+          <w:rFonts w:ascii="Arial" w:eastAsia="Arial" w:hAnsi="Arial" w:cs="Arial"/>
           <w:color w:val="000000" w:themeColor="text1"/>
           <w:sz w:val="24"/>
           <w:szCs w:val="24"/>
@@ -621,346 +769,166 @@
       </w:pPr>
       <w:r>
         <w:rPr>
-          <w:rFonts w:ascii="Arial" w:hAnsi="Arial" w:eastAsia="Arial" w:cs="Arial"/>
-          <w:color w:val="000000" w:themeColor="text1"/>
-          <w:sz w:val="24"/>
-          <w:szCs w:val="24"/>
-        </w:rPr>
-        <w:t xml:space="preserve">O objetivo deste trabalho será de analisar e fundamentar a importância da reciclagem de materiais, principalmente os de origem urbana, e demonstrar o uso dos </w:t>
+          <w:rFonts w:ascii="Arial" w:eastAsia="Arial" w:hAnsi="Arial" w:cs="Arial"/>
+          <w:color w:val="000000" w:themeColor="text1"/>
+          <w:sz w:val="24"/>
+          <w:szCs w:val="24"/>
+        </w:rPr>
+        <w:t>Como mostrado pelo panorama da Associação Brasileira de Empresas de Limpeza Pública e Resíduos Especiais (ABRELPE) de 2021, que analisou o impacto dos resíduos sólidos urbanos (RSU) no Brasil e suas regiões em 2020, houve um aumento nos números deste ano em relação aos de anos anteriores remetentes à geração de RSU.</w:t>
+      </w:r>
+    </w:p>
+    <w:p>
+      <w:pPr>
+        <w:spacing w:line="360" w:lineRule="auto"/>
+        <w:ind w:left="720" w:firstLine="708"/>
+        <w:jc w:val="both"/>
+        <w:rPr>
+          <w:rFonts w:ascii="Arial" w:eastAsia="Arial" w:hAnsi="Arial" w:cs="Arial"/>
+          <w:color w:val="000000" w:themeColor="text1"/>
+          <w:sz w:val="24"/>
+          <w:szCs w:val="24"/>
+        </w:rPr>
+      </w:pPr>
+      <w:r>
+        <w:rPr>
+          <w:rFonts w:ascii="Arial" w:eastAsia="Arial" w:hAnsi="Arial" w:cs="Arial"/>
+          <w:color w:val="000000" w:themeColor="text1"/>
+          <w:sz w:val="24"/>
+          <w:szCs w:val="24"/>
+        </w:rPr>
+        <w:t xml:space="preserve">Demonstrou-se neste panorama o efeito da pandemia na geração de resíduos sólidos domésticos; ao contrário dos anos anteriores, onde o lixo gerado e descartado era desconcentrando em relação às regiões, ou seja, a origem dos resíduos poderia vir de escolas, casas, abrigos, fábricas, lojas, </w:t>
       </w:r>
       <w:proofErr w:type="spellStart"/>
       <w:r>
         <w:rPr>
-          <w:rFonts w:ascii="Arial" w:hAnsi="Arial" w:eastAsia="Arial" w:cs="Arial"/>
-          <w:color w:val="000000" w:themeColor="text1"/>
-          <w:sz w:val="24"/>
-          <w:szCs w:val="24"/>
-        </w:rPr>
-        <w:t>ecopontos</w:t>
+          <w:rFonts w:ascii="Arial" w:eastAsia="Arial" w:hAnsi="Arial" w:cs="Arial"/>
+          <w:color w:val="000000" w:themeColor="text1"/>
+          <w:sz w:val="24"/>
+          <w:szCs w:val="24"/>
+        </w:rPr>
+        <w:t>etc</w:t>
       </w:r>
       <w:proofErr w:type="spellEnd"/>
       <w:r>
         <w:rPr>
-          <w:rFonts w:ascii="Arial" w:hAnsi="Arial" w:eastAsia="Arial" w:cs="Arial"/>
-          <w:color w:val="000000" w:themeColor="text1"/>
-          <w:sz w:val="24"/>
-          <w:szCs w:val="24"/>
-        </w:rPr>
-        <w:t xml:space="preserve"> como estabelecimentos propícios e eficazes para a </w:t>
+          <w:rFonts w:ascii="Arial" w:eastAsia="Arial" w:hAnsi="Arial" w:cs="Arial"/>
+          <w:color w:val="000000" w:themeColor="text1"/>
+          <w:sz w:val="24"/>
+          <w:szCs w:val="24"/>
+        </w:rPr>
+        <w:t>, em 2020, com o início da pandemia, os resíduos sólidos urbanos foram, principalmente, descartados originalmente de casas domiciliares, fazendo destes suas principalmente disseminação.</w:t>
       </w:r>
+    </w:p>
+    <w:p>
+      <w:pPr>
+        <w:spacing w:line="360" w:lineRule="auto"/>
+        <w:ind w:left="720" w:firstLine="708"/>
+        <w:jc w:val="both"/>
+        <w:rPr>
+          <w:rFonts w:ascii="Arial" w:eastAsia="Arial" w:hAnsi="Arial" w:cs="Arial"/>
+          <w:color w:val="000000" w:themeColor="text1"/>
+          <w:sz w:val="24"/>
+          <w:szCs w:val="24"/>
+        </w:rPr>
+      </w:pPr>
       <w:r>
         <w:rPr>
-          <w:rFonts w:ascii="Arial" w:hAnsi="Arial" w:eastAsia="Arial" w:cs="Arial"/>
-          <w:color w:val="000000" w:themeColor="text1"/>
-          <w:sz w:val="24"/>
-          <w:szCs w:val="24"/>
-        </w:rPr>
-        <w:lastRenderedPageBreak/>
-        <w:t>destinação de materiais recicláveis, assim não podendo só contribuir com o meio ambiente, mas também movimentando renda usando os resíduos sólidos.</w:t>
+          <w:rFonts w:ascii="Arial" w:eastAsia="Arial" w:hAnsi="Arial" w:cs="Arial"/>
+          <w:color w:val="000000" w:themeColor="text1"/>
+          <w:sz w:val="24"/>
+          <w:szCs w:val="24"/>
+        </w:rPr>
+        <w:t>Isto é evidenciado e explicado pela mudança social e econômica que se teve na pandemia; com as pessoas ficando mais tempo dentro de suas residências, o trabalho de delivery aumentou; o consumo de produtos dentro de casa aumentou, e o home-office disparou em estatísticas.</w:t>
       </w:r>
     </w:p>
     <w:p>
       <w:pPr>
-        <w:spacing w:line="360" w:lineRule="auto"/>
-        <w:ind w:firstLine="708"/>
-        <w:jc w:val="both"/>
-        <w:rPr>
-          <w:rFonts w:ascii="Arial" w:hAnsi="Arial" w:eastAsia="Arial" w:cs="Arial"/>
-          <w:color w:val="000000" w:themeColor="text1"/>
-          <w:sz w:val="24"/>
-          <w:szCs w:val="24"/>
-        </w:rPr>
-      </w:pPr>
-    </w:p>
-    <w:p>
-      <w:pPr>
-        <w:pStyle w:val="Normal"/>
-        <w:spacing w:line="360" w:lineRule="auto"/>
-        <w:ind w:firstLine="0"/>
-        <w:jc w:val="both"/>
-        <w:rPr>
-          <w:rFonts w:ascii="Arial" w:hAnsi="Arial" w:eastAsia="Arial" w:cs="Arial"/>
-          <w:color w:val="000000" w:themeColor="text1" w:themeTint="FF" w:themeShade="FF"/>
-          <w:sz w:val="24"/>
-          <w:szCs w:val="24"/>
-        </w:rPr>
-      </w:pPr>
-    </w:p>
-    <w:p>
-      <w:pPr>
-        <w:pStyle w:val="PargrafodaLista"/>
-        <w:numPr>
-          <w:ilvl w:val="0"/>
-          <w:numId w:val="1"/>
-        </w:numPr>
-        <w:spacing w:line="360" w:lineRule="auto"/>
-        <w:jc w:val="both"/>
-        <w:rPr>
-          <w:rFonts w:ascii="Arial" w:hAnsi="Arial" w:eastAsia="Arial" w:cs="Arial"/>
-          <w:b w:val="1"/>
-          <w:bCs w:val="1"/>
-          <w:color w:val="000000" w:themeColor="text1" w:themeTint="FF" w:themeShade="FF"/>
-          <w:sz w:val="24"/>
-          <w:szCs w:val="24"/>
-        </w:rPr>
-      </w:pPr>
-      <w:r>
-        <w:rPr>
-          <w:rFonts w:ascii="Arial" w:hAnsi="Arial" w:eastAsia="Arial" w:cs="Arial"/>
-          <w:b w:val="1"/>
-          <w:bCs w:val="1"/>
-          <w:color w:val="000000" w:themeColor="text1" w:themeTint="FF" w:themeShade="FF"/>
-          <w:sz w:val="24"/>
-          <w:szCs w:val="24"/>
-        </w:rPr>
-        <w:t>FUNDAMENTAÇÃO TEÓRICA</w:t>
-      </w:r>
-    </w:p>
-    <w:p>
-      <w:pPr>
-        <w:pStyle w:val="Normal"/>
-        <w:spacing w:line="360" w:lineRule="auto"/>
-        <w:ind w:left="0"/>
-        <w:jc w:val="both"/>
-        <w:rPr>
-          <w:rFonts w:ascii="Arial" w:hAnsi="Arial" w:eastAsia="Arial" w:cs="Arial"/>
-          <w:b w:val="1"/>
-          <w:bCs w:val="1"/>
-          <w:color w:val="000000" w:themeColor="text1" w:themeTint="FF" w:themeShade="FF"/>
-          <w:sz w:val="24"/>
-          <w:szCs w:val="24"/>
-        </w:rPr>
-      </w:pPr>
-    </w:p>
-    <w:p>
-      <w:pPr>
-        <w:pStyle w:val="PargrafodaLista"/>
-        <w:numPr>
-          <w:ilvl w:val="1"/>
-          <w:numId w:val="1"/>
-        </w:numPr>
-        <w:spacing w:line="360" w:lineRule="auto"/>
-        <w:jc w:val="both"/>
-        <w:rPr>
-          <w:rFonts w:ascii="Arial" w:hAnsi="Arial" w:eastAsia="Arial" w:cs="Arial"/>
-          <w:b w:val="0"/>
-          <w:bCs w:val="0"/>
-          <w:color w:val="000000" w:themeColor="text1" w:themeTint="FF" w:themeShade="FF"/>
-          <w:sz w:val="24"/>
-          <w:szCs w:val="24"/>
-        </w:rPr>
-      </w:pPr>
-      <w:r>
-        <w:rPr>
-          <w:rFonts w:ascii="Arial" w:hAnsi="Arial" w:eastAsia="Arial" w:cs="Arial"/>
-          <w:b w:val="0"/>
-          <w:bCs w:val="0"/>
-          <w:color w:val="000000" w:themeColor="text1" w:themeTint="FF" w:themeShade="FF"/>
-          <w:sz w:val="24"/>
-          <w:szCs w:val="24"/>
-        </w:rPr>
-        <w:t>GERAÇÃO DE RSU E PANDEMIA</w:t>
-      </w:r>
-    </w:p>
-    <w:p>
-      <w:pPr>
-        <w:pStyle w:val="Normal"/>
         <w:spacing w:line="360" w:lineRule="auto"/>
         <w:ind w:left="720"/>
         <w:jc w:val="both"/>
         <w:rPr>
-          <w:rFonts w:ascii="Arial" w:hAnsi="Arial" w:eastAsia="Arial" w:cs="Arial"/>
-          <w:b w:val="0"/>
-          <w:bCs w:val="0"/>
-          <w:color w:val="000000" w:themeColor="text1" w:themeTint="FF" w:themeShade="FF"/>
-          <w:sz w:val="24"/>
-          <w:szCs w:val="24"/>
-        </w:rPr>
-      </w:pPr>
-    </w:p>
-    <w:p>
-      <w:pPr>
-        <w:pStyle w:val="Normal"/>
+          <w:rFonts w:ascii="Arial" w:eastAsia="Arial" w:hAnsi="Arial" w:cs="Arial"/>
+          <w:color w:val="000000" w:themeColor="text1"/>
+          <w:sz w:val="24"/>
+          <w:szCs w:val="24"/>
+        </w:rPr>
+      </w:pPr>
+    </w:p>
+    <w:p>
+      <w:pPr>
         <w:spacing w:line="360" w:lineRule="auto"/>
         <w:ind w:left="720" w:firstLine="708"/>
         <w:jc w:val="both"/>
         <w:rPr>
-          <w:rFonts w:ascii="Arial" w:hAnsi="Arial" w:eastAsia="Arial" w:cs="Arial"/>
-          <w:b w:val="0"/>
-          <w:bCs w:val="0"/>
-          <w:color w:val="000000" w:themeColor="text1" w:themeTint="FF" w:themeShade="FF"/>
+          <w:rFonts w:ascii="Arial" w:eastAsia="Arial" w:hAnsi="Arial" w:cs="Arial"/>
+          <w:color w:val="000000" w:themeColor="text1"/>
           <w:sz w:val="24"/>
           <w:szCs w:val="24"/>
         </w:rPr>
       </w:pPr>
       <w:r>
         <w:rPr>
-          <w:rFonts w:ascii="Arial" w:hAnsi="Arial" w:eastAsia="Arial" w:cs="Arial"/>
-          <w:b w:val="0"/>
-          <w:bCs w:val="0"/>
-          <w:color w:val="000000" w:themeColor="text1" w:themeTint="FF" w:themeShade="FF"/>
-          <w:sz w:val="24"/>
-          <w:szCs w:val="24"/>
-        </w:rPr>
-        <w:t>Como mostrado pelo panorama da Associação Brasileira de Empresas de Limpeza Pública e Resíduos Especiais (ABRELPE) de 2021, que analisou o impacto dos resíduos sólidos urbanos (RSU) no Brasil e suas regiões em 2020, houve um aumento nos números deste ano em relação aos de anos anteriores remetentes à geração de RSU.</w:t>
+          <w:rFonts w:ascii="Arial" w:eastAsia="Arial" w:hAnsi="Arial" w:cs="Arial"/>
+          <w:color w:val="000000" w:themeColor="text1"/>
+          <w:sz w:val="24"/>
+          <w:szCs w:val="24"/>
+        </w:rPr>
+        <w:lastRenderedPageBreak/>
+        <w:t>GRÁFICO 1 – GERAÇÃO DE RSU NO BRASIL E NAS SUAS REGIÕES EM 2020 - FONTE: PANORAMA ABRELPE 2021</w:t>
       </w:r>
     </w:p>
     <w:p>
       <w:pPr>
-        <w:pStyle w:val="Normal"/>
-        <w:spacing w:line="360" w:lineRule="auto"/>
-        <w:ind w:left="720" w:firstLine="708"/>
-        <w:jc w:val="both"/>
-        <w:rPr>
-          <w:rFonts w:ascii="Arial" w:hAnsi="Arial" w:eastAsia="Arial" w:cs="Arial"/>
-          <w:b w:val="0"/>
-          <w:bCs w:val="0"/>
-          <w:color w:val="000000" w:themeColor="text1" w:themeTint="FF" w:themeShade="FF"/>
-          <w:sz w:val="24"/>
-          <w:szCs w:val="24"/>
-        </w:rPr>
-      </w:pPr>
-      <w:r>
-        <w:rPr>
-          <w:rFonts w:ascii="Arial" w:hAnsi="Arial" w:eastAsia="Arial" w:cs="Arial"/>
-          <w:b w:val="0"/>
-          <w:bCs w:val="0"/>
-          <w:color w:val="000000" w:themeColor="text1" w:themeTint="FF" w:themeShade="FF"/>
-          <w:sz w:val="24"/>
-          <w:szCs w:val="24"/>
-        </w:rPr>
-        <w:t>Demonstrou-se neste panorama o efeito da pandemia na geração de resíduos sólidos domésticos; ao contrário dos anos anteriores, onde o lixo gerado e descartado era desconcentrando em relação às regiões, ou seja, a origem dos resíduos poderia vir de escolas, casas, abrigos, fábricas, lojas, etc, em 2020, com o início da pandemia, os resíduos sólidos urbanos foram, principalmente, descartados originalmente de casas domiciliares, fazendo destes suas principalmente disseminação.</w:t>
-      </w:r>
-    </w:p>
-    <w:p>
-      <w:pPr>
-        <w:pStyle w:val="Normal"/>
-        <w:spacing w:line="360" w:lineRule="auto"/>
-        <w:ind w:left="720" w:firstLine="708"/>
-        <w:jc w:val="both"/>
-        <w:rPr>
-          <w:rFonts w:ascii="Arial" w:hAnsi="Arial" w:eastAsia="Arial" w:cs="Arial"/>
-          <w:b w:val="0"/>
-          <w:bCs w:val="0"/>
-          <w:color w:val="000000" w:themeColor="text1" w:themeTint="FF" w:themeShade="FF"/>
-          <w:sz w:val="24"/>
-          <w:szCs w:val="24"/>
-        </w:rPr>
-      </w:pPr>
-      <w:r>
-        <w:rPr>
-          <w:rFonts w:ascii="Arial" w:hAnsi="Arial" w:eastAsia="Arial" w:cs="Arial"/>
-          <w:b w:val="0"/>
-          <w:bCs w:val="0"/>
-          <w:color w:val="000000" w:themeColor="text1" w:themeTint="FF" w:themeShade="FF"/>
-          <w:sz w:val="24"/>
-          <w:szCs w:val="24"/>
-        </w:rPr>
-        <w:t>Isto é evidenciado e explicado pela mudança social e econômica que se teve na pandemia; com as pessoas ficando mais tempo dentro de suas residências, o trabalho de delivery aumentou; o consumo de produtos dentro de casa aumentou, e o home-office disparou em estatísticas.</w:t>
-      </w:r>
-    </w:p>
-    <w:p>
-      <w:pPr>
-        <w:pStyle w:val="Normal"/>
         <w:spacing w:line="360" w:lineRule="auto"/>
         <w:ind w:left="720"/>
         <w:jc w:val="both"/>
         <w:rPr>
-          <w:rFonts w:ascii="Arial" w:hAnsi="Arial" w:eastAsia="Arial" w:cs="Arial"/>
-          <w:b w:val="0"/>
-          <w:bCs w:val="0"/>
-          <w:color w:val="000000" w:themeColor="text1" w:themeTint="FF" w:themeShade="FF"/>
-          <w:sz w:val="24"/>
-          <w:szCs w:val="24"/>
-        </w:rPr>
-      </w:pPr>
-    </w:p>
-    <w:p>
-      <w:pPr>
-        <w:pStyle w:val="Normal"/>
-        <w:spacing w:line="360" w:lineRule="auto"/>
-        <w:ind w:left="720" w:firstLine="708"/>
+          <w:rFonts w:ascii="Arial" w:eastAsia="Arial" w:hAnsi="Arial" w:cs="Arial"/>
+          <w:color w:val="000000" w:themeColor="text1"/>
+          <w:sz w:val="24"/>
+          <w:szCs w:val="24"/>
+        </w:rPr>
+      </w:pPr>
+    </w:p>
+    <w:p>
+      <w:pPr>
+        <w:spacing w:line="360" w:lineRule="auto"/>
         <w:jc w:val="both"/>
         <w:rPr>
-          <w:rFonts w:ascii="Arial" w:hAnsi="Arial" w:eastAsia="Arial" w:cs="Arial"/>
-          <w:b w:val="0"/>
-          <w:bCs w:val="0"/>
-          <w:color w:val="000000" w:themeColor="text1" w:themeTint="FF" w:themeShade="FF"/>
-          <w:sz w:val="24"/>
-          <w:szCs w:val="24"/>
-        </w:rPr>
+          <w:rFonts w:ascii="Arial" w:eastAsia="Arial" w:hAnsi="Arial" w:cs="Arial"/>
+          <w:color w:val="000000" w:themeColor="text1"/>
+          <w:sz w:val="24"/>
+          <w:szCs w:val="24"/>
+        </w:rPr>
+      </w:pPr>
+    </w:p>
+    <w:p>
+      <w:pPr>
+        <w:jc w:val="both"/>
       </w:pPr>
       <w:r>
         <w:rPr>
-          <w:rFonts w:ascii="Arial" w:hAnsi="Arial" w:eastAsia="Arial" w:cs="Arial"/>
-          <w:b w:val="0"/>
-          <w:bCs w:val="0"/>
-          <w:color w:val="000000" w:themeColor="text1" w:themeTint="FF" w:themeShade="FF"/>
-          <w:sz w:val="24"/>
-          <w:szCs w:val="24"/>
-        </w:rPr>
-        <w:t>GRÁFICO 1 – GERAÇÃO DE RSU NO BRASIL E NAS SUAS REGIÕES EM 2020 - FONTE: PANORAMA ABRELPE 2021</w:t>
-      </w:r>
-    </w:p>
-    <w:p>
-      <w:pPr>
-        <w:pStyle w:val="Normal"/>
-        <w:spacing w:line="360" w:lineRule="auto"/>
-        <w:ind w:left="720" w:firstLine="0"/>
-        <w:jc w:val="both"/>
-        <w:rPr>
-          <w:rFonts w:ascii="Arial" w:hAnsi="Arial" w:eastAsia="Arial" w:cs="Arial"/>
-          <w:b w:val="0"/>
-          <w:bCs w:val="0"/>
-          <w:color w:val="000000" w:themeColor="text1" w:themeTint="FF" w:themeShade="FF"/>
-          <w:sz w:val="24"/>
-          <w:szCs w:val="24"/>
-        </w:rPr>
-      </w:pPr>
-    </w:p>
-    <w:p>
-      <w:pPr>
-        <w:pStyle w:val="Normal"/>
-        <w:spacing w:line="360" w:lineRule="auto"/>
-        <w:ind w:left="0"/>
-        <w:jc w:val="both"/>
-        <w:rPr>
-          <w:rFonts w:ascii="Arial" w:hAnsi="Arial" w:eastAsia="Arial" w:cs="Arial"/>
-          <w:b w:val="0"/>
-          <w:bCs w:val="0"/>
-          <w:color w:val="000000" w:themeColor="text1" w:themeTint="FF" w:themeShade="FF"/>
-          <w:sz w:val="24"/>
-          <w:szCs w:val="24"/>
-        </w:rPr>
-      </w:pPr>
-    </w:p>
-    <w:p>
-      <w:pPr>
-        <w:pStyle w:val="Normal"/>
-        <w:spacing w:before="0" w:beforeAutospacing="off" w:after="160" w:afterAutospacing="off" w:line="259" w:lineRule="auto"/>
-        <w:ind w:left="0" w:right="0"/>
-        <w:jc w:val="both"/>
-      </w:pPr>
-      <w:r>
+          <w:noProof/>
+        </w:rPr>
         <w:drawing>
-          <wp:inline wp14:editId="5712A704" wp14:anchorId="5F6CEAD4">
+          <wp:inline distT="0" distB="0" distL="0" distR="0" wp14:anchorId="5F6CEAD4" wp14:editId="5712A704">
             <wp:extent cx="5676902" cy="2684701"/>
             <wp:effectExtent l="0" t="0" r="0" b="0"/>
-            <wp:docPr id="1837880568" name="" title=""/>
+            <wp:docPr id="1837880568" name="Imagem 1837880568"/>
             <wp:cNvGraphicFramePr>
-              <a:graphicFrameLocks noChangeAspect="1"/>
+              <a:graphicFrameLocks xmlns:a="http://schemas.openxmlformats.org/drawingml/2006/main" noChangeAspect="1"/>
             </wp:cNvGraphicFramePr>
-            <a:graphic>
+            <a:graphic xmlns:a="http://schemas.openxmlformats.org/drawingml/2006/main">
               <a:graphicData uri="http://schemas.openxmlformats.org/drawingml/2006/picture">
-                <pic:pic>
+                <pic:pic xmlns:pic="http://schemas.openxmlformats.org/drawingml/2006/picture">
                   <pic:nvPicPr>
                     <pic:cNvPr id="0" name=""/>
                     <pic:cNvPicPr/>
                   </pic:nvPicPr>
                   <pic:blipFill>
-                    <a:blip r:embed="R48bf315084944bfd">
-                      <a:extLst xmlns:a="http://schemas.openxmlformats.org/drawingml/2006/main">
-                        <a:ext xmlns:a="http://schemas.openxmlformats.org/drawingml/2006/main" uri="{28A0092B-C50C-407E-A947-70E740481C1C}">
+                    <a:blip r:embed="rId5">
+                      <a:extLst>
+                        <a:ext uri="{28A0092B-C50C-407E-A947-70E740481C1C}">
                           <a14:useLocalDpi xmlns:a14="http://schemas.microsoft.com/office/drawing/2010/main" val="0"/>
                         </a:ext>
                       </a:extLst>
@@ -970,7 +938,7 @@
                     </a:stretch>
                   </pic:blipFill>
                   <pic:spPr>
-                    <a:xfrm rot="0" flipH="0" flipV="0">
+                    <a:xfrm>
                       <a:off x="0" y="0"/>
                       <a:ext cx="5676902" cy="2684701"/>
                     </a:xfrm>
@@ -987,36 +955,47 @@
     </w:p>
     <w:p>
       <w:pPr>
-        <w:pStyle w:val="Normal"/>
         <w:spacing w:line="360" w:lineRule="auto"/>
         <w:ind w:left="720"/>
         <w:jc w:val="both"/>
       </w:pPr>
+    </w:p>
+    <w:p>
+      <w:pPr>
+        <w:spacing w:line="360" w:lineRule="auto"/>
+        <w:ind w:left="720"/>
+        <w:jc w:val="both"/>
+      </w:pPr>
+    </w:p>
+    <w:p>
+      <w:pPr>
+        <w:spacing w:line="360" w:lineRule="auto"/>
+        <w:ind w:left="720"/>
+        <w:jc w:val="both"/>
+      </w:pPr>
+      <w:bookmarkStart w:id="0" w:name="_GoBack"/>
+      <w:bookmarkEnd w:id="0"/>
     </w:p>
     <w:p>
       <w:pPr>
         <w:pStyle w:val="PargrafodaLista"/>
         <w:numPr>
           <w:ilvl w:val="1"/>
-          <w:numId w:val="1"/>
+          <w:numId w:val="3"/>
         </w:numPr>
         <w:spacing w:line="360" w:lineRule="auto"/>
         <w:jc w:val="both"/>
         <w:rPr>
-          <w:rFonts w:ascii="Arial" w:hAnsi="Arial" w:eastAsia="Arial" w:cs="Arial"/>
-          <w:b w:val="0"/>
-          <w:bCs w:val="0"/>
-          <w:color w:val="000000" w:themeColor="text1" w:themeTint="FF" w:themeShade="FF"/>
+          <w:rFonts w:ascii="Arial" w:eastAsia="Arial" w:hAnsi="Arial" w:cs="Arial"/>
+          <w:color w:val="000000" w:themeColor="text1"/>
           <w:sz w:val="24"/>
           <w:szCs w:val="24"/>
         </w:rPr>
       </w:pPr>
       <w:r>
         <w:rPr>
-          <w:rFonts w:ascii="Arial" w:hAnsi="Arial" w:eastAsia="Arial" w:cs="Arial"/>
-          <w:b w:val="0"/>
-          <w:bCs w:val="0"/>
-          <w:color w:val="000000" w:themeColor="text1" w:themeTint="FF" w:themeShade="FF"/>
+          <w:rFonts w:ascii="Arial" w:eastAsia="Arial" w:hAnsi="Arial" w:cs="Arial"/>
+          <w:color w:val="000000" w:themeColor="text1"/>
           <w:sz w:val="24"/>
           <w:szCs w:val="24"/>
         </w:rPr>
@@ -1025,41 +1004,33 @@
     </w:p>
     <w:p>
       <w:pPr>
-        <w:pStyle w:val="Normal"/>
         <w:spacing w:line="360" w:lineRule="auto"/>
         <w:ind w:left="720"/>
         <w:jc w:val="both"/>
         <w:rPr>
-          <w:rFonts w:ascii="Arial" w:hAnsi="Arial" w:eastAsia="Arial" w:cs="Arial"/>
-          <w:b w:val="0"/>
-          <w:bCs w:val="0"/>
-          <w:color w:val="000000" w:themeColor="text1" w:themeTint="FF" w:themeShade="FF"/>
-          <w:sz w:val="24"/>
-          <w:szCs w:val="24"/>
-        </w:rPr>
-      </w:pPr>
-    </w:p>
-    <w:p>
-      <w:pPr>
-        <w:pStyle w:val="Normal"/>
+          <w:rFonts w:ascii="Arial" w:eastAsia="Arial" w:hAnsi="Arial" w:cs="Arial"/>
+          <w:color w:val="000000" w:themeColor="text1"/>
+          <w:sz w:val="24"/>
+          <w:szCs w:val="24"/>
+        </w:rPr>
+      </w:pPr>
+    </w:p>
+    <w:p>
+      <w:pPr>
         <w:spacing w:line="360" w:lineRule="auto"/>
         <w:ind w:left="720" w:firstLine="708"/>
         <w:jc w:val="both"/>
         <w:rPr>
-          <w:rFonts w:ascii="Arial" w:hAnsi="Arial" w:eastAsia="Arial" w:cs="Arial"/>
-          <w:b w:val="0"/>
-          <w:bCs w:val="0"/>
-          <w:color w:val="000000" w:themeColor="text1" w:themeTint="FF" w:themeShade="FF"/>
+          <w:rFonts w:ascii="Arial" w:eastAsia="Arial" w:hAnsi="Arial" w:cs="Arial"/>
+          <w:color w:val="000000" w:themeColor="text1"/>
           <w:sz w:val="24"/>
           <w:szCs w:val="24"/>
         </w:rPr>
       </w:pPr>
       <w:r>
         <w:rPr>
-          <w:rFonts w:ascii="Arial" w:hAnsi="Arial" w:eastAsia="Arial" w:cs="Arial"/>
-          <w:b w:val="0"/>
-          <w:bCs w:val="0"/>
-          <w:color w:val="000000" w:themeColor="text1" w:themeTint="FF" w:themeShade="FF"/>
+          <w:rFonts w:ascii="Arial" w:eastAsia="Arial" w:hAnsi="Arial" w:cs="Arial"/>
+          <w:color w:val="000000" w:themeColor="text1"/>
           <w:sz w:val="24"/>
           <w:szCs w:val="24"/>
         </w:rPr>
@@ -1068,79 +1039,64 @@
     </w:p>
     <w:p>
       <w:pPr>
-        <w:pStyle w:val="Normal"/>
         <w:spacing w:line="360" w:lineRule="auto"/>
         <w:ind w:left="720"/>
         <w:jc w:val="both"/>
         <w:rPr>
-          <w:rFonts w:ascii="Arial" w:hAnsi="Arial" w:eastAsia="Arial" w:cs="Arial"/>
-          <w:b w:val="0"/>
-          <w:bCs w:val="0"/>
-          <w:color w:val="000000" w:themeColor="text1" w:themeTint="FF" w:themeShade="FF"/>
-          <w:sz w:val="24"/>
-          <w:szCs w:val="24"/>
-        </w:rPr>
-      </w:pPr>
-    </w:p>
-    <w:p>
-      <w:pPr>
-        <w:pStyle w:val="Normal"/>
+          <w:rFonts w:ascii="Arial" w:eastAsia="Arial" w:hAnsi="Arial" w:cs="Arial"/>
+          <w:color w:val="000000" w:themeColor="text1"/>
+          <w:sz w:val="24"/>
+          <w:szCs w:val="24"/>
+        </w:rPr>
+      </w:pPr>
+    </w:p>
+    <w:p>
+      <w:pPr>
         <w:spacing w:line="360" w:lineRule="auto"/>
         <w:ind w:left="720"/>
         <w:jc w:val="both"/>
         <w:rPr>
-          <w:rFonts w:ascii="Arial" w:hAnsi="Arial" w:eastAsia="Arial" w:cs="Arial"/>
-          <w:b w:val="0"/>
-          <w:bCs w:val="0"/>
-          <w:color w:val="000000" w:themeColor="text1" w:themeTint="FF" w:themeShade="FF"/>
-          <w:sz w:val="24"/>
-          <w:szCs w:val="24"/>
-        </w:rPr>
-      </w:pPr>
-    </w:p>
-    <w:p>
-      <w:pPr>
-        <w:pStyle w:val="Normal"/>
+          <w:rFonts w:ascii="Arial" w:eastAsia="Arial" w:hAnsi="Arial" w:cs="Arial"/>
+          <w:color w:val="000000" w:themeColor="text1"/>
+          <w:sz w:val="24"/>
+          <w:szCs w:val="24"/>
+        </w:rPr>
+      </w:pPr>
+    </w:p>
+    <w:p>
+      <w:pPr>
         <w:spacing w:line="360" w:lineRule="auto"/>
         <w:ind w:left="720"/>
         <w:jc w:val="both"/>
         <w:rPr>
-          <w:rFonts w:ascii="Arial" w:hAnsi="Arial" w:eastAsia="Arial" w:cs="Arial"/>
-          <w:b w:val="0"/>
-          <w:bCs w:val="0"/>
-          <w:color w:val="000000" w:themeColor="text1" w:themeTint="FF" w:themeShade="FF"/>
-          <w:sz w:val="24"/>
-          <w:szCs w:val="24"/>
-        </w:rPr>
-      </w:pPr>
-    </w:p>
-    <w:p>
-      <w:pPr>
-        <w:pStyle w:val="Normal"/>
+          <w:rFonts w:ascii="Arial" w:eastAsia="Arial" w:hAnsi="Arial" w:cs="Arial"/>
+          <w:color w:val="000000" w:themeColor="text1"/>
+          <w:sz w:val="24"/>
+          <w:szCs w:val="24"/>
+        </w:rPr>
+      </w:pPr>
+    </w:p>
+    <w:p>
+      <w:pPr>
         <w:spacing w:line="360" w:lineRule="auto"/>
         <w:ind w:left="708"/>
         <w:jc w:val="both"/>
         <w:rPr>
-          <w:rFonts w:ascii="Arial" w:hAnsi="Arial" w:eastAsia="Arial" w:cs="Arial"/>
-          <w:b w:val="0"/>
-          <w:bCs w:val="0"/>
-          <w:color w:val="000000" w:themeColor="text1" w:themeTint="FF" w:themeShade="FF"/>
-          <w:sz w:val="24"/>
-          <w:szCs w:val="24"/>
-        </w:rPr>
-      </w:pPr>
-    </w:p>
-    <w:p>
-      <w:pPr>
-        <w:pStyle w:val="Normal"/>
+          <w:rFonts w:ascii="Arial" w:eastAsia="Arial" w:hAnsi="Arial" w:cs="Arial"/>
+          <w:color w:val="000000" w:themeColor="text1"/>
+          <w:sz w:val="24"/>
+          <w:szCs w:val="24"/>
+        </w:rPr>
+      </w:pPr>
+    </w:p>
+    <w:p>
+      <w:pPr>
         <w:spacing w:line="360" w:lineRule="auto"/>
         <w:ind w:left="708"/>
         <w:jc w:val="both"/>
         <w:rPr>
-          <w:rFonts w:ascii="Arial" w:hAnsi="Arial" w:eastAsia="Arial" w:cs="Arial"/>
-          <w:b w:val="0"/>
-          <w:bCs w:val="0"/>
-          <w:color w:val="000000" w:themeColor="text1" w:themeTint="FF" w:themeShade="FF"/>
+          <w:rFonts w:ascii="Arial" w:eastAsia="Arial" w:hAnsi="Arial" w:cs="Arial"/>
+          <w:color w:val="000000" w:themeColor="text1"/>
           <w:sz w:val="24"/>
           <w:szCs w:val="24"/>
         </w:rPr>
@@ -1151,26 +1107,30 @@
         <w:jc w:val="both"/>
       </w:pPr>
       <w:r>
+        <w:rPr>
+          <w:noProof/>
+        </w:rPr>
+        <w:lastRenderedPageBreak/>
         <w:drawing>
-          <wp:inline wp14:editId="6D26246A" wp14:anchorId="273915E6">
+          <wp:inline distT="0" distB="0" distL="0" distR="0" wp14:anchorId="273915E6" wp14:editId="6D26246A">
             <wp:extent cx="5695908" cy="2717423"/>
             <wp:effectExtent l="0" t="0" r="0" b="0"/>
-            <wp:docPr id="17674827" name="" title=""/>
+            <wp:docPr id="17674827" name="Imagem 17674827"/>
             <wp:cNvGraphicFramePr>
-              <a:graphicFrameLocks noChangeAspect="1"/>
+              <a:graphicFrameLocks xmlns:a="http://schemas.openxmlformats.org/drawingml/2006/main" noChangeAspect="1"/>
             </wp:cNvGraphicFramePr>
-            <a:graphic>
+            <a:graphic xmlns:a="http://schemas.openxmlformats.org/drawingml/2006/main">
               <a:graphicData uri="http://schemas.openxmlformats.org/drawingml/2006/picture">
-                <pic:pic>
+                <pic:pic xmlns:pic="http://schemas.openxmlformats.org/drawingml/2006/picture">
                   <pic:nvPicPr>
                     <pic:cNvPr id="0" name=""/>
                     <pic:cNvPicPr/>
                   </pic:nvPicPr>
                   <pic:blipFill>
-                    <a:blip r:embed="R5277f0bdf6234e43">
+                    <a:blip r:embed="rId6">
                       <a:extLst>
-                        <a:ext xmlns:a="http://schemas.openxmlformats.org/drawingml/2006/main" uri="{28A0092B-C50C-407E-A947-70E740481C1C}">
-                          <a14:useLocalDpi val="0"/>
+                        <a:ext uri="{28A0092B-C50C-407E-A947-70E740481C1C}">
+                          <a14:useLocalDpi xmlns:a14="http://schemas.microsoft.com/office/drawing/2010/main" val="0"/>
                         </a:ext>
                       </a:extLst>
                     </a:blip>
@@ -1196,30 +1156,37 @@
     </w:p>
     <w:p>
       <w:pPr>
-        <w:pStyle w:val="Normal"/>
         <w:jc w:val="both"/>
       </w:pPr>
+    </w:p>
+    <w:p>
+      <w:pPr>
+        <w:jc w:val="both"/>
+      </w:pPr>
       <w:r>
+        <w:rPr>
+          <w:noProof/>
+        </w:rPr>
         <w:drawing>
-          <wp:inline wp14:editId="46BEFB0A" wp14:anchorId="24DFBDE7">
+          <wp:inline distT="0" distB="0" distL="0" distR="0" wp14:anchorId="24DFBDE7" wp14:editId="46BEFB0A">
             <wp:extent cx="5686425" cy="3127534"/>
             <wp:effectExtent l="0" t="0" r="0" b="0"/>
-            <wp:docPr id="352827738" name="" title=""/>
+            <wp:docPr id="352827738" name="Imagem 352827738"/>
             <wp:cNvGraphicFramePr>
-              <a:graphicFrameLocks noChangeAspect="1"/>
+              <a:graphicFrameLocks xmlns:a="http://schemas.openxmlformats.org/drawingml/2006/main" noChangeAspect="1"/>
             </wp:cNvGraphicFramePr>
-            <a:graphic>
+            <a:graphic xmlns:a="http://schemas.openxmlformats.org/drawingml/2006/main">
               <a:graphicData uri="http://schemas.openxmlformats.org/drawingml/2006/picture">
-                <pic:pic>
+                <pic:pic xmlns:pic="http://schemas.openxmlformats.org/drawingml/2006/picture">
                   <pic:nvPicPr>
                     <pic:cNvPr id="0" name=""/>
                     <pic:cNvPicPr/>
                   </pic:nvPicPr>
                   <pic:blipFill>
-                    <a:blip r:embed="Re8868082fea94284">
+                    <a:blip r:embed="rId7">
                       <a:extLst>
-                        <a:ext xmlns:a="http://schemas.openxmlformats.org/drawingml/2006/main" uri="{28A0092B-C50C-407E-A947-70E740481C1C}">
-                          <a14:useLocalDpi val="0"/>
+                        <a:ext uri="{28A0092B-C50C-407E-A947-70E740481C1C}">
+                          <a14:useLocalDpi xmlns:a14="http://schemas.microsoft.com/office/drawing/2010/main" val="0"/>
                         </a:ext>
                       </a:extLst>
                     </a:blip>
@@ -1245,41 +1212,33 @@
     </w:p>
     <w:p>
       <w:pPr>
-        <w:pStyle w:val="Normal"/>
         <w:spacing w:line="360" w:lineRule="auto"/>
         <w:ind w:left="708" w:firstLine="708"/>
         <w:jc w:val="both"/>
         <w:rPr>
-          <w:rFonts w:ascii="Arial" w:hAnsi="Arial" w:eastAsia="Arial" w:cs="Arial"/>
-          <w:b w:val="0"/>
-          <w:bCs w:val="0"/>
-          <w:color w:val="000000" w:themeColor="text1" w:themeTint="FF" w:themeShade="FF"/>
-          <w:sz w:val="24"/>
-          <w:szCs w:val="24"/>
-        </w:rPr>
-      </w:pPr>
-    </w:p>
-    <w:p>
-      <w:pPr>
-        <w:pStyle w:val="Normal"/>
+          <w:rFonts w:ascii="Arial" w:eastAsia="Arial" w:hAnsi="Arial" w:cs="Arial"/>
+          <w:color w:val="000000" w:themeColor="text1"/>
+          <w:sz w:val="24"/>
+          <w:szCs w:val="24"/>
+        </w:rPr>
+      </w:pPr>
+    </w:p>
+    <w:p>
+      <w:pPr>
         <w:spacing w:line="360" w:lineRule="auto"/>
         <w:ind w:left="708" w:firstLine="708"/>
         <w:jc w:val="both"/>
         <w:rPr>
-          <w:rFonts w:ascii="Arial" w:hAnsi="Arial" w:eastAsia="Arial" w:cs="Arial"/>
-          <w:b w:val="0"/>
-          <w:bCs w:val="0"/>
-          <w:color w:val="000000" w:themeColor="text1" w:themeTint="FF" w:themeShade="FF"/>
+          <w:rFonts w:ascii="Arial" w:eastAsia="Arial" w:hAnsi="Arial" w:cs="Arial"/>
+          <w:color w:val="000000" w:themeColor="text1"/>
           <w:sz w:val="24"/>
           <w:szCs w:val="24"/>
         </w:rPr>
       </w:pPr>
       <w:r>
         <w:rPr>
-          <w:rFonts w:ascii="Arial" w:hAnsi="Arial" w:eastAsia="Arial" w:cs="Arial"/>
-          <w:b w:val="0"/>
-          <w:bCs w:val="0"/>
-          <w:color w:val="000000" w:themeColor="text1" w:themeTint="FF" w:themeShade="FF"/>
+          <w:rFonts w:ascii="Arial" w:eastAsia="Arial" w:hAnsi="Arial" w:cs="Arial"/>
+          <w:color w:val="000000" w:themeColor="text1"/>
           <w:sz w:val="24"/>
           <w:szCs w:val="24"/>
         </w:rPr>
@@ -1288,25 +1247,20 @@
     </w:p>
     <w:p>
       <w:pPr>
-        <w:pStyle w:val="Normal"/>
         <w:spacing w:line="360" w:lineRule="auto"/>
         <w:ind w:left="708" w:firstLine="708"/>
         <w:jc w:val="both"/>
         <w:rPr>
-          <w:rFonts w:ascii="Arial" w:hAnsi="Arial" w:eastAsia="Arial" w:cs="Arial"/>
-          <w:b w:val="0"/>
-          <w:bCs w:val="0"/>
-          <w:color w:val="000000" w:themeColor="text1" w:themeTint="FF" w:themeShade="FF"/>
+          <w:rFonts w:ascii="Arial" w:eastAsia="Arial" w:hAnsi="Arial" w:cs="Arial"/>
+          <w:color w:val="000000" w:themeColor="text1"/>
           <w:sz w:val="24"/>
           <w:szCs w:val="24"/>
         </w:rPr>
       </w:pPr>
       <w:r>
         <w:rPr>
-          <w:rFonts w:ascii="Arial" w:hAnsi="Arial" w:eastAsia="Arial" w:cs="Arial"/>
-          <w:b w:val="0"/>
-          <w:bCs w:val="0"/>
-          <w:color w:val="000000" w:themeColor="text1" w:themeTint="FF" w:themeShade="FF"/>
+          <w:rFonts w:ascii="Arial" w:eastAsia="Arial" w:hAnsi="Arial" w:cs="Arial"/>
+          <w:color w:val="000000" w:themeColor="text1"/>
           <w:sz w:val="24"/>
           <w:szCs w:val="24"/>
         </w:rPr>
@@ -1315,997 +1269,12 @@
     </w:p>
     <w:p>
       <w:pPr>
-        <w:pStyle w:val="Normal"/>
         <w:spacing w:line="360" w:lineRule="auto"/>
         <w:ind w:left="708"/>
         <w:jc w:val="both"/>
         <w:rPr>
-          <w:rFonts w:ascii="Arial" w:hAnsi="Arial" w:eastAsia="Arial" w:cs="Arial"/>
-          <w:b w:val="0"/>
-          <w:bCs w:val="0"/>
-          <w:color w:val="000000" w:themeColor="text1" w:themeTint="FF" w:themeShade="FF"/>
-          <w:sz w:val="24"/>
-          <w:szCs w:val="24"/>
-        </w:rPr>
-      </w:pPr>
-    </w:p>
-    <w:p>
-      <w:pPr>
-        <w:pStyle w:val="PargrafodaLista"/>
-        <w:numPr>
-          <w:ilvl w:val="1"/>
-          <w:numId w:val="1"/>
-        </w:numPr>
-        <w:spacing w:line="360" w:lineRule="auto"/>
-        <w:jc w:val="both"/>
-        <w:rPr>
-          <w:rFonts w:ascii="Arial" w:hAnsi="Arial" w:eastAsia="Arial" w:cs="Arial"/>
-          <w:b w:val="0"/>
-          <w:bCs w:val="0"/>
-          <w:color w:val="000000" w:themeColor="text1" w:themeTint="FF" w:themeShade="FF"/>
-          <w:sz w:val="24"/>
-          <w:szCs w:val="24"/>
-        </w:rPr>
-      </w:pPr>
-      <w:r>
-        <w:rPr>
-          <w:rFonts w:ascii="Arial" w:hAnsi="Arial" w:eastAsia="Arial" w:cs="Arial"/>
-          <w:b w:val="0"/>
-          <w:bCs w:val="0"/>
-          <w:color w:val="000000" w:themeColor="text1" w:themeTint="FF" w:themeShade="FF"/>
-          <w:sz w:val="24"/>
-          <w:szCs w:val="24"/>
-        </w:rPr>
-        <w:t>INICIATIVA DA COLETIVA SELETIVA DE RSU</w:t>
-      </w:r>
-    </w:p>
-    <w:p>
-      <w:pPr>
-        <w:pStyle w:val="Normal"/>
-        <w:spacing w:line="360" w:lineRule="auto"/>
-        <w:ind w:left="708"/>
-        <w:jc w:val="both"/>
-        <w:rPr>
-          <w:rFonts w:ascii="Arial" w:hAnsi="Arial" w:eastAsia="Arial" w:cs="Arial"/>
-          <w:b w:val="0"/>
-          <w:bCs w:val="0"/>
-          <w:color w:val="000000" w:themeColor="text1" w:themeTint="FF" w:themeShade="FF"/>
-          <w:sz w:val="24"/>
-          <w:szCs w:val="24"/>
-        </w:rPr>
-      </w:pPr>
-    </w:p>
-    <w:p>
-      <w:pPr>
-        <w:pStyle w:val="Normal"/>
-        <w:ind w:left="0"/>
-        <w:jc w:val="both"/>
-      </w:pPr>
-      <w:r>
-        <w:drawing>
-          <wp:inline wp14:editId="35A90A5C" wp14:anchorId="266DE632">
-            <wp:extent cx="5732690" cy="2675255"/>
-            <wp:effectExtent l="0" t="0" r="0" b="0"/>
-            <wp:docPr id="1589906253" name="" title=""/>
-            <wp:cNvGraphicFramePr>
-              <a:graphicFrameLocks noChangeAspect="1"/>
-            </wp:cNvGraphicFramePr>
-            <a:graphic>
-              <a:graphicData uri="http://schemas.openxmlformats.org/drawingml/2006/picture">
-                <pic:pic>
-                  <pic:nvPicPr>
-                    <pic:cNvPr id="0" name=""/>
-                    <pic:cNvPicPr/>
-                  </pic:nvPicPr>
-                  <pic:blipFill>
-                    <a:blip r:embed="R551b267ce3d74c4f">
-                      <a:extLst>
-                        <a:ext xmlns:a="http://schemas.openxmlformats.org/drawingml/2006/main" uri="{28A0092B-C50C-407E-A947-70E740481C1C}">
-                          <a14:useLocalDpi val="0"/>
-                        </a:ext>
-                      </a:extLst>
-                    </a:blip>
-                    <a:stretch>
-                      <a:fillRect/>
-                    </a:stretch>
-                  </pic:blipFill>
-                  <pic:spPr>
-                    <a:xfrm>
-                      <a:off x="0" y="0"/>
-                      <a:ext cx="5732690" cy="2675255"/>
-                    </a:xfrm>
-                    <a:prstGeom prst="rect">
-                      <a:avLst/>
-                    </a:prstGeom>
-                  </pic:spPr>
-                </pic:pic>
-              </a:graphicData>
-            </a:graphic>
-          </wp:inline>
-        </w:drawing>
-      </w:r>
-    </w:p>
-    <w:p>
-      <w:pPr>
-        <w:pStyle w:val="Normal"/>
-        <w:spacing w:line="360" w:lineRule="auto"/>
-        <w:ind w:left="720" w:firstLine="708"/>
-        <w:jc w:val="both"/>
-        <w:rPr>
-          <w:rFonts w:ascii="Arial" w:hAnsi="Arial" w:eastAsia="Arial" w:cs="Arial"/>
-          <w:b w:val="0"/>
-          <w:bCs w:val="0"/>
-          <w:color w:val="000000" w:themeColor="text1" w:themeTint="FF" w:themeShade="FF"/>
-          <w:sz w:val="24"/>
-          <w:szCs w:val="24"/>
-        </w:rPr>
-      </w:pPr>
-      <w:r>
-        <w:rPr>
-          <w:rFonts w:ascii="Arial" w:hAnsi="Arial" w:eastAsia="Arial" w:cs="Arial"/>
-          <w:b w:val="0"/>
-          <w:bCs w:val="0"/>
-          <w:color w:val="000000" w:themeColor="text1" w:themeTint="FF" w:themeShade="FF"/>
-          <w:sz w:val="24"/>
-          <w:szCs w:val="24"/>
-        </w:rPr>
-        <w:t>Em razão do índice de municípios de cada região com iniciativa de coleta seletiva, o Brasil inteiro demonstra uma média de 74,4% em 2020, um aumento de aproximadamente 1% em relação ao ano de 2019. Apesar do aumento e do número considerável de municípios com a iniciativa de coleta seletiva, sobretudo nas regiões Sul e Sudeste, que ultrapassam a porcentagem de 90% de municípios com coletiva seletiva em andamento, vale destacar que nem todos estes municípios tem coletiva seletiva em todo o seu território, podendo ser apenas um tipo de coleta parcial.</w:t>
-      </w:r>
-    </w:p>
-    <w:p>
-      <w:pPr>
-        <w:pStyle w:val="Normal"/>
-        <w:spacing w:line="360" w:lineRule="auto"/>
-        <w:ind w:left="720"/>
-        <w:jc w:val="both"/>
-        <w:rPr>
-          <w:rFonts w:ascii="Arial" w:hAnsi="Arial" w:eastAsia="Arial" w:cs="Arial"/>
-          <w:b w:val="0"/>
-          <w:bCs w:val="0"/>
-          <w:color w:val="000000" w:themeColor="text1" w:themeTint="FF" w:themeShade="FF"/>
-          <w:sz w:val="24"/>
-          <w:szCs w:val="24"/>
-        </w:rPr>
-      </w:pPr>
-    </w:p>
-    <w:p>
-      <w:pPr>
-        <w:pStyle w:val="PargrafodaLista"/>
-        <w:numPr>
-          <w:ilvl w:val="1"/>
-          <w:numId w:val="1"/>
-        </w:numPr>
-        <w:spacing w:line="360" w:lineRule="auto"/>
-        <w:jc w:val="both"/>
-        <w:rPr>
-          <w:rFonts w:ascii="Arial" w:hAnsi="Arial" w:eastAsia="Arial" w:cs="Arial"/>
-          <w:b w:val="0"/>
-          <w:bCs w:val="0"/>
-          <w:color w:val="000000" w:themeColor="text1" w:themeTint="FF" w:themeShade="FF"/>
-          <w:sz w:val="24"/>
-          <w:szCs w:val="24"/>
-        </w:rPr>
-      </w:pPr>
-      <w:r>
-        <w:rPr>
-          <w:rFonts w:ascii="Arial" w:hAnsi="Arial" w:eastAsia="Arial" w:cs="Arial"/>
-          <w:b w:val="0"/>
-          <w:bCs w:val="0"/>
-          <w:color w:val="000000" w:themeColor="text1" w:themeTint="FF" w:themeShade="FF"/>
-          <w:sz w:val="24"/>
-          <w:szCs w:val="24"/>
-        </w:rPr>
-        <w:t>DESTINAÇÃO FINAL</w:t>
-      </w:r>
-    </w:p>
-    <w:p>
-      <w:pPr>
-        <w:pStyle w:val="Normal"/>
-        <w:spacing w:line="360" w:lineRule="auto"/>
-        <w:ind w:left="720"/>
-        <w:jc w:val="both"/>
-        <w:rPr>
-          <w:rFonts w:ascii="Arial" w:hAnsi="Arial" w:eastAsia="Arial" w:cs="Arial"/>
-          <w:b w:val="0"/>
-          <w:bCs w:val="0"/>
-          <w:color w:val="000000" w:themeColor="text1" w:themeTint="FF" w:themeShade="FF"/>
-          <w:sz w:val="24"/>
-          <w:szCs w:val="24"/>
-        </w:rPr>
-      </w:pPr>
-    </w:p>
-    <w:p>
-      <w:pPr>
-        <w:pStyle w:val="Normal"/>
-        <w:spacing w:line="360" w:lineRule="auto"/>
-        <w:ind w:left="720" w:firstLine="708"/>
-        <w:jc w:val="both"/>
-        <w:rPr>
-          <w:rFonts w:ascii="Arial" w:hAnsi="Arial" w:eastAsia="Arial" w:cs="Arial"/>
-          <w:b w:val="0"/>
-          <w:bCs w:val="0"/>
-          <w:color w:val="000000" w:themeColor="text1" w:themeTint="FF" w:themeShade="FF"/>
-          <w:sz w:val="24"/>
-          <w:szCs w:val="24"/>
-        </w:rPr>
-      </w:pPr>
-      <w:r>
-        <w:rPr>
-          <w:rFonts w:ascii="Arial" w:hAnsi="Arial" w:eastAsia="Arial" w:cs="Arial"/>
-          <w:b w:val="0"/>
-          <w:bCs w:val="0"/>
-          <w:color w:val="000000" w:themeColor="text1" w:themeTint="FF" w:themeShade="FF"/>
-          <w:sz w:val="24"/>
-          <w:szCs w:val="24"/>
-        </w:rPr>
-        <w:t>A destinação final é uma das partes mais importantes na gestão do ciclo de resíduos sólidos urbanos gerados; uma destinação final adequada, como ecopontos, por exemplo, tem por objetivo de amenizar os riscos ambientais que certos resíduos podem trazer ao meio ambiente, e até mesmo de aproveitar o que os resíduos sólidos urbanos têm como utilidade, como a reciclagem.</w:t>
-      </w:r>
-    </w:p>
-    <w:p>
-      <w:pPr>
-        <w:pStyle w:val="Normal"/>
-        <w:spacing w:line="360" w:lineRule="auto"/>
-        <w:ind w:left="720" w:firstLine="708"/>
-        <w:jc w:val="both"/>
-        <w:rPr>
-          <w:rFonts w:ascii="Arial" w:hAnsi="Arial" w:eastAsia="Arial" w:cs="Arial"/>
-          <w:b w:val="0"/>
-          <w:bCs w:val="0"/>
-          <w:color w:val="000000" w:themeColor="text1" w:themeTint="FF" w:themeShade="FF"/>
-          <w:sz w:val="24"/>
-          <w:szCs w:val="24"/>
-        </w:rPr>
-      </w:pPr>
-      <w:r>
-        <w:rPr>
-          <w:rFonts w:ascii="Arial" w:hAnsi="Arial" w:eastAsia="Arial" w:cs="Arial"/>
-          <w:b w:val="0"/>
-          <w:bCs w:val="0"/>
-          <w:color w:val="000000" w:themeColor="text1" w:themeTint="FF" w:themeShade="FF"/>
-          <w:sz w:val="24"/>
-          <w:szCs w:val="24"/>
-        </w:rPr>
-        <w:t>No Brasil, pouco mais de 60% dos resíduos sólidos urbanos seguiram para uma destinação adequada, em sua maioria aterros sanitários. Houve um aumento de 1% em comparação com as estatísticas de destinação final de 2019 (59,5). Mesmo assim, ainda há um alto número de RSU sem destinação adequada (40%). Estes resíduos geralmente são despejados em lixões ou em outros tipos de aterros sem condições ambientais de suportar um grande número de RSU.</w:t>
-      </w:r>
-    </w:p>
-    <w:p>
-      <w:pPr>
-        <w:pStyle w:val="Normal"/>
-        <w:spacing w:line="360" w:lineRule="auto"/>
-        <w:ind w:left="720"/>
-        <w:jc w:val="both"/>
-        <w:rPr>
-          <w:rFonts w:ascii="Arial" w:hAnsi="Arial" w:eastAsia="Arial" w:cs="Arial"/>
-          <w:b w:val="0"/>
-          <w:bCs w:val="0"/>
-          <w:color w:val="000000" w:themeColor="text1" w:themeTint="FF" w:themeShade="FF"/>
-          <w:sz w:val="24"/>
-          <w:szCs w:val="24"/>
-        </w:rPr>
-      </w:pPr>
-    </w:p>
-    <w:p>
-      <w:pPr>
-        <w:pStyle w:val="Normal"/>
-        <w:spacing w:line="360" w:lineRule="auto"/>
-        <w:ind w:left="708"/>
-        <w:jc w:val="both"/>
-        <w:rPr>
-          <w:rFonts w:ascii="Arial" w:hAnsi="Arial" w:eastAsia="Arial" w:cs="Arial"/>
-          <w:b w:val="0"/>
-          <w:bCs w:val="0"/>
-          <w:color w:val="000000" w:themeColor="text1" w:themeTint="FF" w:themeShade="FF"/>
-          <w:sz w:val="24"/>
-          <w:szCs w:val="24"/>
-        </w:rPr>
-      </w:pPr>
-    </w:p>
-    <w:p>
-      <w:pPr>
-        <w:jc w:val="both"/>
-      </w:pPr>
-      <w:r>
-        <w:drawing>
-          <wp:inline wp14:editId="6720AEDF" wp14:anchorId="7F0DBB10">
-            <wp:extent cx="5753100" cy="2888536"/>
-            <wp:effectExtent l="0" t="0" r="0" b="0"/>
-            <wp:docPr id="2052538958" name="" title=""/>
-            <wp:cNvGraphicFramePr>
-              <a:graphicFrameLocks noChangeAspect="1"/>
-            </wp:cNvGraphicFramePr>
-            <a:graphic>
-              <a:graphicData uri="http://schemas.openxmlformats.org/drawingml/2006/picture">
-                <pic:pic>
-                  <pic:nvPicPr>
-                    <pic:cNvPr id="0" name=""/>
-                    <pic:cNvPicPr/>
-                  </pic:nvPicPr>
-                  <pic:blipFill>
-                    <a:blip r:embed="R10e6f3cf03ce4924">
-                      <a:extLst>
-                        <a:ext xmlns:a="http://schemas.openxmlformats.org/drawingml/2006/main" uri="{28A0092B-C50C-407E-A947-70E740481C1C}">
-                          <a14:useLocalDpi val="0"/>
-                        </a:ext>
-                      </a:extLst>
-                    </a:blip>
-                    <a:stretch>
-                      <a:fillRect/>
-                    </a:stretch>
-                  </pic:blipFill>
-                  <pic:spPr>
-                    <a:xfrm>
-                      <a:off x="0" y="0"/>
-                      <a:ext cx="5753100" cy="2888536"/>
-                    </a:xfrm>
-                    <a:prstGeom prst="rect">
-                      <a:avLst/>
-                    </a:prstGeom>
-                  </pic:spPr>
-                </pic:pic>
-              </a:graphicData>
-            </a:graphic>
-          </wp:inline>
-        </w:drawing>
-      </w:r>
-    </w:p>
-    <w:p>
-      <w:pPr>
-        <w:pStyle w:val="Normal"/>
-        <w:jc w:val="both"/>
-      </w:pPr>
-    </w:p>
-    <w:p>
-      <w:pPr>
-        <w:jc w:val="both"/>
-      </w:pPr>
-      <w:r>
-        <w:drawing>
-          <wp:inline wp14:editId="0111369D" wp14:anchorId="560F61F1">
-            <wp:extent cx="5754342" cy="2757289"/>
-            <wp:effectExtent l="0" t="0" r="0" b="0"/>
-            <wp:docPr id="1697777467" name="" title=""/>
-            <wp:cNvGraphicFramePr>
-              <a:graphicFrameLocks noChangeAspect="1"/>
-            </wp:cNvGraphicFramePr>
-            <a:graphic>
-              <a:graphicData uri="http://schemas.openxmlformats.org/drawingml/2006/picture">
-                <pic:pic>
-                  <pic:nvPicPr>
-                    <pic:cNvPr id="0" name=""/>
-                    <pic:cNvPicPr/>
-                  </pic:nvPicPr>
-                  <pic:blipFill>
-                    <a:blip r:embed="R8d0ce10037694cfd">
-                      <a:extLst>
-                        <a:ext xmlns:a="http://schemas.openxmlformats.org/drawingml/2006/main" uri="{28A0092B-C50C-407E-A947-70E740481C1C}">
-                          <a14:useLocalDpi val="0"/>
-                        </a:ext>
-                      </a:extLst>
-                    </a:blip>
-                    <a:stretch>
-                      <a:fillRect/>
-                    </a:stretch>
-                  </pic:blipFill>
-                  <pic:spPr>
-                    <a:xfrm>
-                      <a:off x="0" y="0"/>
-                      <a:ext cx="5754342" cy="2757289"/>
-                    </a:xfrm>
-                    <a:prstGeom prst="rect">
-                      <a:avLst/>
-                    </a:prstGeom>
-                  </pic:spPr>
-                </pic:pic>
-              </a:graphicData>
-            </a:graphic>
-          </wp:inline>
-        </w:drawing>
-      </w:r>
-    </w:p>
-    <w:p>
-      <w:pPr>
-        <w:pStyle w:val="Normal"/>
-        <w:jc w:val="both"/>
-      </w:pPr>
-    </w:p>
-    <w:p>
-      <w:pPr>
-        <w:pStyle w:val="Normal"/>
-        <w:jc w:val="both"/>
-      </w:pPr>
-    </w:p>
-    <w:p>
-      <w:pPr>
-        <w:pStyle w:val="Normal"/>
-        <w:spacing w:line="360" w:lineRule="auto"/>
-        <w:ind w:left="720"/>
-        <w:jc w:val="both"/>
-        <w:rPr>
-          <w:rFonts w:ascii="Arial" w:hAnsi="Arial" w:eastAsia="Arial" w:cs="Arial"/>
-          <w:b w:val="0"/>
-          <w:bCs w:val="0"/>
-          <w:color w:val="000000" w:themeColor="text1" w:themeTint="FF" w:themeShade="FF"/>
-          <w:sz w:val="24"/>
-          <w:szCs w:val="24"/>
-        </w:rPr>
-      </w:pPr>
-    </w:p>
-    <w:p>
-      <w:pPr>
-        <w:pStyle w:val="Normal"/>
-        <w:spacing w:line="360" w:lineRule="auto"/>
-        <w:ind w:left="720"/>
-        <w:jc w:val="both"/>
-        <w:rPr>
-          <w:rFonts w:ascii="Arial" w:hAnsi="Arial" w:eastAsia="Arial" w:cs="Arial"/>
-          <w:b w:val="0"/>
-          <w:bCs w:val="0"/>
-          <w:color w:val="000000" w:themeColor="text1" w:themeTint="FF" w:themeShade="FF"/>
-          <w:sz w:val="24"/>
-          <w:szCs w:val="24"/>
-        </w:rPr>
-      </w:pPr>
-    </w:p>
-    <w:p>
-      <w:pPr>
-        <w:pStyle w:val="PargrafodaLista"/>
-        <w:numPr>
-          <w:ilvl w:val="1"/>
-          <w:numId w:val="1"/>
-        </w:numPr>
-        <w:spacing w:line="360" w:lineRule="auto"/>
-        <w:jc w:val="both"/>
-        <w:rPr>
-          <w:rFonts w:ascii="Arial" w:hAnsi="Arial" w:eastAsia="Arial" w:cs="Arial"/>
-          <w:b w:val="0"/>
-          <w:bCs w:val="0"/>
-          <w:color w:val="000000" w:themeColor="text1" w:themeTint="FF" w:themeShade="FF"/>
-          <w:sz w:val="24"/>
-          <w:szCs w:val="24"/>
-        </w:rPr>
-      </w:pPr>
-      <w:r>
-        <w:rPr>
-          <w:rFonts w:ascii="Arial" w:hAnsi="Arial" w:eastAsia="Arial" w:cs="Arial"/>
-          <w:b w:val="0"/>
-          <w:bCs w:val="0"/>
-          <w:color w:val="000000" w:themeColor="text1" w:themeTint="FF" w:themeShade="FF"/>
-          <w:sz w:val="24"/>
-          <w:szCs w:val="24"/>
-        </w:rPr>
-        <w:t>RECURSOS APLICADOS NOS SERVIÇOS DE LIMPEZA URBANA</w:t>
-      </w:r>
-    </w:p>
-    <w:p>
-      <w:pPr>
-        <w:pStyle w:val="Normal"/>
-        <w:spacing w:line="360" w:lineRule="auto"/>
-        <w:ind w:left="708"/>
-        <w:jc w:val="both"/>
-        <w:rPr>
-          <w:rFonts w:ascii="Arial" w:hAnsi="Arial" w:eastAsia="Arial" w:cs="Arial"/>
-          <w:b w:val="0"/>
-          <w:bCs w:val="0"/>
-          <w:color w:val="000000" w:themeColor="text1" w:themeTint="FF" w:themeShade="FF"/>
-          <w:sz w:val="24"/>
-          <w:szCs w:val="24"/>
-        </w:rPr>
-      </w:pPr>
-    </w:p>
-    <w:p>
-      <w:pPr>
-        <w:pStyle w:val="Normal"/>
-        <w:spacing w:line="360" w:lineRule="auto"/>
-        <w:ind w:left="720" w:firstLine="708"/>
-        <w:jc w:val="both"/>
-        <w:rPr>
-          <w:rFonts w:ascii="Arial" w:hAnsi="Arial" w:eastAsia="Arial" w:cs="Arial"/>
-          <w:b w:val="0"/>
-          <w:bCs w:val="0"/>
-          <w:color w:val="000000" w:themeColor="text1" w:themeTint="FF" w:themeShade="FF"/>
-          <w:sz w:val="24"/>
-          <w:szCs w:val="24"/>
-        </w:rPr>
-      </w:pPr>
-      <w:r>
-        <w:rPr>
-          <w:rFonts w:ascii="Arial" w:hAnsi="Arial" w:eastAsia="Arial" w:cs="Arial"/>
-          <w:b w:val="0"/>
-          <w:bCs w:val="0"/>
-          <w:color w:val="000000" w:themeColor="text1" w:themeTint="FF" w:themeShade="FF"/>
-          <w:sz w:val="24"/>
-          <w:szCs w:val="24"/>
-        </w:rPr>
-        <w:t xml:space="preserve">Os recursos financeiros aplicados nos serviços de limpeza urbana, ou seja, aqueles serviços que têm como intenção limpar os municípios de materiais potencialmente indesejáveis (como os resíduos sólidos urbanos e suas variantes), chegaram ao número de 27 mil reais, aumentando em 2 mil em comparação com os gastos financeiros de 2019, e em 10 mil em comparação com os dados de 2010. </w:t>
-      </w:r>
-    </w:p>
-    <w:p>
-      <w:pPr>
-        <w:pStyle w:val="Normal"/>
-        <w:spacing w:line="360" w:lineRule="auto"/>
-        <w:ind w:left="720" w:firstLine="708"/>
-        <w:jc w:val="both"/>
-        <w:rPr>
-          <w:rFonts w:ascii="Arial" w:hAnsi="Arial" w:eastAsia="Arial" w:cs="Arial"/>
-          <w:b w:val="0"/>
-          <w:bCs w:val="0"/>
-          <w:color w:val="000000" w:themeColor="text1" w:themeTint="FF" w:themeShade="FF"/>
-          <w:sz w:val="24"/>
-          <w:szCs w:val="24"/>
-        </w:rPr>
-      </w:pPr>
-      <w:r>
-        <w:rPr>
-          <w:rFonts w:ascii="Arial" w:hAnsi="Arial" w:eastAsia="Arial" w:cs="Arial"/>
-          <w:b w:val="0"/>
-          <w:bCs w:val="0"/>
-          <w:color w:val="000000" w:themeColor="text1" w:themeTint="FF" w:themeShade="FF"/>
-          <w:sz w:val="24"/>
-          <w:szCs w:val="24"/>
-        </w:rPr>
-        <w:t>Dentre estes serviços, estão a varrição, a limpeza urbana e de córregos, a manutenção de campos e jardins, a capina, etc.</w:t>
-      </w:r>
-    </w:p>
-    <w:p>
-      <w:pPr>
-        <w:pStyle w:val="Normal"/>
-        <w:spacing w:line="360" w:lineRule="auto"/>
-        <w:ind w:left="0" w:firstLine="0"/>
-        <w:jc w:val="both"/>
-        <w:rPr>
-          <w:rFonts w:ascii="Arial" w:hAnsi="Arial" w:eastAsia="Arial" w:cs="Arial"/>
-          <w:b w:val="0"/>
-          <w:bCs w:val="0"/>
-          <w:color w:val="000000" w:themeColor="text1" w:themeTint="FF" w:themeShade="FF"/>
-          <w:sz w:val="24"/>
-          <w:szCs w:val="24"/>
-        </w:rPr>
-      </w:pPr>
-    </w:p>
-    <w:p>
-      <w:pPr>
-        <w:jc w:val="both"/>
-      </w:pPr>
-      <w:r>
-        <w:drawing>
-          <wp:inline wp14:editId="64C407B2" wp14:anchorId="6F31B164">
-            <wp:extent cx="5822260" cy="3347799"/>
-            <wp:effectExtent l="0" t="0" r="0" b="0"/>
-            <wp:docPr id="1097288878" name="" title=""/>
-            <wp:cNvGraphicFramePr>
-              <a:graphicFrameLocks noChangeAspect="1"/>
-            </wp:cNvGraphicFramePr>
-            <a:graphic>
-              <a:graphicData uri="http://schemas.openxmlformats.org/drawingml/2006/picture">
-                <pic:pic>
-                  <pic:nvPicPr>
-                    <pic:cNvPr id="0" name=""/>
-                    <pic:cNvPicPr/>
-                  </pic:nvPicPr>
-                  <pic:blipFill>
-                    <a:blip r:embed="R76395830fdaa4003">
-                      <a:extLst>
-                        <a:ext xmlns:a="http://schemas.openxmlformats.org/drawingml/2006/main" uri="{28A0092B-C50C-407E-A947-70E740481C1C}">
-                          <a14:useLocalDpi val="0"/>
-                        </a:ext>
-                      </a:extLst>
-                    </a:blip>
-                    <a:stretch>
-                      <a:fillRect/>
-                    </a:stretch>
-                  </pic:blipFill>
-                  <pic:spPr>
-                    <a:xfrm>
-                      <a:off x="0" y="0"/>
-                      <a:ext cx="5822260" cy="3347799"/>
-                    </a:xfrm>
-                    <a:prstGeom prst="rect">
-                      <a:avLst/>
-                    </a:prstGeom>
-                  </pic:spPr>
-                </pic:pic>
-              </a:graphicData>
-            </a:graphic>
-          </wp:inline>
-        </w:drawing>
-      </w:r>
-    </w:p>
-    <w:p>
-      <w:pPr>
-        <w:pStyle w:val="Normal"/>
-        <w:spacing w:line="360" w:lineRule="auto"/>
-        <w:ind w:left="720" w:firstLine="708"/>
-        <w:jc w:val="both"/>
-        <w:rPr>
-          <w:rFonts w:ascii="Arial" w:hAnsi="Arial" w:eastAsia="Arial" w:cs="Arial"/>
-          <w:b w:val="0"/>
-          <w:bCs w:val="0"/>
-          <w:color w:val="000000" w:themeColor="text1" w:themeTint="FF" w:themeShade="FF"/>
-          <w:sz w:val="24"/>
-          <w:szCs w:val="24"/>
-        </w:rPr>
-      </w:pPr>
-    </w:p>
-    <w:p>
-      <w:pPr>
-        <w:pStyle w:val="PargrafodaLista"/>
-        <w:numPr>
-          <w:ilvl w:val="1"/>
-          <w:numId w:val="1"/>
-        </w:numPr>
-        <w:spacing w:line="360" w:lineRule="auto"/>
-        <w:jc w:val="both"/>
-        <w:rPr>
-          <w:rFonts w:ascii="Arial" w:hAnsi="Arial" w:eastAsia="Arial" w:cs="Arial"/>
-          <w:b w:val="0"/>
-          <w:bCs w:val="0"/>
-          <w:color w:val="000000" w:themeColor="text1" w:themeTint="FF" w:themeShade="FF"/>
-          <w:sz w:val="24"/>
-          <w:szCs w:val="24"/>
-        </w:rPr>
-      </w:pPr>
-      <w:r>
-        <w:rPr>
-          <w:rFonts w:ascii="Arial" w:hAnsi="Arial" w:eastAsia="Arial" w:cs="Arial"/>
-          <w:b w:val="0"/>
-          <w:bCs w:val="0"/>
-          <w:color w:val="000000" w:themeColor="text1" w:themeTint="FF" w:themeShade="FF"/>
-          <w:sz w:val="24"/>
-          <w:szCs w:val="24"/>
-        </w:rPr>
-        <w:t>EMPREGOS NO SETOR DE LIMPEZA URBANA</w:t>
-      </w:r>
-    </w:p>
-    <w:p>
-      <w:pPr>
-        <w:pStyle w:val="Normal"/>
-        <w:spacing w:line="360" w:lineRule="auto"/>
-        <w:ind w:left="720"/>
-        <w:jc w:val="both"/>
-        <w:rPr>
-          <w:rFonts w:ascii="Arial" w:hAnsi="Arial" w:eastAsia="Arial" w:cs="Arial"/>
-          <w:b w:val="0"/>
-          <w:bCs w:val="0"/>
-          <w:color w:val="000000" w:themeColor="text1" w:themeTint="FF" w:themeShade="FF"/>
-          <w:sz w:val="24"/>
-          <w:szCs w:val="24"/>
-        </w:rPr>
-      </w:pPr>
-    </w:p>
-    <w:p>
-      <w:pPr>
-        <w:pStyle w:val="Normal"/>
-        <w:spacing w:line="360" w:lineRule="auto"/>
-        <w:ind w:left="720" w:firstLine="708"/>
-        <w:jc w:val="both"/>
-        <w:rPr>
-          <w:rFonts w:ascii="Arial" w:hAnsi="Arial" w:eastAsia="Arial" w:cs="Arial"/>
-          <w:b w:val="0"/>
-          <w:bCs w:val="0"/>
-          <w:color w:val="000000" w:themeColor="text1" w:themeTint="FF" w:themeShade="FF"/>
-          <w:sz w:val="24"/>
-          <w:szCs w:val="24"/>
-        </w:rPr>
-      </w:pPr>
-      <w:r>
-        <w:rPr>
-          <w:rFonts w:ascii="Arial" w:hAnsi="Arial" w:eastAsia="Arial" w:cs="Arial"/>
-          <w:b w:val="0"/>
-          <w:bCs w:val="0"/>
-          <w:color w:val="000000" w:themeColor="text1" w:themeTint="FF" w:themeShade="FF"/>
-          <w:sz w:val="24"/>
-          <w:szCs w:val="24"/>
-        </w:rPr>
-        <w:t>Os empregos gerados em 2020 referentes ao setor de limpeza urbana, no qual foram descritos alguns de seus principais serviços no último parágrafo do tópico ‘RECURSOS APLICADOS NOS SERVIÇOS DE LIMPEZA URBANA’, alcançaram o número de 334 mil, dos quais 42% foram provindos da região Sudeste do país. É um número tecnicamente semelhante ao de 2019, ano em que foram gerados 332 mil empregos relatados ao mesmo setor.</w:t>
-      </w:r>
-    </w:p>
-    <w:p>
-      <w:pPr>
-        <w:pStyle w:val="Normal"/>
-        <w:spacing w:line="360" w:lineRule="auto"/>
-        <w:ind w:left="720" w:firstLine="708"/>
-        <w:jc w:val="both"/>
-        <w:rPr>
-          <w:rFonts w:ascii="Arial" w:hAnsi="Arial" w:eastAsia="Arial" w:cs="Arial"/>
-          <w:b w:val="0"/>
-          <w:bCs w:val="0"/>
-          <w:color w:val="000000" w:themeColor="text1" w:themeTint="FF" w:themeShade="FF"/>
-          <w:sz w:val="24"/>
-          <w:szCs w:val="24"/>
-        </w:rPr>
-      </w:pPr>
-    </w:p>
-    <w:p>
-      <w:pPr>
-        <w:jc w:val="both"/>
-      </w:pPr>
-      <w:r>
-        <w:drawing>
-          <wp:inline wp14:editId="71A58ACB" wp14:anchorId="39FBB94A">
-            <wp:extent cx="5816142" cy="3526036"/>
-            <wp:effectExtent l="0" t="0" r="0" b="0"/>
-            <wp:docPr id="1660194778" name="" title=""/>
-            <wp:cNvGraphicFramePr>
-              <a:graphicFrameLocks noChangeAspect="1"/>
-            </wp:cNvGraphicFramePr>
-            <a:graphic>
-              <a:graphicData uri="http://schemas.openxmlformats.org/drawingml/2006/picture">
-                <pic:pic>
-                  <pic:nvPicPr>
-                    <pic:cNvPr id="0" name=""/>
-                    <pic:cNvPicPr/>
-                  </pic:nvPicPr>
-                  <pic:blipFill>
-                    <a:blip r:embed="R0d100ee336a64bb1">
-                      <a:extLst>
-                        <a:ext xmlns:a="http://schemas.openxmlformats.org/drawingml/2006/main" uri="{28A0092B-C50C-407E-A947-70E740481C1C}">
-                          <a14:useLocalDpi val="0"/>
-                        </a:ext>
-                      </a:extLst>
-                    </a:blip>
-                    <a:stretch>
-                      <a:fillRect/>
-                    </a:stretch>
-                  </pic:blipFill>
-                  <pic:spPr>
-                    <a:xfrm>
-                      <a:off x="0" y="0"/>
-                      <a:ext cx="5816142" cy="3526036"/>
-                    </a:xfrm>
-                    <a:prstGeom prst="rect">
-                      <a:avLst/>
-                    </a:prstGeom>
-                  </pic:spPr>
-                </pic:pic>
-              </a:graphicData>
-            </a:graphic>
-          </wp:inline>
-        </w:drawing>
-      </w:r>
-    </w:p>
-    <w:p>
-      <w:pPr>
-        <w:pStyle w:val="Normal"/>
-        <w:spacing w:line="360" w:lineRule="auto"/>
-        <w:ind w:left="720" w:firstLine="708"/>
-        <w:jc w:val="both"/>
-        <w:rPr>
-          <w:rFonts w:ascii="Arial" w:hAnsi="Arial" w:eastAsia="Arial" w:cs="Arial"/>
-          <w:b w:val="0"/>
-          <w:bCs w:val="0"/>
-          <w:color w:val="000000" w:themeColor="text1" w:themeTint="FF" w:themeShade="FF"/>
-          <w:sz w:val="24"/>
-          <w:szCs w:val="24"/>
-        </w:rPr>
-      </w:pPr>
-    </w:p>
-    <w:p>
-      <w:pPr>
-        <w:pStyle w:val="PargrafodaLista"/>
-        <w:numPr>
-          <w:ilvl w:val="1"/>
-          <w:numId w:val="1"/>
-        </w:numPr>
-        <w:bidi w:val="0"/>
-        <w:spacing w:before="0" w:beforeAutospacing="off" w:after="160" w:afterAutospacing="off" w:line="360" w:lineRule="auto"/>
-        <w:ind w:left="1440" w:right="0" w:hanging="360"/>
-        <w:jc w:val="both"/>
-        <w:rPr>
-          <w:rFonts w:ascii="Arial" w:hAnsi="Arial" w:eastAsia="Arial" w:cs="Arial"/>
-          <w:b w:val="0"/>
-          <w:bCs w:val="0"/>
-          <w:color w:val="000000" w:themeColor="text1" w:themeTint="FF" w:themeShade="FF"/>
-          <w:sz w:val="24"/>
-          <w:szCs w:val="24"/>
-        </w:rPr>
-      </w:pPr>
-      <w:r>
-        <w:rPr>
-          <w:rFonts w:ascii="Arial" w:hAnsi="Arial" w:eastAsia="Arial" w:cs="Arial"/>
-          <w:b w:val="0"/>
-          <w:bCs w:val="0"/>
-          <w:color w:val="000000" w:themeColor="text1" w:themeTint="FF" w:themeShade="FF"/>
-          <w:sz w:val="24"/>
-          <w:szCs w:val="24"/>
-        </w:rPr>
-        <w:t>RCD</w:t>
-      </w:r>
-    </w:p>
-    <w:p>
-      <w:pPr>
-        <w:pStyle w:val="Normal"/>
-        <w:bidi w:val="0"/>
-        <w:spacing w:before="0" w:beforeAutospacing="off" w:after="160" w:afterAutospacing="off" w:line="360" w:lineRule="auto"/>
-        <w:ind w:left="720" w:right="0"/>
-        <w:jc w:val="both"/>
-        <w:rPr>
-          <w:rFonts w:ascii="Arial" w:hAnsi="Arial" w:eastAsia="Arial" w:cs="Arial"/>
-          <w:b w:val="0"/>
-          <w:bCs w:val="0"/>
-          <w:color w:val="000000" w:themeColor="text1" w:themeTint="FF" w:themeShade="FF"/>
-          <w:sz w:val="24"/>
-          <w:szCs w:val="24"/>
-        </w:rPr>
-      </w:pPr>
-    </w:p>
-    <w:p>
-      <w:pPr>
-        <w:pStyle w:val="Normal"/>
-        <w:bidi w:val="0"/>
-        <w:spacing w:before="0" w:beforeAutospacing="off" w:after="160" w:afterAutospacing="off" w:line="360" w:lineRule="auto"/>
-        <w:ind w:left="720" w:right="0" w:firstLine="708"/>
-        <w:jc w:val="both"/>
-        <w:rPr>
-          <w:rFonts w:ascii="Arial" w:hAnsi="Arial" w:eastAsia="Arial" w:cs="Arial"/>
-          <w:b w:val="0"/>
-          <w:bCs w:val="0"/>
-          <w:color w:val="000000" w:themeColor="text1" w:themeTint="FF" w:themeShade="FF"/>
-          <w:sz w:val="24"/>
-          <w:szCs w:val="24"/>
-        </w:rPr>
-      </w:pPr>
-      <w:r>
-        <w:rPr>
-          <w:rFonts w:ascii="Arial" w:hAnsi="Arial" w:eastAsia="Arial" w:cs="Arial"/>
-          <w:b w:val="0"/>
-          <w:bCs w:val="0"/>
-          <w:color w:val="000000" w:themeColor="text1" w:themeTint="FF" w:themeShade="FF"/>
-          <w:sz w:val="24"/>
-          <w:szCs w:val="24"/>
-        </w:rPr>
-        <w:t>Os resíduos de construção e demolição são um tipo de resíduo gerado no exercício de construções, reformas, demolições e manutenções de obras de engenharia e/ou de arquitetura. A maior parte dos materiais destes resíduos são tijolos, blocos de construção, argamassas, concretos, cimentos, madeiras, aços, rejuntes, entre outros.</w:t>
-      </w:r>
-    </w:p>
-    <w:p>
-      <w:pPr>
-        <w:pStyle w:val="Normal"/>
-        <w:bidi w:val="0"/>
-        <w:spacing w:before="0" w:beforeAutospacing="off" w:after="160" w:afterAutospacing="off" w:line="360" w:lineRule="auto"/>
-        <w:ind w:left="720" w:right="0" w:firstLine="708"/>
-        <w:jc w:val="both"/>
-        <w:rPr>
-          <w:rFonts w:ascii="Arial" w:hAnsi="Arial" w:eastAsia="Arial" w:cs="Arial"/>
-          <w:b w:val="0"/>
-          <w:bCs w:val="0"/>
-          <w:color w:val="000000" w:themeColor="text1" w:themeTint="FF" w:themeShade="FF"/>
-          <w:sz w:val="24"/>
-          <w:szCs w:val="24"/>
-        </w:rPr>
-      </w:pPr>
-      <w:r>
-        <w:rPr>
-          <w:rFonts w:ascii="Arial" w:hAnsi="Arial" w:eastAsia="Arial" w:cs="Arial"/>
-          <w:b w:val="0"/>
-          <w:bCs w:val="0"/>
-          <w:color w:val="000000" w:themeColor="text1" w:themeTint="FF" w:themeShade="FF"/>
-          <w:sz w:val="24"/>
-          <w:szCs w:val="24"/>
-        </w:rPr>
-        <w:t>No ano de 2020, foram coletadas 47 milhões de toneladas ao todo no Brasil, um aumento de 3 milhões em relação ao dado registrado de 2019, do qual se houve 44 milhões de toneladas coletadas.</w:t>
-      </w:r>
-    </w:p>
-    <w:p>
-      <w:pPr>
-        <w:pStyle w:val="Normal"/>
-        <w:bidi w:val="0"/>
-        <w:spacing w:before="0" w:beforeAutospacing="off" w:after="160" w:afterAutospacing="off" w:line="360" w:lineRule="auto"/>
-        <w:ind w:left="720" w:right="0" w:firstLine="708"/>
-        <w:jc w:val="both"/>
-        <w:rPr>
-          <w:rFonts w:ascii="Arial" w:hAnsi="Arial" w:eastAsia="Arial" w:cs="Arial"/>
-          <w:b w:val="0"/>
-          <w:bCs w:val="0"/>
-          <w:color w:val="000000" w:themeColor="text1" w:themeTint="FF" w:themeShade="FF"/>
-          <w:sz w:val="24"/>
-          <w:szCs w:val="24"/>
-        </w:rPr>
-      </w:pPr>
-      <w:r>
-        <w:rPr>
-          <w:rFonts w:ascii="Arial" w:hAnsi="Arial" w:eastAsia="Arial" w:cs="Arial"/>
-          <w:b w:val="0"/>
-          <w:bCs w:val="0"/>
-          <w:color w:val="000000" w:themeColor="text1" w:themeTint="FF" w:themeShade="FF"/>
-          <w:sz w:val="24"/>
-          <w:szCs w:val="24"/>
-        </w:rPr>
-        <w:t>O Sudeste se destaca, sem concorrência, dentre as regiões que contribuíram para o crescimento deste número no ano de 2020, visto que mais de 50% de todo o RCD gerado em território brasileiro proveio desta região.</w:t>
-      </w:r>
-    </w:p>
-    <w:p>
-      <w:pPr>
-        <w:pStyle w:val="Normal"/>
-        <w:bidi w:val="0"/>
-        <w:spacing w:before="0" w:beforeAutospacing="off" w:after="160" w:afterAutospacing="off" w:line="360" w:lineRule="auto"/>
-        <w:ind w:left="708" w:right="0" w:firstLine="0"/>
-        <w:jc w:val="both"/>
-        <w:rPr>
-          <w:rFonts w:ascii="Arial" w:hAnsi="Arial" w:eastAsia="Arial" w:cs="Arial"/>
-          <w:b w:val="0"/>
-          <w:bCs w:val="0"/>
-          <w:color w:val="000000" w:themeColor="text1" w:themeTint="FF" w:themeShade="FF"/>
-          <w:sz w:val="24"/>
-          <w:szCs w:val="24"/>
-        </w:rPr>
-      </w:pPr>
-    </w:p>
-    <w:p>
-      <w:pPr>
-        <w:bidi w:val="0"/>
-        <w:jc w:val="both"/>
-      </w:pPr>
-      <w:r>
-        <w:drawing>
-          <wp:inline wp14:editId="621F3092" wp14:anchorId="22961A2D">
-            <wp:extent cx="5772150" cy="3066455"/>
-            <wp:effectExtent l="0" t="0" r="0" b="0"/>
-            <wp:docPr id="2057220377" name="" title=""/>
-            <wp:cNvGraphicFramePr>
-              <a:graphicFrameLocks noChangeAspect="1"/>
-            </wp:cNvGraphicFramePr>
-            <a:graphic>
-              <a:graphicData uri="http://schemas.openxmlformats.org/drawingml/2006/picture">
-                <pic:pic>
-                  <pic:nvPicPr>
-                    <pic:cNvPr id="0" name=""/>
-                    <pic:cNvPicPr/>
-                  </pic:nvPicPr>
-                  <pic:blipFill>
-                    <a:blip r:embed="R21507e206e114297">
-                      <a:extLst>
-                        <a:ext xmlns:a="http://schemas.openxmlformats.org/drawingml/2006/main" uri="{28A0092B-C50C-407E-A947-70E740481C1C}">
-                          <a14:useLocalDpi val="0"/>
-                        </a:ext>
-                      </a:extLst>
-                    </a:blip>
-                    <a:stretch>
-                      <a:fillRect/>
-                    </a:stretch>
-                  </pic:blipFill>
-                  <pic:spPr>
-                    <a:xfrm>
-                      <a:off x="0" y="0"/>
-                      <a:ext cx="5772150" cy="3066455"/>
-                    </a:xfrm>
-                    <a:prstGeom prst="rect">
-                      <a:avLst/>
-                    </a:prstGeom>
-                  </pic:spPr>
-                </pic:pic>
-              </a:graphicData>
-            </a:graphic>
-          </wp:inline>
-        </w:drawing>
-      </w:r>
-    </w:p>
-    <w:p>
-      <w:pPr>
-        <w:pStyle w:val="Normal"/>
-        <w:bidi w:val="0"/>
-        <w:spacing w:before="0" w:beforeAutospacing="off" w:after="160" w:afterAutospacing="off" w:line="360" w:lineRule="auto"/>
-        <w:ind w:left="720" w:right="0" w:firstLine="708"/>
-        <w:jc w:val="both"/>
-        <w:rPr>
-          <w:rFonts w:ascii="Arial" w:hAnsi="Arial" w:eastAsia="Arial" w:cs="Arial"/>
-          <w:b w:val="0"/>
-          <w:bCs w:val="0"/>
-          <w:color w:val="000000" w:themeColor="text1" w:themeTint="FF" w:themeShade="FF"/>
-          <w:sz w:val="24"/>
-          <w:szCs w:val="24"/>
-        </w:rPr>
-      </w:pPr>
-    </w:p>
-    <w:p>
-      <w:pPr>
-        <w:pStyle w:val="Normal"/>
-        <w:spacing w:line="360" w:lineRule="auto"/>
-        <w:ind w:left="720"/>
-        <w:jc w:val="both"/>
-        <w:rPr>
-          <w:rFonts w:ascii="Arial" w:hAnsi="Arial" w:eastAsia="Arial" w:cs="Arial"/>
-          <w:b w:val="1"/>
-          <w:bCs w:val="1"/>
-          <w:color w:val="000000" w:themeColor="text1" w:themeTint="FF" w:themeShade="FF"/>
+          <w:rFonts w:ascii="Arial" w:eastAsia="Arial" w:hAnsi="Arial" w:cs="Arial"/>
+          <w:color w:val="000000" w:themeColor="text1"/>
           <w:sz w:val="24"/>
           <w:szCs w:val="24"/>
         </w:rPr>
@@ -2316,27 +1285,23 @@
         <w:spacing w:after="200" w:line="360" w:lineRule="auto"/>
         <w:jc w:val="both"/>
         <w:rPr>
-          <w:rFonts w:ascii="Arial" w:hAnsi="Arial" w:eastAsia="Arial" w:cs="Arial"/>
-          <w:color w:val="000000" w:themeColor="text1"/>
-          <w:sz w:val="24"/>
-          <w:szCs w:val="24"/>
-        </w:rPr>
-      </w:pPr>
-    </w:p>
-    <w:p>
-      <w:pPr>
-        <w:pStyle w:val="Normal"/>
-        <w:bidi w:val="0"/>
-        <w:spacing w:before="0" w:beforeAutospacing="off" w:after="200" w:afterAutospacing="off" w:line="360" w:lineRule="auto"/>
-        <w:ind w:left="0" w:right="0"/>
-        <w:jc w:val="left"/>
+          <w:rFonts w:ascii="Arial" w:eastAsia="Arial" w:hAnsi="Arial" w:cs="Arial"/>
+          <w:color w:val="000000" w:themeColor="text1"/>
+          <w:sz w:val="24"/>
+          <w:szCs w:val="24"/>
+        </w:rPr>
+      </w:pPr>
+    </w:p>
+    <w:p>
+      <w:pPr>
+        <w:spacing w:after="200" w:line="360" w:lineRule="auto"/>
       </w:pPr>
       <w:r>
         <w:rPr>
-          <w:rFonts w:ascii="Arial" w:hAnsi="Arial" w:eastAsia="Arial" w:cs="Arial"/>
-          <w:b w:val="1"/>
-          <w:bCs w:val="1"/>
-          <w:color w:val="000000" w:themeColor="text1" w:themeTint="FF" w:themeShade="FF"/>
+          <w:rFonts w:ascii="Arial" w:eastAsia="Arial" w:hAnsi="Arial" w:cs="Arial"/>
+          <w:b/>
+          <w:bCs/>
+          <w:color w:val="000000" w:themeColor="text1"/>
           <w:sz w:val="24"/>
           <w:szCs w:val="24"/>
         </w:rPr>
@@ -2345,48 +1310,52 @@
     </w:p>
     <w:p>
       <w:pPr>
-        <w:pStyle w:val="Normal"/>
-        <w:bidi w:val="0"/>
-        <w:spacing w:before="0" w:beforeAutospacing="off" w:after="200" w:afterAutospacing="off" w:line="360" w:lineRule="auto"/>
-        <w:ind w:left="0" w:right="0" w:firstLine="708"/>
-        <w:jc w:val="left"/>
-        <w:rPr>
-          <w:rFonts w:ascii="Arial" w:hAnsi="Arial" w:eastAsia="Arial" w:cs="Arial"/>
-          <w:noProof w:val="0"/>
-          <w:sz w:val="24"/>
-          <w:szCs w:val="24"/>
-          <w:lang w:val="pt-BR"/>
-        </w:rPr>
-      </w:pPr>
-      <w:hyperlink r:id="R0dcc37cc687d4664">
+        <w:spacing w:after="200" w:line="360" w:lineRule="auto"/>
+        <w:ind w:firstLine="708"/>
+        <w:rPr>
+          <w:rFonts w:ascii="Arial" w:eastAsia="Arial" w:hAnsi="Arial" w:cs="Arial"/>
+          <w:sz w:val="24"/>
+          <w:szCs w:val="24"/>
+        </w:rPr>
+      </w:pPr>
+      <w:hyperlink r:id="rId8">
         <w:r>
           <w:rPr>
             <w:rStyle w:val="Hyperlink"/>
-            <w:rFonts w:ascii="Arial" w:hAnsi="Arial" w:eastAsia="Arial" w:cs="Arial"/>
-            <w:noProof w:val="0"/>
+            <w:rFonts w:ascii="Arial" w:eastAsia="Arial" w:hAnsi="Arial" w:cs="Arial"/>
             <w:sz w:val="24"/>
             <w:szCs w:val="24"/>
-            <w:lang w:val="pt-BR"/>
           </w:rPr>
-          <w:t>Panorama – Abrelpe</w:t>
+          <w:t xml:space="preserve">Panorama – </w:t>
         </w:r>
-      </w:hyperlink>
-    </w:p>
-    <w:p>
-      <w:pPr>
-        <w:spacing w:after="200" w:line="360" w:lineRule="auto"/>
-        <w:ind w:firstLine="708"/>
-        <w:rPr>
-          <w:rFonts w:ascii="Arial" w:hAnsi="Arial" w:eastAsia="Arial" w:cs="Arial"/>
-          <w:sz w:val="24"/>
-          <w:szCs w:val="24"/>
-        </w:rPr>
-      </w:pPr>
-      <w:hyperlink r:id="rId5">
+        <w:proofErr w:type="spellStart"/>
         <w:r>
           <w:rPr>
             <w:rStyle w:val="Hyperlink"/>
-            <w:rFonts w:ascii="Arial" w:hAnsi="Arial" w:eastAsia="Arial" w:cs="Arial"/>
+            <w:rFonts w:ascii="Arial" w:eastAsia="Arial" w:hAnsi="Arial" w:cs="Arial"/>
+            <w:sz w:val="24"/>
+            <w:szCs w:val="24"/>
+          </w:rPr>
+          <w:t>Abrelpe</w:t>
+        </w:r>
+        <w:proofErr w:type="spellEnd"/>
+      </w:hyperlink>
+    </w:p>
+    <w:p>
+      <w:pPr>
+        <w:spacing w:after="200" w:line="360" w:lineRule="auto"/>
+        <w:ind w:firstLine="708"/>
+        <w:rPr>
+          <w:rFonts w:ascii="Arial" w:eastAsia="Arial" w:hAnsi="Arial" w:cs="Arial"/>
+          <w:sz w:val="24"/>
+          <w:szCs w:val="24"/>
+        </w:rPr>
+      </w:pPr>
+      <w:hyperlink r:id="rId9">
+        <w:r>
+          <w:rPr>
+            <w:rStyle w:val="Hyperlink"/>
+            <w:rFonts w:ascii="Arial" w:eastAsia="Arial" w:hAnsi="Arial" w:cs="Arial"/>
             <w:sz w:val="24"/>
             <w:szCs w:val="24"/>
           </w:rPr>
@@ -2399,17 +1368,17 @@
         <w:spacing w:after="200" w:line="360" w:lineRule="auto"/>
         <w:ind w:firstLine="708"/>
         <w:rPr>
-          <w:rFonts w:ascii="Arial" w:hAnsi="Arial" w:eastAsia="Arial" w:cs="Arial"/>
-          <w:sz w:val="24"/>
-          <w:szCs w:val="24"/>
-        </w:rPr>
-      </w:pPr>
-      <w:hyperlink r:id="rId6">
+          <w:rFonts w:ascii="Arial" w:eastAsia="Arial" w:hAnsi="Arial" w:cs="Arial"/>
+          <w:sz w:val="24"/>
+          <w:szCs w:val="24"/>
+        </w:rPr>
+      </w:pPr>
+      <w:hyperlink r:id="rId10">
         <w:proofErr w:type="spellStart"/>
         <w:r>
           <w:rPr>
             <w:rStyle w:val="Hyperlink"/>
-            <w:rFonts w:ascii="Arial" w:hAnsi="Arial" w:eastAsia="Arial" w:cs="Arial"/>
+            <w:rFonts w:ascii="Arial" w:eastAsia="Arial" w:hAnsi="Arial" w:cs="Arial"/>
             <w:sz w:val="24"/>
             <w:szCs w:val="24"/>
           </w:rPr>
@@ -2419,7 +1388,7 @@
         <w:r>
           <w:rPr>
             <w:rStyle w:val="Hyperlink"/>
-            <w:rFonts w:ascii="Arial" w:hAnsi="Arial" w:eastAsia="Arial" w:cs="Arial"/>
+            <w:rFonts w:ascii="Arial" w:eastAsia="Arial" w:hAnsi="Arial" w:cs="Arial"/>
             <w:sz w:val="24"/>
             <w:szCs w:val="24"/>
           </w:rPr>
@@ -2429,7 +1398,7 @@
         <w:r>
           <w:rPr>
             <w:rStyle w:val="Hyperlink"/>
-            <w:rFonts w:ascii="Arial" w:hAnsi="Arial" w:eastAsia="Arial" w:cs="Arial"/>
+            <w:rFonts w:ascii="Arial" w:eastAsia="Arial" w:hAnsi="Arial" w:cs="Arial"/>
             <w:sz w:val="24"/>
             <w:szCs w:val="24"/>
           </w:rPr>
@@ -2439,7 +1408,7 @@
         <w:r>
           <w:rPr>
             <w:rStyle w:val="Hyperlink"/>
-            <w:rFonts w:ascii="Arial" w:hAnsi="Arial" w:eastAsia="Arial" w:cs="Arial"/>
+            <w:rFonts w:ascii="Arial" w:eastAsia="Arial" w:hAnsi="Arial" w:cs="Arial"/>
             <w:sz w:val="24"/>
             <w:szCs w:val="24"/>
           </w:rPr>
@@ -2449,7 +1418,7 @@
         <w:r>
           <w:rPr>
             <w:rStyle w:val="Hyperlink"/>
-            <w:rFonts w:ascii="Arial" w:hAnsi="Arial" w:eastAsia="Arial" w:cs="Arial"/>
+            <w:rFonts w:ascii="Arial" w:eastAsia="Arial" w:hAnsi="Arial" w:cs="Arial"/>
             <w:sz w:val="24"/>
             <w:szCs w:val="24"/>
           </w:rPr>
@@ -2459,7 +1428,7 @@
         <w:r>
           <w:rPr>
             <w:rStyle w:val="Hyperlink"/>
-            <w:rFonts w:ascii="Arial" w:hAnsi="Arial" w:eastAsia="Arial" w:cs="Arial"/>
+            <w:rFonts w:ascii="Arial" w:eastAsia="Arial" w:hAnsi="Arial" w:cs="Arial"/>
             <w:sz w:val="24"/>
             <w:szCs w:val="24"/>
           </w:rPr>
@@ -2469,7 +1438,7 @@
         <w:r>
           <w:rPr>
             <w:rStyle w:val="Hyperlink"/>
-            <w:rFonts w:ascii="Arial" w:hAnsi="Arial" w:eastAsia="Arial" w:cs="Arial"/>
+            <w:rFonts w:ascii="Arial" w:eastAsia="Arial" w:hAnsi="Arial" w:cs="Arial"/>
             <w:sz w:val="24"/>
             <w:szCs w:val="24"/>
           </w:rPr>
@@ -2479,7 +1448,7 @@
       </w:hyperlink>
     </w:p>
     <w:sectPr>
-      <w:pgSz w:w="11906" w:h="16838" w:orient="portrait"/>
+      <w:pgSz w:w="11906" w:h="16838"/>
       <w:pgMar w:top="1701" w:right="1134" w:bottom="1134" w:left="1701" w:header="720" w:footer="720" w:gutter="0"/>
       <w:cols w:space="720"/>
       <w:docGrid w:linePitch="360"/>
@@ -2490,176 +1459,6 @@
 
 <file path=word/numbering.xml><?xml version="1.0" encoding="utf-8"?>
 <w:numbering xmlns:wpc="http://schemas.microsoft.com/office/word/2010/wordprocessingCanvas" xmlns:cx="http://schemas.microsoft.com/office/drawing/2014/chartex" xmlns:cx1="http://schemas.microsoft.com/office/drawing/2015/9/8/chartex" xmlns:cx2="http://schemas.microsoft.com/office/drawing/2015/10/21/chartex" xmlns:cx3="http://schemas.microsoft.com/office/drawing/2016/5/9/chartex" xmlns:cx4="http://schemas.microsoft.com/office/drawing/2016/5/10/chartex" xmlns:cx5="http://schemas.microsoft.com/office/drawing/2016/5/11/chartex" xmlns:cx6="http://schemas.microsoft.com/office/drawing/2016/5/12/chartex" xmlns:cx7="http://schemas.microsoft.com/office/drawing/2016/5/13/chartex" xmlns:cx8="http://schemas.microsoft.com/office/drawing/2016/5/14/chartex" xmlns:mc="http://schemas.openxmlformats.org/markup-compatibility/2006" xmlns:aink="http://schemas.microsoft.com/office/drawing/2016/ink" xmlns:am3d="http://schemas.microsoft.com/office/drawing/2017/model3d" xmlns:o="urn:schemas-microsoft-com:office:office" xmlns:r="http://schemas.openxmlformats.org/officeDocument/2006/relationships" xmlns:m="http://schemas.openxmlformats.org/officeDocument/2006/math" xmlns:v="urn:schemas-microsoft-com:vml" xmlns:wp14="http://schemas.microsoft.com/office/word/2010/wordprocessingDrawing" xmlns:wp="http://schemas.openxmlformats.org/drawingml/2006/wordprocessingDrawing" xmlns:w10="urn:schemas-microsoft-com:office:word" xmlns:w="http://schemas.openxmlformats.org/wordprocessingml/2006/main" xmlns:w14="http://schemas.microsoft.com/office/word/2010/wordml" xmlns:w15="http://schemas.microsoft.com/office/word/2012/wordml" xmlns:w16cid="http://schemas.microsoft.com/office/word/2016/wordml/cid" xmlns:w16se="http://schemas.microsoft.com/office/word/2015/wordml/symex" xmlns:wpg="http://schemas.microsoft.com/office/word/2010/wordprocessingGroup" xmlns:wpi="http://schemas.microsoft.com/office/word/2010/wordprocessingInk" xmlns:wne="http://schemas.microsoft.com/office/word/2006/wordml" xmlns:wps="http://schemas.microsoft.com/office/word/2010/wordprocessingShape" mc:Ignorable="w14 w15 w16se w16cid wp14">
-  <w:abstractNum xmlns:w="http://schemas.openxmlformats.org/wordprocessingml/2006/main" w:abstractNumId="22">
-    <w:nsid w:val="1fd8a0ed"/>
-    <w:multiLevelType xmlns:w="http://schemas.openxmlformats.org/wordprocessingml/2006/main" w:val="multilevel"/>
-    <w:lvl xmlns:w="http://schemas.openxmlformats.org/wordprocessingml/2006/main" w:ilvl="0">
-      <w:start w:val="1"/>
-      <w:numFmt w:val="decimal"/>
-      <w:lvlText w:val="%1)"/>
-      <w:lvlJc w:val="left"/>
-      <w:pPr>
-        <w:ind w:left="720" w:hanging="360"/>
-      </w:pPr>
-    </w:lvl>
-    <w:lvl xmlns:w="http://schemas.openxmlformats.org/wordprocessingml/2006/main" w:ilvl="1">
-      <w:start w:val="1"/>
-      <w:numFmt w:val="lowerLetter"/>
-      <w:lvlText w:val="%2)"/>
-      <w:lvlJc w:val="left"/>
-      <w:pPr>
-        <w:ind w:left="1440" w:hanging="360"/>
-      </w:pPr>
-    </w:lvl>
-    <w:lvl xmlns:w="http://schemas.openxmlformats.org/wordprocessingml/2006/main" w:ilvl="2">
-      <w:start w:val="1"/>
-      <w:numFmt w:val="lowerRoman"/>
-      <w:lvlText w:val="%3)"/>
-      <w:lvlJc w:val="right"/>
-      <w:pPr>
-        <w:ind w:left="2160" w:hanging="180"/>
-      </w:pPr>
-    </w:lvl>
-    <w:lvl xmlns:w="http://schemas.openxmlformats.org/wordprocessingml/2006/main" w:ilvl="3">
-      <w:start w:val="1"/>
-      <w:numFmt w:val="decimal"/>
-      <w:lvlText w:val="(%4)"/>
-      <w:lvlJc w:val="left"/>
-      <w:pPr>
-        <w:ind w:left="2880" w:hanging="360"/>
-      </w:pPr>
-    </w:lvl>
-    <w:lvl xmlns:w="http://schemas.openxmlformats.org/wordprocessingml/2006/main" w:ilvl="4">
-      <w:start w:val="1"/>
-      <w:numFmt w:val="lowerLetter"/>
-      <w:lvlText w:val="(%5)"/>
-      <w:lvlJc w:val="left"/>
-      <w:pPr>
-        <w:ind w:left="3600" w:hanging="360"/>
-      </w:pPr>
-    </w:lvl>
-    <w:lvl xmlns:w="http://schemas.openxmlformats.org/wordprocessingml/2006/main" w:ilvl="5">
-      <w:start w:val="1"/>
-      <w:numFmt w:val="lowerRoman"/>
-      <w:lvlText w:val="(%6)"/>
-      <w:lvlJc w:val="right"/>
-      <w:pPr>
-        <w:ind w:left="4320" w:hanging="180"/>
-      </w:pPr>
-    </w:lvl>
-    <w:lvl xmlns:w="http://schemas.openxmlformats.org/wordprocessingml/2006/main" w:ilvl="6">
-      <w:start w:val="1"/>
-      <w:numFmt w:val="decimal"/>
-      <w:lvlText w:val="%7."/>
-      <w:lvlJc w:val="left"/>
-      <w:pPr>
-        <w:ind w:left="5040" w:hanging="360"/>
-      </w:pPr>
-    </w:lvl>
-    <w:lvl xmlns:w="http://schemas.openxmlformats.org/wordprocessingml/2006/main" w:ilvl="7">
-      <w:start w:val="1"/>
-      <w:numFmt w:val="lowerLetter"/>
-      <w:lvlText w:val="%8."/>
-      <w:lvlJc w:val="left"/>
-      <w:pPr>
-        <w:ind w:left="5760" w:hanging="360"/>
-      </w:pPr>
-    </w:lvl>
-    <w:lvl xmlns:w="http://schemas.openxmlformats.org/wordprocessingml/2006/main" w:ilvl="8">
-      <w:start w:val="1"/>
-      <w:numFmt w:val="lowerRoman"/>
-      <w:lvlText w:val="%9."/>
-      <w:lvlJc w:val="right"/>
-      <w:pPr>
-        <w:ind w:left="6480" w:hanging="180"/>
-      </w:pPr>
-    </w:lvl>
-  </w:abstractNum>
-  <w:abstractNum xmlns:w="http://schemas.openxmlformats.org/wordprocessingml/2006/main" w:abstractNumId="21">
-    <w:nsid w:val="2e6c4cc6"/>
-    <w:multiLevelType xmlns:w="http://schemas.openxmlformats.org/wordprocessingml/2006/main" w:val="multilevel"/>
-    <w:lvl xmlns:w="http://schemas.openxmlformats.org/wordprocessingml/2006/main" w:ilvl="0">
-      <w:start w:val="1"/>
-      <w:numFmt w:val="decimal"/>
-      <w:lvlText w:val="%1."/>
-      <w:lvlJc w:val="left"/>
-      <w:pPr>
-        <w:ind w:left="720" w:hanging="360"/>
-      </w:pPr>
-    </w:lvl>
-    <w:lvl xmlns:w="http://schemas.openxmlformats.org/wordprocessingml/2006/main" w:ilvl="1">
-      <w:start w:val="1"/>
-      <w:numFmt w:val="decimal"/>
-      <w:lvlText w:val="%1.%2."/>
-      <w:lvlJc w:val="left"/>
-      <w:pPr>
-        <w:ind w:left="1440" w:hanging="360"/>
-      </w:pPr>
-    </w:lvl>
-    <w:lvl xmlns:w="http://schemas.openxmlformats.org/wordprocessingml/2006/main" w:ilvl="2">
-      <w:start w:val="1"/>
-      <w:numFmt w:val="decimal"/>
-      <w:lvlText w:val="%1.%2.%3."/>
-      <w:lvlJc w:val="left"/>
-      <w:pPr>
-        <w:ind w:left="2160" w:hanging="180"/>
-      </w:pPr>
-    </w:lvl>
-    <w:lvl xmlns:w="http://schemas.openxmlformats.org/wordprocessingml/2006/main" w:ilvl="3">
-      <w:start w:val="1"/>
-      <w:numFmt w:val="decimal"/>
-      <w:lvlText w:val="%1.%2.%3.%4."/>
-      <w:lvlJc w:val="left"/>
-      <w:pPr>
-        <w:ind w:left="2880" w:hanging="360"/>
-      </w:pPr>
-    </w:lvl>
-    <w:lvl xmlns:w="http://schemas.openxmlformats.org/wordprocessingml/2006/main" w:ilvl="4">
-      <w:start w:val="1"/>
-      <w:numFmt w:val="decimal"/>
-      <w:lvlText w:val="%1.%2.%3.%4.%5."/>
-      <w:lvlJc w:val="left"/>
-      <w:pPr>
-        <w:ind w:left="3600" w:hanging="360"/>
-      </w:pPr>
-    </w:lvl>
-    <w:lvl xmlns:w="http://schemas.openxmlformats.org/wordprocessingml/2006/main" w:ilvl="5">
-      <w:start w:val="1"/>
-      <w:numFmt w:val="decimal"/>
-      <w:lvlText w:val="%1.%2.%3.%4.%5.%6."/>
-      <w:lvlJc w:val="left"/>
-      <w:pPr>
-        <w:ind w:left="4320" w:hanging="180"/>
-      </w:pPr>
-    </w:lvl>
-    <w:lvl xmlns:w="http://schemas.openxmlformats.org/wordprocessingml/2006/main" w:ilvl="6">
-      <w:start w:val="1"/>
-      <w:numFmt w:val="decimal"/>
-      <w:lvlText w:val="%1.%2.%3.%4.%5.%6.%7."/>
-      <w:lvlJc w:val="left"/>
-      <w:pPr>
-        <w:ind w:left="5040" w:hanging="360"/>
-      </w:pPr>
-    </w:lvl>
-    <w:lvl xmlns:w="http://schemas.openxmlformats.org/wordprocessingml/2006/main" w:ilvl="7">
-      <w:start w:val="1"/>
-      <w:numFmt w:val="decimal"/>
-      <w:lvlText w:val="%1.%2.%3.%4.%5.%6.%7.%8."/>
-      <w:lvlJc w:val="left"/>
-      <w:pPr>
-        <w:ind w:left="5760" w:hanging="360"/>
-      </w:pPr>
-    </w:lvl>
-    <w:lvl xmlns:w="http://schemas.openxmlformats.org/wordprocessingml/2006/main" w:ilvl="8">
-      <w:start w:val="1"/>
-      <w:numFmt w:val="decimal"/>
-      <w:lvlText w:val="%1.%2.%3.%4.%5.%6.%7.%8.%9."/>
-      <w:lvlJc w:val="left"/>
-      <w:pPr>
-        <w:ind w:left="6480" w:hanging="180"/>
-      </w:pPr>
-    </w:lvl>
-  </w:abstractNum>
   <w:abstractNum w:abstractNumId="0" w15:restartNumberingAfterBreak="0">
     <w:nsid w:val="06C6982B"/>
     <w:multiLevelType w:val="multilevel"/>
@@ -2845,7 +1644,7 @@
         <w:ind w:left="720" w:hanging="360"/>
       </w:pPr>
       <w:rPr>
-        <w:rFonts w:hint="default" w:ascii="Symbol" w:hAnsi="Symbol"/>
+        <w:rFonts w:ascii="Symbol" w:hAnsi="Symbol" w:hint="default"/>
       </w:rPr>
     </w:lvl>
     <w:lvl w:ilvl="1" w:tplc="04160003" w:tentative="1">
@@ -2857,7 +1656,7 @@
         <w:ind w:left="1440" w:hanging="360"/>
       </w:pPr>
       <w:rPr>
-        <w:rFonts w:hint="default" w:ascii="Courier New" w:hAnsi="Courier New" w:cs="Courier New"/>
+        <w:rFonts w:ascii="Courier New" w:hAnsi="Courier New" w:cs="Courier New" w:hint="default"/>
       </w:rPr>
     </w:lvl>
     <w:lvl w:ilvl="2" w:tplc="04160005" w:tentative="1">
@@ -2869,7 +1668,7 @@
         <w:ind w:left="2160" w:hanging="360"/>
       </w:pPr>
       <w:rPr>
-        <w:rFonts w:hint="default" w:ascii="Wingdings" w:hAnsi="Wingdings"/>
+        <w:rFonts w:ascii="Wingdings" w:hAnsi="Wingdings" w:hint="default"/>
       </w:rPr>
     </w:lvl>
     <w:lvl w:ilvl="3" w:tplc="04160001" w:tentative="1">
@@ -2881,7 +1680,7 @@
         <w:ind w:left="2880" w:hanging="360"/>
       </w:pPr>
       <w:rPr>
-        <w:rFonts w:hint="default" w:ascii="Symbol" w:hAnsi="Symbol"/>
+        <w:rFonts w:ascii="Symbol" w:hAnsi="Symbol" w:hint="default"/>
       </w:rPr>
     </w:lvl>
     <w:lvl w:ilvl="4" w:tplc="04160003" w:tentative="1">
@@ -2893,7 +1692,7 @@
         <w:ind w:left="3600" w:hanging="360"/>
       </w:pPr>
       <w:rPr>
-        <w:rFonts w:hint="default" w:ascii="Courier New" w:hAnsi="Courier New" w:cs="Courier New"/>
+        <w:rFonts w:ascii="Courier New" w:hAnsi="Courier New" w:cs="Courier New" w:hint="default"/>
       </w:rPr>
     </w:lvl>
     <w:lvl w:ilvl="5" w:tplc="04160005" w:tentative="1">
@@ -2905,7 +1704,7 @@
         <w:ind w:left="4320" w:hanging="360"/>
       </w:pPr>
       <w:rPr>
-        <w:rFonts w:hint="default" w:ascii="Wingdings" w:hAnsi="Wingdings"/>
+        <w:rFonts w:ascii="Wingdings" w:hAnsi="Wingdings" w:hint="default"/>
       </w:rPr>
     </w:lvl>
     <w:lvl w:ilvl="6" w:tplc="04160001" w:tentative="1">
@@ -2917,7 +1716,7 @@
         <w:ind w:left="5040" w:hanging="360"/>
       </w:pPr>
       <w:rPr>
-        <w:rFonts w:hint="default" w:ascii="Symbol" w:hAnsi="Symbol"/>
+        <w:rFonts w:ascii="Symbol" w:hAnsi="Symbol" w:hint="default"/>
       </w:rPr>
     </w:lvl>
     <w:lvl w:ilvl="7" w:tplc="04160003" w:tentative="1">
@@ -2929,7 +1728,7 @@
         <w:ind w:left="5760" w:hanging="360"/>
       </w:pPr>
       <w:rPr>
-        <w:rFonts w:hint="default" w:ascii="Courier New" w:hAnsi="Courier New" w:cs="Courier New"/>
+        <w:rFonts w:ascii="Courier New" w:hAnsi="Courier New" w:cs="Courier New" w:hint="default"/>
       </w:rPr>
     </w:lvl>
     <w:lvl w:ilvl="8" w:tplc="04160005" w:tentative="1">
@@ -2941,11 +1740,97 @@
         <w:ind w:left="6480" w:hanging="360"/>
       </w:pPr>
       <w:rPr>
-        <w:rFonts w:hint="default" w:ascii="Wingdings" w:hAnsi="Wingdings"/>
+        <w:rFonts w:ascii="Wingdings" w:hAnsi="Wingdings" w:hint="default"/>
       </w:rPr>
     </w:lvl>
   </w:abstractNum>
   <w:abstractNum w:abstractNumId="3" w15:restartNumberingAfterBreak="0">
+    <w:nsid w:val="1FD8A0ED"/>
+    <w:multiLevelType w:val="multilevel"/>
+    <w:tmpl w:val="634CC99C"/>
+    <w:lvl w:ilvl="0">
+      <w:start w:val="1"/>
+      <w:numFmt w:val="decimal"/>
+      <w:lvlText w:val="%1)"/>
+      <w:lvlJc w:val="left"/>
+      <w:pPr>
+        <w:ind w:left="720" w:hanging="360"/>
+      </w:pPr>
+    </w:lvl>
+    <w:lvl w:ilvl="1">
+      <w:start w:val="1"/>
+      <w:numFmt w:val="lowerLetter"/>
+      <w:lvlText w:val="%2)"/>
+      <w:lvlJc w:val="left"/>
+      <w:pPr>
+        <w:ind w:left="1440" w:hanging="360"/>
+      </w:pPr>
+    </w:lvl>
+    <w:lvl w:ilvl="2">
+      <w:start w:val="1"/>
+      <w:numFmt w:val="lowerRoman"/>
+      <w:lvlText w:val="%3)"/>
+      <w:lvlJc w:val="right"/>
+      <w:pPr>
+        <w:ind w:left="2160" w:hanging="180"/>
+      </w:pPr>
+    </w:lvl>
+    <w:lvl w:ilvl="3">
+      <w:start w:val="1"/>
+      <w:numFmt w:val="decimal"/>
+      <w:lvlText w:val="(%4)"/>
+      <w:lvlJc w:val="left"/>
+      <w:pPr>
+        <w:ind w:left="2880" w:hanging="360"/>
+      </w:pPr>
+    </w:lvl>
+    <w:lvl w:ilvl="4">
+      <w:start w:val="1"/>
+      <w:numFmt w:val="lowerLetter"/>
+      <w:lvlText w:val="(%5)"/>
+      <w:lvlJc w:val="left"/>
+      <w:pPr>
+        <w:ind w:left="3600" w:hanging="360"/>
+      </w:pPr>
+    </w:lvl>
+    <w:lvl w:ilvl="5">
+      <w:start w:val="1"/>
+      <w:numFmt w:val="lowerRoman"/>
+      <w:lvlText w:val="(%6)"/>
+      <w:lvlJc w:val="right"/>
+      <w:pPr>
+        <w:ind w:left="4320" w:hanging="180"/>
+      </w:pPr>
+    </w:lvl>
+    <w:lvl w:ilvl="6">
+      <w:start w:val="1"/>
+      <w:numFmt w:val="decimal"/>
+      <w:lvlText w:val="%7."/>
+      <w:lvlJc w:val="left"/>
+      <w:pPr>
+        <w:ind w:left="5040" w:hanging="360"/>
+      </w:pPr>
+    </w:lvl>
+    <w:lvl w:ilvl="7">
+      <w:start w:val="1"/>
+      <w:numFmt w:val="lowerLetter"/>
+      <w:lvlText w:val="%8."/>
+      <w:lvlJc w:val="left"/>
+      <w:pPr>
+        <w:ind w:left="5760" w:hanging="360"/>
+      </w:pPr>
+    </w:lvl>
+    <w:lvl w:ilvl="8">
+      <w:start w:val="1"/>
+      <w:numFmt w:val="lowerRoman"/>
+      <w:lvlText w:val="%9."/>
+      <w:lvlJc w:val="right"/>
+      <w:pPr>
+        <w:ind w:left="6480" w:hanging="180"/>
+      </w:pPr>
+    </w:lvl>
+  </w:abstractNum>
+  <w:abstractNum w:abstractNumId="4" w15:restartNumberingAfterBreak="0">
     <w:nsid w:val="29266423"/>
     <w:multiLevelType w:val="hybridMultilevel"/>
     <w:tmpl w:val="54E8A432"/>
@@ -3031,10 +1916,10 @@
       </w:pPr>
     </w:lvl>
   </w:abstractNum>
-  <w:abstractNum w:abstractNumId="4" w15:restartNumberingAfterBreak="0">
+  <w:abstractNum w:abstractNumId="5" w15:restartNumberingAfterBreak="0">
     <w:nsid w:val="2B0C1BF3"/>
-    <w:multiLevelType w:val="hybridMultilevel"/>
-    <w:tmpl w:val="C19E8546"/>
+    <w:multiLevelType w:val="multilevel"/>
+    <w:tmpl w:val="0696FE9A"/>
     <w:lvl w:ilvl="0">
       <w:start w:val="1"/>
       <w:numFmt w:val="decimal"/>
@@ -3117,7 +2002,93 @@
       </w:pPr>
     </w:lvl>
   </w:abstractNum>
-  <w:abstractNum w:abstractNumId="5" w15:restartNumberingAfterBreak="0">
+  <w:abstractNum w:abstractNumId="6" w15:restartNumberingAfterBreak="0">
+    <w:nsid w:val="2E6C4CC6"/>
+    <w:multiLevelType w:val="multilevel"/>
+    <w:tmpl w:val="13E0E706"/>
+    <w:lvl w:ilvl="0">
+      <w:start w:val="1"/>
+      <w:numFmt w:val="decimal"/>
+      <w:lvlText w:val="%1."/>
+      <w:lvlJc w:val="left"/>
+      <w:pPr>
+        <w:ind w:left="720" w:hanging="360"/>
+      </w:pPr>
+    </w:lvl>
+    <w:lvl w:ilvl="1">
+      <w:start w:val="1"/>
+      <w:numFmt w:val="decimal"/>
+      <w:lvlText w:val="%1.%2."/>
+      <w:lvlJc w:val="left"/>
+      <w:pPr>
+        <w:ind w:left="1440" w:hanging="360"/>
+      </w:pPr>
+    </w:lvl>
+    <w:lvl w:ilvl="2">
+      <w:start w:val="1"/>
+      <w:numFmt w:val="decimal"/>
+      <w:lvlText w:val="%1.%2.%3."/>
+      <w:lvlJc w:val="left"/>
+      <w:pPr>
+        <w:ind w:left="2160" w:hanging="180"/>
+      </w:pPr>
+    </w:lvl>
+    <w:lvl w:ilvl="3">
+      <w:start w:val="1"/>
+      <w:numFmt w:val="decimal"/>
+      <w:lvlText w:val="%1.%2.%3.%4."/>
+      <w:lvlJc w:val="left"/>
+      <w:pPr>
+        <w:ind w:left="2880" w:hanging="360"/>
+      </w:pPr>
+    </w:lvl>
+    <w:lvl w:ilvl="4">
+      <w:start w:val="1"/>
+      <w:numFmt w:val="decimal"/>
+      <w:lvlText w:val="%1.%2.%3.%4.%5."/>
+      <w:lvlJc w:val="left"/>
+      <w:pPr>
+        <w:ind w:left="3600" w:hanging="360"/>
+      </w:pPr>
+    </w:lvl>
+    <w:lvl w:ilvl="5">
+      <w:start w:val="1"/>
+      <w:numFmt w:val="decimal"/>
+      <w:lvlText w:val="%1.%2.%3.%4.%5.%6."/>
+      <w:lvlJc w:val="left"/>
+      <w:pPr>
+        <w:ind w:left="4320" w:hanging="180"/>
+      </w:pPr>
+    </w:lvl>
+    <w:lvl w:ilvl="6">
+      <w:start w:val="1"/>
+      <w:numFmt w:val="decimal"/>
+      <w:lvlText w:val="%1.%2.%3.%4.%5.%6.%7."/>
+      <w:lvlJc w:val="left"/>
+      <w:pPr>
+        <w:ind w:left="5040" w:hanging="360"/>
+      </w:pPr>
+    </w:lvl>
+    <w:lvl w:ilvl="7">
+      <w:start w:val="1"/>
+      <w:numFmt w:val="decimal"/>
+      <w:lvlText w:val="%1.%2.%3.%4.%5.%6.%7.%8."/>
+      <w:lvlJc w:val="left"/>
+      <w:pPr>
+        <w:ind w:left="5760" w:hanging="360"/>
+      </w:pPr>
+    </w:lvl>
+    <w:lvl w:ilvl="8">
+      <w:start w:val="1"/>
+      <w:numFmt w:val="decimal"/>
+      <w:lvlText w:val="%1.%2.%3.%4.%5.%6.%7.%8.%9."/>
+      <w:lvlJc w:val="left"/>
+      <w:pPr>
+        <w:ind w:left="6480" w:hanging="180"/>
+      </w:pPr>
+    </w:lvl>
+  </w:abstractNum>
+  <w:abstractNum w:abstractNumId="7" w15:restartNumberingAfterBreak="0">
     <w:nsid w:val="31E46BAA"/>
     <w:multiLevelType w:val="hybridMultilevel"/>
     <w:tmpl w:val="6D025426"/>
@@ -3203,7 +2174,7 @@
       </w:pPr>
     </w:lvl>
   </w:abstractNum>
-  <w:abstractNum w:abstractNumId="6" w15:restartNumberingAfterBreak="0">
+  <w:abstractNum w:abstractNumId="8" w15:restartNumberingAfterBreak="0">
     <w:nsid w:val="39514FC7"/>
     <w:multiLevelType w:val="hybridMultilevel"/>
     <w:tmpl w:val="6A3E6D80"/>
@@ -3289,7 +2260,7 @@
       </w:pPr>
     </w:lvl>
   </w:abstractNum>
-  <w:abstractNum w:abstractNumId="7" w15:restartNumberingAfterBreak="0">
+  <w:abstractNum w:abstractNumId="9" w15:restartNumberingAfterBreak="0">
     <w:nsid w:val="3A0B861B"/>
     <w:multiLevelType w:val="hybridMultilevel"/>
     <w:tmpl w:val="D88E4096"/>
@@ -3375,7 +2346,7 @@
       </w:pPr>
     </w:lvl>
   </w:abstractNum>
-  <w:abstractNum w:abstractNumId="8" w15:restartNumberingAfterBreak="0">
+  <w:abstractNum w:abstractNumId="10" w15:restartNumberingAfterBreak="0">
     <w:nsid w:val="3BF330F9"/>
     <w:multiLevelType w:val="hybridMultilevel"/>
     <w:tmpl w:val="8FF8ABD0"/>
@@ -3388,7 +2359,7 @@
         <w:ind w:left="720" w:hanging="360"/>
       </w:pPr>
       <w:rPr>
-        <w:rFonts w:hint="default" w:ascii="Arial" w:hAnsi="Arial"/>
+        <w:rFonts w:ascii="Arial" w:hAnsi="Arial" w:hint="default"/>
       </w:rPr>
     </w:lvl>
     <w:lvl w:ilvl="1" w:tplc="7B5851CC">
@@ -3464,7 +2435,7 @@
       </w:pPr>
     </w:lvl>
   </w:abstractNum>
-  <w:abstractNum w:abstractNumId="9" w15:restartNumberingAfterBreak="0">
+  <w:abstractNum w:abstractNumId="11" w15:restartNumberingAfterBreak="0">
     <w:nsid w:val="3F5A9A48"/>
     <w:multiLevelType w:val="hybridMultilevel"/>
     <w:tmpl w:val="494684E6"/>
@@ -3550,7 +2521,7 @@
       </w:pPr>
     </w:lvl>
   </w:abstractNum>
-  <w:abstractNum w:abstractNumId="10" w15:restartNumberingAfterBreak="0">
+  <w:abstractNum w:abstractNumId="12" w15:restartNumberingAfterBreak="0">
     <w:nsid w:val="419B692F"/>
     <w:multiLevelType w:val="hybridMultilevel"/>
     <w:tmpl w:val="C7E66E86"/>
@@ -3636,7 +2607,7 @@
       </w:pPr>
     </w:lvl>
   </w:abstractNum>
-  <w:abstractNum w:abstractNumId="11" w15:restartNumberingAfterBreak="0">
+  <w:abstractNum w:abstractNumId="13" w15:restartNumberingAfterBreak="0">
     <w:nsid w:val="46079B59"/>
     <w:multiLevelType w:val="hybridMultilevel"/>
     <w:tmpl w:val="4F42FE46"/>
@@ -3722,7 +2693,7 @@
       </w:pPr>
     </w:lvl>
   </w:abstractNum>
-  <w:abstractNum w:abstractNumId="12" w15:restartNumberingAfterBreak="0">
+  <w:abstractNum w:abstractNumId="14" w15:restartNumberingAfterBreak="0">
     <w:nsid w:val="460DCBE2"/>
     <w:multiLevelType w:val="multilevel"/>
     <w:tmpl w:val="B69863F8"/>
@@ -3808,7 +2779,7 @@
       </w:pPr>
     </w:lvl>
   </w:abstractNum>
-  <w:abstractNum w:abstractNumId="13" w15:restartNumberingAfterBreak="0">
+  <w:abstractNum w:abstractNumId="15" w15:restartNumberingAfterBreak="0">
     <w:nsid w:val="490C9C36"/>
     <w:multiLevelType w:val="multilevel"/>
     <w:tmpl w:val="E04EA986"/>
@@ -3894,7 +2865,7 @@
       </w:pPr>
     </w:lvl>
   </w:abstractNum>
-  <w:abstractNum w:abstractNumId="14" w15:restartNumberingAfterBreak="0">
+  <w:abstractNum w:abstractNumId="16" w15:restartNumberingAfterBreak="0">
     <w:nsid w:val="4C454909"/>
     <w:multiLevelType w:val="multilevel"/>
     <w:tmpl w:val="0416001F"/>
@@ -3980,7 +2951,7 @@
       </w:pPr>
     </w:lvl>
   </w:abstractNum>
-  <w:abstractNum w:abstractNumId="15" w15:restartNumberingAfterBreak="0">
+  <w:abstractNum w:abstractNumId="17" w15:restartNumberingAfterBreak="0">
     <w:nsid w:val="4FEC8E10"/>
     <w:multiLevelType w:val="hybridMultilevel"/>
     <w:tmpl w:val="B616DAD2"/>
@@ -3993,7 +2964,7 @@
         <w:ind w:left="720" w:hanging="360"/>
       </w:pPr>
       <w:rPr>
-        <w:rFonts w:hint="default" w:ascii="Symbol" w:hAnsi="Symbol"/>
+        <w:rFonts w:ascii="Symbol" w:hAnsi="Symbol" w:hint="default"/>
       </w:rPr>
     </w:lvl>
     <w:lvl w:ilvl="1" w:tplc="8A2C5B24">
@@ -4069,7 +3040,7 @@
       </w:pPr>
     </w:lvl>
   </w:abstractNum>
-  <w:abstractNum w:abstractNumId="16" w15:restartNumberingAfterBreak="0">
+  <w:abstractNum w:abstractNumId="18" w15:restartNumberingAfterBreak="0">
     <w:nsid w:val="54A5021D"/>
     <w:multiLevelType w:val="multilevel"/>
     <w:tmpl w:val="0416001F"/>
@@ -4155,7 +3126,7 @@
       </w:pPr>
     </w:lvl>
   </w:abstractNum>
-  <w:abstractNum w:abstractNumId="17" w15:restartNumberingAfterBreak="0">
+  <w:abstractNum w:abstractNumId="19" w15:restartNumberingAfterBreak="0">
     <w:nsid w:val="59B003F1"/>
     <w:multiLevelType w:val="multilevel"/>
     <w:tmpl w:val="0416001F"/>
@@ -4241,7 +3212,7 @@
       </w:pPr>
     </w:lvl>
   </w:abstractNum>
-  <w:abstractNum w:abstractNumId="18" w15:restartNumberingAfterBreak="0">
+  <w:abstractNum w:abstractNumId="20" w15:restartNumberingAfterBreak="0">
     <w:nsid w:val="663C56C9"/>
     <w:multiLevelType w:val="hybridMultilevel"/>
     <w:tmpl w:val="A9F22D2E"/>
@@ -4254,7 +3225,7 @@
         <w:ind w:left="720" w:hanging="360"/>
       </w:pPr>
       <w:rPr>
-        <w:rFonts w:hint="default" w:ascii="Symbol" w:hAnsi="Symbol"/>
+        <w:rFonts w:ascii="Symbol" w:hAnsi="Symbol" w:hint="default"/>
       </w:rPr>
     </w:lvl>
     <w:lvl w:ilvl="1" w:tplc="B8B80D22">
@@ -4266,7 +3237,7 @@
         <w:ind w:left="1440" w:hanging="360"/>
       </w:pPr>
       <w:rPr>
-        <w:rFonts w:hint="default" w:ascii="Courier New" w:hAnsi="Courier New"/>
+        <w:rFonts w:ascii="Courier New" w:hAnsi="Courier New" w:hint="default"/>
       </w:rPr>
     </w:lvl>
     <w:lvl w:ilvl="2" w:tplc="3EC21E06">
@@ -4278,7 +3249,7 @@
         <w:ind w:left="2160" w:hanging="360"/>
       </w:pPr>
       <w:rPr>
-        <w:rFonts w:hint="default" w:ascii="Wingdings" w:hAnsi="Wingdings"/>
+        <w:rFonts w:ascii="Wingdings" w:hAnsi="Wingdings" w:hint="default"/>
       </w:rPr>
     </w:lvl>
     <w:lvl w:ilvl="3" w:tplc="1F6CC02E">
@@ -4290,7 +3261,7 @@
         <w:ind w:left="2880" w:hanging="360"/>
       </w:pPr>
       <w:rPr>
-        <w:rFonts w:hint="default" w:ascii="Symbol" w:hAnsi="Symbol"/>
+        <w:rFonts w:ascii="Symbol" w:hAnsi="Symbol" w:hint="default"/>
       </w:rPr>
     </w:lvl>
     <w:lvl w:ilvl="4" w:tplc="60365D9C">
@@ -4302,7 +3273,7 @@
         <w:ind w:left="3600" w:hanging="360"/>
       </w:pPr>
       <w:rPr>
-        <w:rFonts w:hint="default" w:ascii="Courier New" w:hAnsi="Courier New"/>
+        <w:rFonts w:ascii="Courier New" w:hAnsi="Courier New" w:hint="default"/>
       </w:rPr>
     </w:lvl>
     <w:lvl w:ilvl="5" w:tplc="893C387C">
@@ -4314,7 +3285,7 @@
         <w:ind w:left="4320" w:hanging="360"/>
       </w:pPr>
       <w:rPr>
-        <w:rFonts w:hint="default" w:ascii="Wingdings" w:hAnsi="Wingdings"/>
+        <w:rFonts w:ascii="Wingdings" w:hAnsi="Wingdings" w:hint="default"/>
       </w:rPr>
     </w:lvl>
     <w:lvl w:ilvl="6" w:tplc="45B003DC">
@@ -4326,7 +3297,7 @@
         <w:ind w:left="5040" w:hanging="360"/>
       </w:pPr>
       <w:rPr>
-        <w:rFonts w:hint="default" w:ascii="Symbol" w:hAnsi="Symbol"/>
+        <w:rFonts w:ascii="Symbol" w:hAnsi="Symbol" w:hint="default"/>
       </w:rPr>
     </w:lvl>
     <w:lvl w:ilvl="7" w:tplc="8070B67A">
@@ -4338,7 +3309,7 @@
         <w:ind w:left="5760" w:hanging="360"/>
       </w:pPr>
       <w:rPr>
-        <w:rFonts w:hint="default" w:ascii="Courier New" w:hAnsi="Courier New"/>
+        <w:rFonts w:ascii="Courier New" w:hAnsi="Courier New" w:hint="default"/>
       </w:rPr>
     </w:lvl>
     <w:lvl w:ilvl="8" w:tplc="D91465EE">
@@ -4350,11 +3321,11 @@
         <w:ind w:left="6480" w:hanging="360"/>
       </w:pPr>
       <w:rPr>
-        <w:rFonts w:hint="default" w:ascii="Wingdings" w:hAnsi="Wingdings"/>
+        <w:rFonts w:ascii="Wingdings" w:hAnsi="Wingdings" w:hint="default"/>
       </w:rPr>
     </w:lvl>
   </w:abstractNum>
-  <w:abstractNum w:abstractNumId="19" w15:restartNumberingAfterBreak="0">
+  <w:abstractNum w:abstractNumId="21" w15:restartNumberingAfterBreak="0">
     <w:nsid w:val="73C160ED"/>
     <w:multiLevelType w:val="multilevel"/>
     <w:tmpl w:val="89DAEE9E"/>
@@ -4440,7 +3411,7 @@
       </w:pPr>
     </w:lvl>
   </w:abstractNum>
-  <w:abstractNum w:abstractNumId="20" w15:restartNumberingAfterBreak="0">
+  <w:abstractNum w:abstractNumId="22" w15:restartNumberingAfterBreak="0">
     <w:nsid w:val="7F1D62BE"/>
     <w:multiLevelType w:val="multilevel"/>
     <w:tmpl w:val="0416001F"/>
@@ -4526,73 +3497,73 @@
       </w:pPr>
     </w:lvl>
   </w:abstractNum>
-  <w:num w:numId="23">
+  <w:num w:numId="1">
+    <w:abstractNumId w:val="3"/>
+  </w:num>
+  <w:num w:numId="2">
+    <w:abstractNumId w:val="6"/>
+  </w:num>
+  <w:num w:numId="3">
+    <w:abstractNumId w:val="5"/>
+  </w:num>
+  <w:num w:numId="4">
+    <w:abstractNumId w:val="13"/>
+  </w:num>
+  <w:num w:numId="5">
+    <w:abstractNumId w:val="14"/>
+  </w:num>
+  <w:num w:numId="6">
+    <w:abstractNumId w:val="21"/>
+  </w:num>
+  <w:num w:numId="7">
+    <w:abstractNumId w:val="15"/>
+  </w:num>
+  <w:num w:numId="8">
+    <w:abstractNumId w:val="0"/>
+  </w:num>
+  <w:num w:numId="9">
+    <w:abstractNumId w:val="20"/>
+  </w:num>
+  <w:num w:numId="10">
+    <w:abstractNumId w:val="9"/>
+  </w:num>
+  <w:num w:numId="11">
+    <w:abstractNumId w:val="7"/>
+  </w:num>
+  <w:num w:numId="12">
+    <w:abstractNumId w:val="17"/>
+  </w:num>
+  <w:num w:numId="13">
+    <w:abstractNumId w:val="8"/>
+  </w:num>
+  <w:num w:numId="14">
+    <w:abstractNumId w:val="12"/>
+  </w:num>
+  <w:num w:numId="15">
+    <w:abstractNumId w:val="4"/>
+  </w:num>
+  <w:num w:numId="16">
+    <w:abstractNumId w:val="11"/>
+  </w:num>
+  <w:num w:numId="17">
+    <w:abstractNumId w:val="10"/>
+  </w:num>
+  <w:num w:numId="18">
+    <w:abstractNumId w:val="19"/>
+  </w:num>
+  <w:num w:numId="19">
+    <w:abstractNumId w:val="16"/>
+  </w:num>
+  <w:num w:numId="20">
     <w:abstractNumId w:val="22"/>
   </w:num>
+  <w:num w:numId="21">
+    <w:abstractNumId w:val="1"/>
+  </w:num>
   <w:num w:numId="22">
-    <w:abstractNumId w:val="21"/>
-  </w:num>
-  <w:num w:numId="1">
-    <w:abstractNumId w:val="4"/>
-  </w:num>
-  <w:num w:numId="2">
-    <w:abstractNumId w:val="11"/>
-  </w:num>
-  <w:num w:numId="3">
-    <w:abstractNumId w:val="12"/>
-  </w:num>
-  <w:num w:numId="4">
-    <w:abstractNumId w:val="19"/>
-  </w:num>
-  <w:num w:numId="5">
-    <w:abstractNumId w:val="13"/>
-  </w:num>
-  <w:num w:numId="6">
-    <w:abstractNumId w:val="0"/>
-  </w:num>
-  <w:num w:numId="7">
     <w:abstractNumId w:val="18"/>
   </w:num>
-  <w:num w:numId="8">
-    <w:abstractNumId w:val="7"/>
-  </w:num>
-  <w:num w:numId="9">
-    <w:abstractNumId w:val="5"/>
-  </w:num>
-  <w:num w:numId="10">
-    <w:abstractNumId w:val="15"/>
-  </w:num>
-  <w:num w:numId="11">
-    <w:abstractNumId w:val="6"/>
-  </w:num>
-  <w:num w:numId="12">
-    <w:abstractNumId w:val="10"/>
-  </w:num>
-  <w:num w:numId="13">
-    <w:abstractNumId w:val="3"/>
-  </w:num>
-  <w:num w:numId="14">
-    <w:abstractNumId w:val="9"/>
-  </w:num>
-  <w:num w:numId="15">
-    <w:abstractNumId w:val="8"/>
-  </w:num>
-  <w:num w:numId="16">
-    <w:abstractNumId w:val="17"/>
-  </w:num>
-  <w:num w:numId="17">
-    <w:abstractNumId w:val="14"/>
-  </w:num>
-  <w:num w:numId="18">
-    <w:abstractNumId w:val="20"/>
-  </w:num>
-  <w:num w:numId="19">
-    <w:abstractNumId w:val="1"/>
-  </w:num>
-  <w:num w:numId="20">
-    <w:abstractNumId w:val="16"/>
-  </w:num>
-  <w:num w:numId="21">
+  <w:num w:numId="23">
     <w:abstractNumId w:val="2"/>
   </w:num>
 </w:numbering>
@@ -4603,7 +3574,7 @@
   <w:docDefaults>
     <w:rPrDefault>
       <w:rPr>
-        <w:rFonts w:asciiTheme="minorHAnsi" w:hAnsiTheme="minorHAnsi" w:eastAsiaTheme="minorHAnsi" w:cstheme="minorBidi"/>
+        <w:rFonts w:asciiTheme="minorHAnsi" w:eastAsiaTheme="minorHAnsi" w:hAnsiTheme="minorHAnsi" w:cstheme="minorBidi"/>
         <w:sz w:val="22"/>
         <w:szCs w:val="22"/>
         <w:lang w:val="pt-BR" w:eastAsia="en-US" w:bidi="ar-SA"/>
@@ -4618,14 +3589,14 @@
   <w:latentStyles w:defLockedState="0" w:defUIPriority="99" w:defSemiHidden="0" w:defUnhideWhenUsed="0" w:defQFormat="0" w:count="375">
     <w:lsdException w:name="Normal" w:uiPriority="0" w:qFormat="1"/>
     <w:lsdException w:name="heading 1" w:uiPriority="9" w:qFormat="1"/>
-    <w:lsdException w:name="heading 2" w:uiPriority="9" w:semiHidden="1" w:unhideWhenUsed="1" w:qFormat="1"/>
-    <w:lsdException w:name="heading 3" w:uiPriority="9" w:semiHidden="1" w:unhideWhenUsed="1" w:qFormat="1"/>
-    <w:lsdException w:name="heading 4" w:uiPriority="9" w:semiHidden="1" w:unhideWhenUsed="1" w:qFormat="1"/>
-    <w:lsdException w:name="heading 5" w:uiPriority="9" w:semiHidden="1" w:unhideWhenUsed="1" w:qFormat="1"/>
-    <w:lsdException w:name="heading 6" w:uiPriority="9" w:semiHidden="1" w:unhideWhenUsed="1" w:qFormat="1"/>
-    <w:lsdException w:name="heading 7" w:uiPriority="9" w:semiHidden="1" w:unhideWhenUsed="1" w:qFormat="1"/>
-    <w:lsdException w:name="heading 8" w:uiPriority="9" w:semiHidden="1" w:unhideWhenUsed="1" w:qFormat="1"/>
-    <w:lsdException w:name="heading 9" w:uiPriority="9" w:semiHidden="1" w:unhideWhenUsed="1" w:qFormat="1"/>
+    <w:lsdException w:name="heading 2" w:semiHidden="1" w:uiPriority="9" w:unhideWhenUsed="1" w:qFormat="1"/>
+    <w:lsdException w:name="heading 3" w:semiHidden="1" w:uiPriority="9" w:unhideWhenUsed="1" w:qFormat="1"/>
+    <w:lsdException w:name="heading 4" w:semiHidden="1" w:uiPriority="9" w:unhideWhenUsed="1" w:qFormat="1"/>
+    <w:lsdException w:name="heading 5" w:semiHidden="1" w:uiPriority="9" w:unhideWhenUsed="1" w:qFormat="1"/>
+    <w:lsdException w:name="heading 6" w:semiHidden="1" w:uiPriority="9" w:unhideWhenUsed="1" w:qFormat="1"/>
+    <w:lsdException w:name="heading 7" w:semiHidden="1" w:uiPriority="9" w:unhideWhenUsed="1" w:qFormat="1"/>
+    <w:lsdException w:name="heading 8" w:semiHidden="1" w:uiPriority="9" w:unhideWhenUsed="1" w:qFormat="1"/>
+    <w:lsdException w:name="heading 9" w:semiHidden="1" w:uiPriority="9" w:unhideWhenUsed="1" w:qFormat="1"/>
     <w:lsdException w:name="index 1" w:semiHidden="1" w:unhideWhenUsed="1"/>
     <w:lsdException w:name="index 2" w:semiHidden="1" w:unhideWhenUsed="1"/>
     <w:lsdException w:name="index 3" w:semiHidden="1" w:unhideWhenUsed="1"/>
@@ -4635,22 +3606,22 @@
     <w:lsdException w:name="index 7" w:semiHidden="1" w:unhideWhenUsed="1"/>
     <w:lsdException w:name="index 8" w:semiHidden="1" w:unhideWhenUsed="1"/>
     <w:lsdException w:name="index 9" w:semiHidden="1" w:unhideWhenUsed="1"/>
-    <w:lsdException w:name="toc 1" w:uiPriority="39" w:semiHidden="1" w:unhideWhenUsed="1"/>
-    <w:lsdException w:name="toc 2" w:uiPriority="39" w:semiHidden="1" w:unhideWhenUsed="1"/>
-    <w:lsdException w:name="toc 3" w:uiPriority="39" w:semiHidden="1" w:unhideWhenUsed="1"/>
-    <w:lsdException w:name="toc 4" w:uiPriority="39" w:semiHidden="1" w:unhideWhenUsed="1"/>
-    <w:lsdException w:name="toc 5" w:uiPriority="39" w:semiHidden="1" w:unhideWhenUsed="1"/>
-    <w:lsdException w:name="toc 6" w:uiPriority="39" w:semiHidden="1" w:unhideWhenUsed="1"/>
-    <w:lsdException w:name="toc 7" w:uiPriority="39" w:semiHidden="1" w:unhideWhenUsed="1"/>
-    <w:lsdException w:name="toc 8" w:uiPriority="39" w:semiHidden="1" w:unhideWhenUsed="1"/>
-    <w:lsdException w:name="toc 9" w:uiPriority="39" w:semiHidden="1" w:unhideWhenUsed="1"/>
+    <w:lsdException w:name="toc 1" w:semiHidden="1" w:uiPriority="39" w:unhideWhenUsed="1"/>
+    <w:lsdException w:name="toc 2" w:semiHidden="1" w:uiPriority="39" w:unhideWhenUsed="1"/>
+    <w:lsdException w:name="toc 3" w:semiHidden="1" w:uiPriority="39" w:unhideWhenUsed="1"/>
+    <w:lsdException w:name="toc 4" w:semiHidden="1" w:uiPriority="39" w:unhideWhenUsed="1"/>
+    <w:lsdException w:name="toc 5" w:semiHidden="1" w:uiPriority="39" w:unhideWhenUsed="1"/>
+    <w:lsdException w:name="toc 6" w:semiHidden="1" w:uiPriority="39" w:unhideWhenUsed="1"/>
+    <w:lsdException w:name="toc 7" w:semiHidden="1" w:uiPriority="39" w:unhideWhenUsed="1"/>
+    <w:lsdException w:name="toc 8" w:semiHidden="1" w:uiPriority="39" w:unhideWhenUsed="1"/>
+    <w:lsdException w:name="toc 9" w:semiHidden="1" w:uiPriority="39" w:unhideWhenUsed="1"/>
     <w:lsdException w:name="Normal Indent" w:semiHidden="1" w:unhideWhenUsed="1"/>
     <w:lsdException w:name="footnote text" w:semiHidden="1" w:unhideWhenUsed="1"/>
     <w:lsdException w:name="annotation text" w:semiHidden="1" w:unhideWhenUsed="1"/>
     <w:lsdException w:name="header" w:semiHidden="1" w:unhideWhenUsed="1"/>
     <w:lsdException w:name="footer" w:semiHidden="1" w:unhideWhenUsed="1"/>
     <w:lsdException w:name="index heading" w:semiHidden="1" w:unhideWhenUsed="1"/>
-    <w:lsdException w:name="caption" w:uiPriority="35" w:semiHidden="1" w:unhideWhenUsed="1" w:qFormat="1"/>
+    <w:lsdException w:name="caption" w:semiHidden="1" w:uiPriority="35" w:unhideWhenUsed="1" w:qFormat="1"/>
     <w:lsdException w:name="table of figures" w:semiHidden="1" w:unhideWhenUsed="1"/>
     <w:lsdException w:name="envelope address" w:semiHidden="1" w:unhideWhenUsed="1"/>
     <w:lsdException w:name="envelope return" w:semiHidden="1" w:unhideWhenUsed="1"/>
@@ -4681,7 +3652,7 @@
     <w:lsdException w:name="Title" w:uiPriority="10" w:qFormat="1"/>
     <w:lsdException w:name="Closing" w:semiHidden="1" w:unhideWhenUsed="1"/>
     <w:lsdException w:name="Signature" w:semiHidden="1" w:unhideWhenUsed="1"/>
-    <w:lsdException w:name="Default Paragraph Font" w:uiPriority="1" w:semiHidden="1" w:unhideWhenUsed="1"/>
+    <w:lsdException w:name="Default Paragraph Font" w:semiHidden="1" w:uiPriority="1" w:unhideWhenUsed="1"/>
     <w:lsdException w:name="Body Text" w:semiHidden="1" w:unhideWhenUsed="1"/>
     <w:lsdException w:name="Body Text Indent" w:semiHidden="1" w:unhideWhenUsed="1"/>
     <w:lsdException w:name="List Continue" w:semiHidden="1" w:unhideWhenUsed="1"/>
@@ -4721,6 +3692,7 @@
     <w:lsdException w:name="HTML Sample" w:semiHidden="1" w:unhideWhenUsed="1"/>
     <w:lsdException w:name="HTML Typewriter" w:semiHidden="1" w:unhideWhenUsed="1"/>
     <w:lsdException w:name="HTML Variable" w:semiHidden="1" w:unhideWhenUsed="1"/>
+    <w:lsdException w:name="Normal Table" w:semiHidden="1" w:unhideWhenUsed="1"/>
     <w:lsdException w:name="annotation subject" w:semiHidden="1" w:unhideWhenUsed="1"/>
     <w:lsdException w:name="No List" w:semiHidden="1" w:unhideWhenUsed="1"/>
     <w:lsdException w:name="Outline List 1" w:semiHidden="1" w:unhideWhenUsed="1"/>
@@ -4764,8 +3736,10 @@
     <w:lsdException w:name="Table Elegant" w:semiHidden="1" w:unhideWhenUsed="1"/>
     <w:lsdException w:name="Table Professional" w:semiHidden="1" w:unhideWhenUsed="1"/>
     <w:lsdException w:name="Table Subtle 1" w:semiHidden="1" w:unhideWhenUsed="1"/>
+    <w:lsdException w:name="Table Subtle 2" w:semiHidden="1" w:unhideWhenUsed="1"/>
     <w:lsdException w:name="Table Web 1" w:semiHidden="1" w:unhideWhenUsed="1"/>
     <w:lsdException w:name="Table Web 2" w:semiHidden="1" w:unhideWhenUsed="1"/>
+    <w:lsdException w:name="Table Web 3" w:semiHidden="1" w:unhideWhenUsed="1"/>
     <w:lsdException w:name="Balloon Text" w:semiHidden="1" w:unhideWhenUsed="1"/>
     <w:lsdException w:name="Table Grid" w:uiPriority="39"/>
     <w:lsdException w:name="Table Theme" w:semiHidden="1" w:unhideWhenUsed="1"/>
@@ -4878,8 +3852,8 @@
     <w:lsdException w:name="Subtle Reference" w:uiPriority="31" w:qFormat="1"/>
     <w:lsdException w:name="Intense Reference" w:uiPriority="32" w:qFormat="1"/>
     <w:lsdException w:name="Book Title" w:uiPriority="33" w:qFormat="1"/>
-    <w:lsdException w:name="Bibliography" w:uiPriority="37" w:semiHidden="1" w:unhideWhenUsed="1"/>
-    <w:lsdException w:name="TOC Heading" w:uiPriority="39" w:semiHidden="1" w:unhideWhenUsed="1" w:qFormat="1"/>
+    <w:lsdException w:name="Bibliography" w:semiHidden="1" w:uiPriority="37" w:unhideWhenUsed="1"/>
+    <w:lsdException w:name="TOC Heading" w:semiHidden="1" w:uiPriority="39" w:unhideWhenUsed="1" w:qFormat="1"/>
     <w:lsdException w:name="Plain Table 1" w:uiPriority="41"/>
     <w:lsdException w:name="Plain Table 2" w:uiPriority="42"/>
     <w:lsdException w:name="Plain Table 3" w:uiPriority="43"/>
@@ -4989,17 +3963,17 @@
     <w:lsdException w:name="Hashtag" w:semiHidden="1" w:unhideWhenUsed="1"/>
     <w:lsdException w:name="Unresolved Mention" w:semiHidden="1" w:unhideWhenUsed="1"/>
   </w:latentStyles>
-  <w:style w:type="paragraph" w:styleId="Normal" w:default="1">
+  <w:style w:type="paragraph" w:default="1" w:styleId="Normal">
     <w:name w:val="Normal"/>
     <w:qFormat/>
   </w:style>
-  <w:style w:type="character" w:styleId="Fontepargpadro" w:default="1">
+  <w:style w:type="character" w:default="1" w:styleId="Fontepargpadro">
     <w:name w:val="Default Paragraph Font"/>
     <w:uiPriority w:val="1"/>
     <w:semiHidden/>
     <w:unhideWhenUsed/>
   </w:style>
-  <w:style w:type="table" w:styleId="Tabelanormal" w:default="1">
+  <w:style w:type="table" w:default="1" w:styleId="Tabelanormal">
     <w:name w:val="Normal Table"/>
     <w:uiPriority w:val="99"/>
     <w:semiHidden/>
@@ -5014,7 +3988,7 @@
       </w:tblCellMar>
     </w:tblPr>
   </w:style>
-  <w:style w:type="numbering" w:styleId="Semlista" w:default="1">
+  <w:style w:type="numbering" w:default="1" w:styleId="Semlista">
     <w:name w:val="No List"/>
     <w:uiPriority w:val="99"/>
     <w:semiHidden/>

</xml_diff>